<commit_message>
elimino el primer paárrafo
</commit_message>
<xml_diff>
--- a/tutorial_filtros_bayesianos.docx
+++ b/tutorial_filtros_bayesianos.docx
@@ -1,6 +1,6 @@
 
 <file path=word/document.xml><?xml version="1.0" encoding="utf-8"?>
-<w:document xmlns:wpc="http://schemas.microsoft.com/office/word/2010/wordprocessingCanvas" xmlns:mc="http://schemas.openxmlformats.org/markup-compatibility/2006" xmlns:o="urn:schemas-microsoft-com:office:office" xmlns:r="http://schemas.openxmlformats.org/officeDocument/2006/relationships" xmlns:m="http://schemas.openxmlformats.org/officeDocument/2006/math" xmlns:v="urn:schemas-microsoft-com:vml" xmlns:wp14="http://schemas.microsoft.com/office/word/2010/wordprocessingDrawing" xmlns:wp="http://schemas.openxmlformats.org/drawingml/2006/wordprocessingDrawing" xmlns:w10="urn:schemas-microsoft-com:office:word" xmlns:w="http://schemas.openxmlformats.org/wordprocessingml/2006/main" xmlns:w14="http://schemas.microsoft.com/office/word/2010/wordml" xmlns:w15="http://schemas.microsoft.com/office/word/2012/wordml" xmlns:wpg="http://schemas.microsoft.com/office/word/2010/wordprocessingGroup" xmlns:wpi="http://schemas.microsoft.com/office/word/2010/wordprocessingInk" xmlns:wne="http://schemas.microsoft.com/office/word/2006/wordml" xmlns:wps="http://schemas.microsoft.com/office/word/2010/wordprocessingShape" mc:Ignorable="w14 w15 wp14">
+<w:document xmlns:wpc="http://schemas.microsoft.com/office/word/2010/wordprocessingCanvas" xmlns:mc="http://schemas.openxmlformats.org/markup-compatibility/2006" xmlns:o="urn:schemas-microsoft-com:office:office" xmlns:r="http://schemas.openxmlformats.org/officeDocument/2006/relationships" xmlns:m="http://schemas.openxmlformats.org/officeDocument/2006/math" xmlns:v="urn:schemas-microsoft-com:vml" xmlns:wp14="http://schemas.microsoft.com/office/word/2010/wordprocessingDrawing" xmlns:wp="http://schemas.openxmlformats.org/drawingml/2006/wordprocessingDrawing" xmlns:w10="urn:schemas-microsoft-com:office:word" xmlns:w="http://schemas.openxmlformats.org/wordprocessingml/2006/main" xmlns:w14="http://schemas.microsoft.com/office/word/2010/wordml" xmlns:wpg="http://schemas.microsoft.com/office/word/2010/wordprocessingGroup" xmlns:wpi="http://schemas.microsoft.com/office/word/2010/wordprocessingInk" xmlns:wne="http://schemas.microsoft.com/office/word/2006/wordml" xmlns:wps="http://schemas.microsoft.com/office/word/2010/wordprocessingShape" mc:Ignorable="w14 wp14">
   <w:body>
     <w:p>
       <w:pPr>
@@ -12,8 +12,10 @@
     </w:p>
     <w:p/>
     <w:p>
-      <w:r>
-        <w:t>La Diabetes Mellitus tipo 1 (DM1) es una enfermedad crónica autoinmune caracterizada por la destrucción de las células beta del páncreas, lo que le imposibilita producir insulina. Los pacientes con esta enfermedad no tienen la capacidad de generar suficiente insulina para llevar la glucosa del torrente sanguíneo a las células. Esto da lugar a un aumento de la glucosa en sangre (GS). Esta situación se conoce como hiperglucemia, y puede provocar problemas sanguíneos deteriorando la hemoglobina o los vasos sanguíneos. Si no se trata a tiempo, los efectos a largo plazo sobre el organismo pueden llevar al paciente a un estado de coma o incluso provocar su muerte.</w:t>
+      <w:bookmarkStart w:id="0" w:name="_GoBack"/>
+      <w:bookmarkEnd w:id="0"/>
+      <w:r>
+        <w:t>.</w:t>
       </w:r>
     </w:p>
     <w:p>
@@ -31,7 +33,15 @@
     </w:p>
     <w:p>
       <w:r>
-        <w:t>Para poder llevar una vida normal, los pacientes de DM1 necesitan administrarse insulina subcutánea de por vida para suplir su déficit y evitar la hiperglucemia. Por otro lado, un exceso de insulina puede dar lugar a una situación de hipoglucemia, donde los niveles de GS son muy bajos, que es asimismo peligroso. El control glucémico es un punto crítico en este tipo de pacientes, que deben encontrar un punto de balance entre ambos extremos.</w:t>
+        <w:t xml:space="preserve">Para poder llevar una vida normal, los pacientes de DM1 necesitan administrarse insulina subcutánea de por vida para suplir su déficit y evitar la hiperglucemia. Por otro lado, un exceso de insulina puede dar lugar a una </w:t>
+      </w:r>
+      <w:proofErr w:type="gramStart"/>
+      <w:r>
+        <w:t>situación</w:t>
+      </w:r>
+      <w:proofErr w:type="gramEnd"/>
+      <w:r>
+        <w:t xml:space="preserve"> de hipoglucemia, donde los niveles de GS son muy bajos, que es asimismo peligroso. El control glucémico es un punto crítico en este tipo de pacientes, que deben encontrar un punto de balance entre ambos extremos.</w:t>
       </w:r>
     </w:p>
     <w:p>
@@ -41,7 +51,15 @@
     </w:p>
     <w:p>
       <w:r>
-        <w:t>Para obtener el control glucémico autónomo es necesario que el pacien-te mida de forma regular su nivel de GS. Esto se puede hacer utilizando Monitores Continuos de Glucosa (MCG). Estos dispositivos no miden la GS directamente, sino que trabajan con la glucosa intersticial (GI), es decir, la que se encuentra en el espacio intercelular, siendo menos intrusivos para el paciente. Los MCG permiten medir la GI del paciente a intervalos de tiempo regulares, del orden de minutos.</w:t>
+        <w:t xml:space="preserve">Para obtener el control glucémico autónomo es necesario que el pacien-te mida de forma regular su nivel de GS. Esto se puede hacer utilizando Monitores Continuos de Glucosa (MCG). Estos dispositivos no miden la GS directamente, sino que trabajan con la glucosa intersticial (GI), es decir, la que se encuentra en el espacio intercelular, siendo menos </w:t>
+      </w:r>
+      <w:proofErr w:type="gramStart"/>
+      <w:r>
+        <w:t>intrusivos</w:t>
+      </w:r>
+      <w:proofErr w:type="gramEnd"/>
+      <w:r>
+        <w:t xml:space="preserve"> para el paciente. Los MCG permiten medir la GI del paciente a intervalos de tiempo regulares, del orden de minutos.</w:t>
       </w:r>
     </w:p>
     <w:p>
@@ -51,21 +69,21 @@
     </w:p>
     <w:p>
       <w:r>
-        <w:t xml:space="preserve">El MCG por sí solo no basta para llevar a cabo un buen control glucémico. Necesita trabajar conjuntamente con un algoritmo que sea capaz de anticiparse al desarrollo del estado del paciente. Debe ser capaz de realizar predicciones con los datos proporcionados por dicho monitor. Una bomba de insulina proporciona esta sustancia al paciente según lo considere necesario </w:t>
+        <w:t>El MCG por sí solo no basta para llevar a cabo un buen control glucémico. Necesita trabajar conjuntamente con un algoritmo que sea capaz de anticiparse al desarrollo del estado del paciente. Debe ser capaz de realizar predicciones con los datos proporcionados por dicho monitor. Una bomba de insulina proporciona esta sustancia al paciente según lo considere necesario el MCG. Juntos, estos elementos formarían un sistema conocido como Páncreas Artificial (PA).</w:t>
+      </w:r>
+    </w:p>
+    <w:p>
+      <w:r>
+        <w:t>Sin embargo el PA aún no se ha desarrollado plenamente, presentando todavía ciertos problemas y dificultades. A continuación se listan una serie de problemas relacionados con los MCG:</w:t>
+      </w:r>
+    </w:p>
+    <w:p>
+      <w:r>
+        <w:t xml:space="preserve">El sensor de glucosa que llevan incorporado introduce ruidos asociados a la medición. Además, se degradan progresivamente a lo largo de su vida útil. </w:t>
       </w:r>
       <w:r>
         <w:lastRenderedPageBreak/>
-        <w:t>el MCG. Juntos, estos elementos formarían un sistema conocido como Páncreas Artificial (PA).</w:t>
-      </w:r>
-    </w:p>
-    <w:p>
-      <w:r>
-        <w:t>Sin embargo el PA aún no se ha desarrollado plenamente, presentando todavía ciertos problemas y dificultades. A continuación se listan una serie de problemas relacionados con los MCG:</w:t>
-      </w:r>
-    </w:p>
-    <w:p>
-      <w:r>
-        <w:t>El sensor de glucosa que llevan incorporado introduce ruidos asociados a la medición. Además, se degradan progresivamente a lo largo de su vida útil. Esto dificulta la interpretación de los datos obtenidos y genera la necesidad de procesarlos primero.</w:t>
+        <w:t>Esto dificulta la interpretación de los datos obtenidos y genera la necesidad de procesarlos primero.</w:t>
       </w:r>
     </w:p>
     <w:p>
@@ -113,6 +131,26 @@
       <w:r>
         <w:t xml:space="preserve"> </w:t>
       </w:r>
+    </w:p>
+    <w:p>
+      <w:pPr>
+        <w:rPr>
+          <w:color w:val="FF0000"/>
+        </w:rPr>
+      </w:pPr>
+      <w:r>
+        <w:rPr>
+          <w:color w:val="FF0000"/>
+        </w:rPr>
+        <w:t>Para ofrecer una solución viable y factible a los problemas de los MCG existentes y de las implementaciones software del filtro Kalman, en este proyecto se implementa sobre una FPGA un filtro Kalman de tres estados (glucosa, velocidad de variación de la glucosa y aceleración de la velocidad de dicha variación). Éste podrá utilizar como entrada las medidas reales de GI proporcionadas por un MCG sin que estén adulteradas por el tratamiento previo de los filtros digitales hardware de los sensores.</w:t>
+      </w:r>
+    </w:p>
+    <w:p>
+      <w:pPr>
+        <w:rPr>
+          <w:color w:val="FF0000"/>
+        </w:rPr>
+      </w:pPr>
     </w:p>
     <w:p>
       <w:pPr>
@@ -125,26 +163,6 @@
           <w:color w:val="FF0000"/>
         </w:rPr>
         <w:lastRenderedPageBreak/>
-        <w:t>Para ofrecer una solución viable y factible a los problemas de los MCG existentes y de las implementaciones software del filtro Kalman, en este proyecto se implementa sobre una FPGA un filtro Kalman de tres estados (glucosa, velocidad de variación de la glucosa y aceleración de la velocidad de dicha variación). Éste podrá utilizar como entrada las medidas reales de GI proporcionadas por un MCG sin que estén adulteradas por el tratamiento previo de los filtros digitales hardware de los sensores.</w:t>
-      </w:r>
-    </w:p>
-    <w:p>
-      <w:pPr>
-        <w:rPr>
-          <w:color w:val="FF0000"/>
-        </w:rPr>
-      </w:pPr>
-    </w:p>
-    <w:p>
-      <w:pPr>
-        <w:rPr>
-          <w:color w:val="FF0000"/>
-        </w:rPr>
-      </w:pPr>
-      <w:r>
-        <w:rPr>
-          <w:color w:val="FF0000"/>
-        </w:rPr>
         <w:t>Filtros que vamos a estudiar:</w:t>
       </w:r>
     </w:p>
@@ -255,25 +273,30 @@
       <w:r>
         <w:t xml:space="preserve">la glucosa </w:t>
       </w:r>
-      <w:commentRangeStart w:id="0"/>
+      <w:commentRangeStart w:id="1"/>
       <w:r>
         <w:t xml:space="preserve">post pandrial </w:t>
       </w:r>
-      <w:commentRangeEnd w:id="0"/>
+      <w:commentRangeEnd w:id="1"/>
       <w:r>
         <w:rPr>
           <w:rStyle w:val="Refdecomentario"/>
         </w:rPr>
-        <w:commentReference w:id="0"/>
-      </w:r>
-      <w:r>
-        <w:t>y contiene seis parámetros que se ajustan a cada uno de los pacientes de manera individual. Estos parámetros están relacionados con la biodisponibilidad de la comida, la absorción de insulina y la sensibilidad a la insulina, la producción de glucosa endógena producida y la efectividad a cero insulina</w:t>
-      </w:r>
+        <w:commentReference w:id="1"/>
+      </w:r>
+      <w:r>
+        <w:t xml:space="preserve">y contiene seis parámetros que se ajustan a cada uno de los pacientes de manera individual. Estos parámetros están relacionados con la biodisponibilidad de la comida, la absorción de insulina y la sensibilidad a la insulina, la producción de glucosa endógena producida y la efectividad a cero </w:t>
+      </w:r>
+      <w:proofErr w:type="gramStart"/>
+      <w:r>
+        <w:t>insulina</w:t>
+      </w:r>
+      <w:proofErr w:type="gramEnd"/>
       <w:r>
         <w:t>.</w:t>
       </w:r>
     </w:p>
-    <w:commentRangeStart w:id="1"/>
+    <w:commentRangeStart w:id="2"/>
     <w:p>
       <w:pPr>
         <w:ind w:left="1416"/>
@@ -1379,7 +1402,7 @@
               </m:r>
             </m:den>
           </m:f>
-          <w:commentRangeEnd w:id="1"/>
+          <w:commentRangeEnd w:id="2"/>
           <m:r>
             <m:rPr>
               <m:sty m:val="p"/>
@@ -1387,7 +1410,7 @@
             <w:rPr>
               <w:rStyle w:val="Refdecomentario"/>
             </w:rPr>
-            <w:commentReference w:id="1"/>
+            <w:commentReference w:id="2"/>
           </m:r>
         </m:oMath>
       </m:oMathPara>
@@ -3209,10 +3232,7 @@
     </w:p>
     <w:p>
       <w:r>
-        <w:t>Por lo tanto,</w:t>
-      </w:r>
-      <w:r>
-        <w:t xml:space="preserve"> p</w:t>
+        <w:t>Por lo tanto, p</w:t>
       </w:r>
       <w:r>
         <w:t>ara definir formalmente el problema de filtrado</w:t>
@@ -3230,19 +3250,7 @@
         <w:t xml:space="preserve"> </w:t>
       </w:r>
       <w:r>
-        <w:t xml:space="preserve">el modelo </w:t>
-      </w:r>
-      <w:r>
-        <w:t xml:space="preserve">dinámico </w:t>
-      </w:r>
-      <w:r>
-        <w:t xml:space="preserve">del </w:t>
-      </w:r>
-      <w:r>
-        <w:t xml:space="preserve">sistema </w:t>
-      </w:r>
-      <w:r>
-        <w:t xml:space="preserve">que </w:t>
+        <w:t xml:space="preserve">el modelo dinámico del sistema que </w:t>
       </w:r>
       <w:r>
         <w:t>establece</w:t>
@@ -3424,13 +3432,7 @@
         <w:t xml:space="preserve"> es </w:t>
       </w:r>
       <w:r>
-        <w:t xml:space="preserve">una función </w:t>
-      </w:r>
-      <w:r>
-        <w:t>sobre la cual no se hacen suposiciones</w:t>
-      </w:r>
-      <w:r>
-        <w:t>,</w:t>
+        <w:t>una función sobre la cual no se hacen suposiciones,</w:t>
       </w:r>
       <w:r>
         <w:t xml:space="preserve"> y </w:t>
@@ -3691,8 +3693,13 @@
       </m:oMathPara>
     </w:p>
     <w:p>
-      <w:r>
-        <w:t xml:space="preserve">donde </w:t>
+      <w:proofErr w:type="gramStart"/>
+      <w:r>
+        <w:t>donde</w:t>
+      </w:r>
+      <w:proofErr w:type="gramEnd"/>
+      <w:r>
+        <w:t xml:space="preserve"> </w:t>
       </w:r>
       <m:oMath>
         <m:sSub>
@@ -6111,6 +6118,9 @@
         </w:rPr>
       </w:pPr>
       <w:r>
+        <w:rPr>
+          <w:lang w:val="en-US"/>
+        </w:rPr>
         <w:t>[kalman_intro_welch_bi</w:t>
       </w:r>
       <w:r>
@@ -9437,9 +9447,11 @@
       </m:oMathPara>
     </w:p>
     <w:p>
+      <w:proofErr w:type="gramStart"/>
       <w:r>
         <w:t>Donde :</w:t>
       </w:r>
+      <w:proofErr w:type="gramEnd"/>
     </w:p>
     <w:p>
       <w:pPr>
@@ -11381,7 +11393,15 @@
     </w:p>
     <w:p>
       <w:r>
-        <w:t xml:space="preserve">La ventaja del EFK con respecto a otros métodos de filtrado no lineal es su relativa simplicidad comparada con su rendimiento. La desventaja es que debido a que se basa en una aproximación lineal local no funcionará bien con problemas fuertemente no lineales. También este filtro tiene restricciones en el sentido </w:t>
+        <w:t xml:space="preserve">La ventaja del EFK con respecto a otros métodos de filtrado no lineal es su relativa simplicidad comparada con su rendimiento. La desventaja es que debido a que se basa en una aproximación lineal local no funcionará bien con problemas fuertemente no </w:t>
+      </w:r>
+      <w:proofErr w:type="gramStart"/>
+      <w:r>
+        <w:t>lineales</w:t>
+      </w:r>
+      <w:proofErr w:type="gramEnd"/>
+      <w:r>
+        <w:t xml:space="preserve">. También este filtro tiene restricciones en el sentido </w:t>
       </w:r>
       <w:r>
         <w:t>de que sólo se permite</w:t>
@@ -11534,8 +11554,6 @@
       </w:r>
     </w:p>
     <w:p>
-      <w:bookmarkStart w:id="2" w:name="_GoBack"/>
-      <w:bookmarkEnd w:id="2"/>
       <w:r>
         <w:t>La filosofía difiere de la linealización en que esta transformada intenta aproximar directamente la media y la covarianza de la distribución objetivo en lugar de intentar aproximar la función no lineal.</w:t>
       </w:r>
@@ -17455,7 +17473,15 @@
         </m:d>
       </m:oMath>
       <w:r>
-        <w:t xml:space="preserve"> es la densidad de probabilidad posterior de x dada las medidas y1,…,yt. El </w:t>
+        <w:t xml:space="preserve"> es la densidad de probabilidad posterior de x dada las medidas y1,…</w:t>
+      </w:r>
+      <w:proofErr w:type="gramStart"/>
+      <w:r>
+        <w:t>,yt</w:t>
+      </w:r>
+      <w:proofErr w:type="gramEnd"/>
+      <w:r>
+        <w:t xml:space="preserve">. El </w:t>
       </w:r>
       <w:r>
         <w:t>problema,</w:t>
@@ -20123,8 +20149,13 @@
       </w:r>
     </w:p>
     <w:p>
-      <w:r>
-        <w:t>pero se puede utilizar cualquier otra que se aproxime mejor a las características del problema. Existe una tercera fase que se llama resampling muy similar a la fase de generación de una nueva población de los algoritmos genéticos. Consiste en obtener un nuevo grid de partículas de manera que sólo permanezcan en este las partículas de mayor peso. De hecho en casi toda la literatura utilizan el método de la ruleta para obtener las partículas que formarán parte de la siguiente generación. A continuación se puede ver el algoritmo.</w:t>
+      <w:proofErr w:type="gramStart"/>
+      <w:r>
+        <w:t>pero</w:t>
+      </w:r>
+      <w:proofErr w:type="gramEnd"/>
+      <w:r>
+        <w:t xml:space="preserve"> se puede utilizar cualquier otra que se aproxime mejor a las características del problema. Existe una tercera fase que se llama resampling muy similar a la fase de generación de una nueva población de los algoritmos genéticos. Consiste en obtener un nuevo grid de partículas de manera que sólo permanezcan en este las partículas de mayor peso. De hecho en casi toda la literatura utilizan el método de la ruleta para obtener las partículas que formarán parte de la siguiente generación. A continuación se puede ver el algoritmo.</w:t>
       </w:r>
     </w:p>
     <w:p/>
@@ -20511,8 +20542,8 @@
 </file>
 
 <file path=word/comments.xml><?xml version="1.0" encoding="utf-8"?>
-<w:comments xmlns:wpc="http://schemas.microsoft.com/office/word/2010/wordprocessingCanvas" xmlns:mc="http://schemas.openxmlformats.org/markup-compatibility/2006" xmlns:o="urn:schemas-microsoft-com:office:office" xmlns:r="http://schemas.openxmlformats.org/officeDocument/2006/relationships" xmlns:m="http://schemas.openxmlformats.org/officeDocument/2006/math" xmlns:v="urn:schemas-microsoft-com:vml" xmlns:wp14="http://schemas.microsoft.com/office/word/2010/wordprocessingDrawing" xmlns:wp="http://schemas.openxmlformats.org/drawingml/2006/wordprocessingDrawing" xmlns:w10="urn:schemas-microsoft-com:office:word" xmlns:w="http://schemas.openxmlformats.org/wordprocessingml/2006/main" xmlns:w14="http://schemas.microsoft.com/office/word/2010/wordml" xmlns:w15="http://schemas.microsoft.com/office/word/2012/wordml" xmlns:wpg="http://schemas.microsoft.com/office/word/2010/wordprocessingGroup" xmlns:wpi="http://schemas.microsoft.com/office/word/2010/wordprocessingInk" xmlns:wne="http://schemas.microsoft.com/office/word/2006/wordml" xmlns:wps="http://schemas.microsoft.com/office/word/2010/wordprocessingShape" mc:Ignorable="w14 w15 wp14">
-  <w:comment w:id="0" w:author="JUAN LANCHARES DAVILA" w:date="2017-03-16T12:04:00Z" w:initials="JLD">
+<w:comments xmlns:wpc="http://schemas.microsoft.com/office/word/2010/wordprocessingCanvas" xmlns:mc="http://schemas.openxmlformats.org/markup-compatibility/2006" xmlns:o="urn:schemas-microsoft-com:office:office" xmlns:r="http://schemas.openxmlformats.org/officeDocument/2006/relationships" xmlns:m="http://schemas.openxmlformats.org/officeDocument/2006/math" xmlns:v="urn:schemas-microsoft-com:vml" xmlns:wp14="http://schemas.microsoft.com/office/word/2010/wordprocessingDrawing" xmlns:wp="http://schemas.openxmlformats.org/drawingml/2006/wordprocessingDrawing" xmlns:w10="urn:schemas-microsoft-com:office:word" xmlns:w="http://schemas.openxmlformats.org/wordprocessingml/2006/main" xmlns:w14="http://schemas.microsoft.com/office/word/2010/wordml" xmlns:wpg="http://schemas.microsoft.com/office/word/2010/wordprocessingGroup" xmlns:wpi="http://schemas.microsoft.com/office/word/2010/wordprocessingInk" xmlns:wne="http://schemas.microsoft.com/office/word/2006/wordml" xmlns:wps="http://schemas.microsoft.com/office/word/2010/wordprocessingShape" mc:Ignorable="w14 wp14">
+  <w:comment w:id="1" w:author="JUAN LANCHARES DAVILA" w:date="2017-03-16T12:04:00Z" w:initials="JLD">
     <w:p>
       <w:pPr>
         <w:pStyle w:val="Textocomentario"/>
@@ -20997,6 +21028,7 @@
         <w:t>(such as orally), its bioavailability generally</w:t>
       </w:r>
       <w:hyperlink r:id="rId9" w:anchor="cnote_TH" w:history="1">
+        <w:proofErr w:type="gramStart"/>
         <w:r>
           <w:rPr>
             <w:rStyle w:val="Hipervnculo"/>
@@ -21007,7 +21039,20 @@
             <w:vertAlign w:val="superscript"/>
             <w:lang w:val="en-US"/>
           </w:rPr>
-          <w:t>TH[›]</w:t>
+          <w:t>TH[</w:t>
+        </w:r>
+        <w:proofErr w:type="gramEnd"/>
+        <w:r>
+          <w:rPr>
+            <w:rStyle w:val="Hipervnculo"/>
+            <w:rFonts w:cs="Arial"/>
+            <w:sz w:val="17"/>
+            <w:szCs w:val="17"/>
+            <w:shd w:val="clear" w:color="auto" w:fill="FFFFFF"/>
+            <w:vertAlign w:val="superscript"/>
+            <w:lang w:val="en-US"/>
+          </w:rPr>
+          <w:t>›]</w:t>
         </w:r>
       </w:hyperlink>
       <w:r>
@@ -21067,7 +21112,7 @@
       </w:r>
     </w:p>
   </w:comment>
-  <w:comment w:id="1" w:author="Juan" w:date="2017-03-22T11:15:00Z" w:initials="J">
+  <w:comment w:id="2" w:author="Juan" w:date="2017-03-22T11:15:00Z" w:initials="J">
     <w:p>
       <w:pPr>
         <w:pStyle w:val="Textocomentario"/>
@@ -21111,7 +21156,7 @@
 </file>
 
 <file path=word/endnotes.xml><?xml version="1.0" encoding="utf-8"?>
-<w:endnotes xmlns:wpc="http://schemas.microsoft.com/office/word/2010/wordprocessingCanvas" xmlns:mc="http://schemas.openxmlformats.org/markup-compatibility/2006" xmlns:o="urn:schemas-microsoft-com:office:office" xmlns:r="http://schemas.openxmlformats.org/officeDocument/2006/relationships" xmlns:m="http://schemas.openxmlformats.org/officeDocument/2006/math" xmlns:v="urn:schemas-microsoft-com:vml" xmlns:wp14="http://schemas.microsoft.com/office/word/2010/wordprocessingDrawing" xmlns:wp="http://schemas.openxmlformats.org/drawingml/2006/wordprocessingDrawing" xmlns:w10="urn:schemas-microsoft-com:office:word" xmlns:w="http://schemas.openxmlformats.org/wordprocessingml/2006/main" xmlns:w14="http://schemas.microsoft.com/office/word/2010/wordml" xmlns:w15="http://schemas.microsoft.com/office/word/2012/wordml" xmlns:wpg="http://schemas.microsoft.com/office/word/2010/wordprocessingGroup" xmlns:wpi="http://schemas.microsoft.com/office/word/2010/wordprocessingInk" xmlns:wne="http://schemas.microsoft.com/office/word/2006/wordml" xmlns:wps="http://schemas.microsoft.com/office/word/2010/wordprocessingShape" mc:Ignorable="w14 w15 wp14">
+<w:endnotes xmlns:wpc="http://schemas.microsoft.com/office/word/2010/wordprocessingCanvas" xmlns:mc="http://schemas.openxmlformats.org/markup-compatibility/2006" xmlns:o="urn:schemas-microsoft-com:office:office" xmlns:r="http://schemas.openxmlformats.org/officeDocument/2006/relationships" xmlns:m="http://schemas.openxmlformats.org/officeDocument/2006/math" xmlns:v="urn:schemas-microsoft-com:vml" xmlns:wp14="http://schemas.microsoft.com/office/word/2010/wordprocessingDrawing" xmlns:wp="http://schemas.openxmlformats.org/drawingml/2006/wordprocessingDrawing" xmlns:w10="urn:schemas-microsoft-com:office:word" xmlns:w="http://schemas.openxmlformats.org/wordprocessingml/2006/main" xmlns:w14="http://schemas.microsoft.com/office/word/2010/wordml" xmlns:wpg="http://schemas.microsoft.com/office/word/2010/wordprocessingGroup" xmlns:wpi="http://schemas.microsoft.com/office/word/2010/wordprocessingInk" xmlns:wne="http://schemas.microsoft.com/office/word/2006/wordml" xmlns:wps="http://schemas.microsoft.com/office/word/2010/wordprocessingShape" mc:Ignorable="w14 wp14">
   <w:endnote w:type="separator" w:id="-1">
     <w:p>
       <w:pPr>
@@ -21136,7 +21181,7 @@
 </file>
 
 <file path=word/footer1.xml><?xml version="1.0" encoding="utf-8"?>
-<w:ftr xmlns:wpc="http://schemas.microsoft.com/office/word/2010/wordprocessingCanvas" xmlns:mc="http://schemas.openxmlformats.org/markup-compatibility/2006" xmlns:o="urn:schemas-microsoft-com:office:office" xmlns:r="http://schemas.openxmlformats.org/officeDocument/2006/relationships" xmlns:m="http://schemas.openxmlformats.org/officeDocument/2006/math" xmlns:v="urn:schemas-microsoft-com:vml" xmlns:wp14="http://schemas.microsoft.com/office/word/2010/wordprocessingDrawing" xmlns:wp="http://schemas.openxmlformats.org/drawingml/2006/wordprocessingDrawing" xmlns:w10="urn:schemas-microsoft-com:office:word" xmlns:w="http://schemas.openxmlformats.org/wordprocessingml/2006/main" xmlns:w14="http://schemas.microsoft.com/office/word/2010/wordml" xmlns:w15="http://schemas.microsoft.com/office/word/2012/wordml" xmlns:wpg="http://schemas.microsoft.com/office/word/2010/wordprocessingGroup" xmlns:wpi="http://schemas.microsoft.com/office/word/2010/wordprocessingInk" xmlns:wne="http://schemas.microsoft.com/office/word/2006/wordml" xmlns:wps="http://schemas.microsoft.com/office/word/2010/wordprocessingShape" mc:Ignorable="w14 w15 wp14">
+<w:ftr xmlns:wpc="http://schemas.microsoft.com/office/word/2010/wordprocessingCanvas" xmlns:mc="http://schemas.openxmlformats.org/markup-compatibility/2006" xmlns:o="urn:schemas-microsoft-com:office:office" xmlns:r="http://schemas.openxmlformats.org/officeDocument/2006/relationships" xmlns:m="http://schemas.openxmlformats.org/officeDocument/2006/math" xmlns:v="urn:schemas-microsoft-com:vml" xmlns:wp14="http://schemas.microsoft.com/office/word/2010/wordprocessingDrawing" xmlns:wp="http://schemas.openxmlformats.org/drawingml/2006/wordprocessingDrawing" xmlns:w10="urn:schemas-microsoft-com:office:word" xmlns:w="http://schemas.openxmlformats.org/wordprocessingml/2006/main" xmlns:w14="http://schemas.microsoft.com/office/word/2010/wordml" xmlns:wpg="http://schemas.microsoft.com/office/word/2010/wordprocessingGroup" xmlns:wpi="http://schemas.microsoft.com/office/word/2010/wordprocessingInk" xmlns:wne="http://schemas.microsoft.com/office/word/2006/wordml" xmlns:wps="http://schemas.microsoft.com/office/word/2010/wordprocessingShape" mc:Ignorable="w14 wp14">
   <w:p>
     <w:pPr>
       <w:pStyle w:val="Piedepgina"/>
@@ -21158,7 +21203,7 @@
       <w:rPr>
         <w:noProof/>
       </w:rPr>
-      <w:t>24</w:t>
+      <w:t>3</w:t>
     </w:r>
     <w:r>
       <w:rPr>
@@ -21179,7 +21224,7 @@
 </file>
 
 <file path=word/footnotes.xml><?xml version="1.0" encoding="utf-8"?>
-<w:footnotes xmlns:wpc="http://schemas.microsoft.com/office/word/2010/wordprocessingCanvas" xmlns:mc="http://schemas.openxmlformats.org/markup-compatibility/2006" xmlns:o="urn:schemas-microsoft-com:office:office" xmlns:r="http://schemas.openxmlformats.org/officeDocument/2006/relationships" xmlns:m="http://schemas.openxmlformats.org/officeDocument/2006/math" xmlns:v="urn:schemas-microsoft-com:vml" xmlns:wp14="http://schemas.microsoft.com/office/word/2010/wordprocessingDrawing" xmlns:wp="http://schemas.openxmlformats.org/drawingml/2006/wordprocessingDrawing" xmlns:w10="urn:schemas-microsoft-com:office:word" xmlns:w="http://schemas.openxmlformats.org/wordprocessingml/2006/main" xmlns:w14="http://schemas.microsoft.com/office/word/2010/wordml" xmlns:w15="http://schemas.microsoft.com/office/word/2012/wordml" xmlns:wpg="http://schemas.microsoft.com/office/word/2010/wordprocessingGroup" xmlns:wpi="http://schemas.microsoft.com/office/word/2010/wordprocessingInk" xmlns:wne="http://schemas.microsoft.com/office/word/2006/wordml" xmlns:wps="http://schemas.microsoft.com/office/word/2010/wordprocessingShape" mc:Ignorable="w14 w15 wp14">
+<w:footnotes xmlns:wpc="http://schemas.microsoft.com/office/word/2010/wordprocessingCanvas" xmlns:mc="http://schemas.openxmlformats.org/markup-compatibility/2006" xmlns:o="urn:schemas-microsoft-com:office:office" xmlns:r="http://schemas.openxmlformats.org/officeDocument/2006/relationships" xmlns:m="http://schemas.openxmlformats.org/officeDocument/2006/math" xmlns:v="urn:schemas-microsoft-com:vml" xmlns:wp14="http://schemas.microsoft.com/office/word/2010/wordprocessingDrawing" xmlns:wp="http://schemas.openxmlformats.org/drawingml/2006/wordprocessingDrawing" xmlns:w10="urn:schemas-microsoft-com:office:word" xmlns:w="http://schemas.openxmlformats.org/wordprocessingml/2006/main" xmlns:w14="http://schemas.microsoft.com/office/word/2010/wordml" xmlns:wpg="http://schemas.microsoft.com/office/word/2010/wordprocessingGroup" xmlns:wpi="http://schemas.microsoft.com/office/word/2010/wordprocessingInk" xmlns:wne="http://schemas.microsoft.com/office/word/2006/wordml" xmlns:wps="http://schemas.microsoft.com/office/word/2010/wordprocessingShape" mc:Ignorable="w14 wp14">
   <w:footnote w:type="separator" w:id="-1">
     <w:p>
       <w:pPr>
@@ -21204,8 +21249,8 @@
 </file>
 
 <file path=word/numbering.xml><?xml version="1.0" encoding="utf-8"?>
-<w:numbering xmlns:wpc="http://schemas.microsoft.com/office/word/2010/wordprocessingCanvas" xmlns:mc="http://schemas.openxmlformats.org/markup-compatibility/2006" xmlns:o="urn:schemas-microsoft-com:office:office" xmlns:r="http://schemas.openxmlformats.org/officeDocument/2006/relationships" xmlns:m="http://schemas.openxmlformats.org/officeDocument/2006/math" xmlns:v="urn:schemas-microsoft-com:vml" xmlns:wp14="http://schemas.microsoft.com/office/word/2010/wordprocessingDrawing" xmlns:wp="http://schemas.openxmlformats.org/drawingml/2006/wordprocessingDrawing" xmlns:w10="urn:schemas-microsoft-com:office:word" xmlns:w="http://schemas.openxmlformats.org/wordprocessingml/2006/main" xmlns:w14="http://schemas.microsoft.com/office/word/2010/wordml" xmlns:w15="http://schemas.microsoft.com/office/word/2012/wordml" xmlns:wpg="http://schemas.microsoft.com/office/word/2010/wordprocessingGroup" xmlns:wpi="http://schemas.microsoft.com/office/word/2010/wordprocessingInk" xmlns:wne="http://schemas.microsoft.com/office/word/2006/wordml" xmlns:wps="http://schemas.microsoft.com/office/word/2010/wordprocessingShape" mc:Ignorable="w14 w15 wp14">
-  <w:abstractNum w:abstractNumId="0" w15:restartNumberingAfterBreak="0">
+<w:numbering xmlns:wpc="http://schemas.microsoft.com/office/word/2010/wordprocessingCanvas" xmlns:mc="http://schemas.openxmlformats.org/markup-compatibility/2006" xmlns:o="urn:schemas-microsoft-com:office:office" xmlns:r="http://schemas.openxmlformats.org/officeDocument/2006/relationships" xmlns:m="http://schemas.openxmlformats.org/officeDocument/2006/math" xmlns:v="urn:schemas-microsoft-com:vml" xmlns:wp14="http://schemas.microsoft.com/office/word/2010/wordprocessingDrawing" xmlns:wp="http://schemas.openxmlformats.org/drawingml/2006/wordprocessingDrawing" xmlns:w10="urn:schemas-microsoft-com:office:word" xmlns:w="http://schemas.openxmlformats.org/wordprocessingml/2006/main" xmlns:w14="http://schemas.microsoft.com/office/word/2010/wordml" xmlns:wpg="http://schemas.microsoft.com/office/word/2010/wordprocessingGroup" xmlns:wpi="http://schemas.microsoft.com/office/word/2010/wordprocessingInk" xmlns:wne="http://schemas.microsoft.com/office/word/2006/wordml" xmlns:wps="http://schemas.microsoft.com/office/word/2010/wordprocessingShape" mc:Ignorable="w14 wp14">
+  <w:abstractNum w:abstractNumId="0">
     <w:nsid w:val="0BF32DBC"/>
     <w:multiLevelType w:val="hybridMultilevel"/>
     <w:tmpl w:val="84484DCA"/>
@@ -21318,7 +21363,7 @@
       </w:rPr>
     </w:lvl>
   </w:abstractNum>
-  <w:abstractNum w:abstractNumId="1" w15:restartNumberingAfterBreak="0">
+  <w:abstractNum w:abstractNumId="1">
     <w:nsid w:val="0D790743"/>
     <w:multiLevelType w:val="hybridMultilevel"/>
     <w:tmpl w:val="A5DA08FA"/>
@@ -21431,7 +21476,7 @@
       </w:rPr>
     </w:lvl>
   </w:abstractNum>
-  <w:abstractNum w:abstractNumId="2" w15:restartNumberingAfterBreak="0">
+  <w:abstractNum w:abstractNumId="2">
     <w:nsid w:val="111A3D75"/>
     <w:multiLevelType w:val="hybridMultilevel"/>
     <w:tmpl w:val="0614A614"/>
@@ -21544,7 +21589,7 @@
       </w:rPr>
     </w:lvl>
   </w:abstractNum>
-  <w:abstractNum w:abstractNumId="3" w15:restartNumberingAfterBreak="0">
+  <w:abstractNum w:abstractNumId="3">
     <w:nsid w:val="157C70B0"/>
     <w:multiLevelType w:val="hybridMultilevel"/>
     <w:tmpl w:val="DF4E3F1C"/>
@@ -21657,13 +21702,13 @@
       </w:rPr>
     </w:lvl>
   </w:abstractNum>
-  <w:abstractNum w:abstractNumId="4" w15:restartNumberingAfterBreak="0">
+  <w:abstractNum w:abstractNumId="4">
     <w:nsid w:val="17BD6B69"/>
     <w:multiLevelType w:val="multilevel"/>
     <w:tmpl w:val="FD1E2F2C"/>
     <w:numStyleLink w:val="Estilo3"/>
   </w:abstractNum>
-  <w:abstractNum w:abstractNumId="5" w15:restartNumberingAfterBreak="0">
+  <w:abstractNum w:abstractNumId="5">
     <w:nsid w:val="1BCF1721"/>
     <w:multiLevelType w:val="hybridMultilevel"/>
     <w:tmpl w:val="E194834A"/>
@@ -21808,7 +21853,7 @@
       </w:rPr>
     </w:lvl>
   </w:abstractNum>
-  <w:abstractNum w:abstractNumId="6" w15:restartNumberingAfterBreak="0">
+  <w:abstractNum w:abstractNumId="6">
     <w:nsid w:val="1CE653B7"/>
     <w:multiLevelType w:val="hybridMultilevel"/>
     <w:tmpl w:val="183E78F2"/>
@@ -21951,7 +21996,7 @@
       </w:rPr>
     </w:lvl>
   </w:abstractNum>
-  <w:abstractNum w:abstractNumId="7" w15:restartNumberingAfterBreak="0">
+  <w:abstractNum w:abstractNumId="7">
     <w:nsid w:val="1EE90450"/>
     <w:multiLevelType w:val="hybridMultilevel"/>
     <w:tmpl w:val="99C82118"/>
@@ -22092,7 +22137,7 @@
       </w:rPr>
     </w:lvl>
   </w:abstractNum>
-  <w:abstractNum w:abstractNumId="8" w15:restartNumberingAfterBreak="0">
+  <w:abstractNum w:abstractNumId="8">
     <w:nsid w:val="200B0AA1"/>
     <w:multiLevelType w:val="hybridMultilevel"/>
     <w:tmpl w:val="C69035CA"/>
@@ -22205,7 +22250,7 @@
       </w:rPr>
     </w:lvl>
   </w:abstractNum>
-  <w:abstractNum w:abstractNumId="9" w15:restartNumberingAfterBreak="0">
+  <w:abstractNum w:abstractNumId="9">
     <w:nsid w:val="205521F6"/>
     <w:multiLevelType w:val="hybridMultilevel"/>
     <w:tmpl w:val="1088B874"/>
@@ -22318,7 +22363,7 @@
       </w:rPr>
     </w:lvl>
   </w:abstractNum>
-  <w:abstractNum w:abstractNumId="10" w15:restartNumberingAfterBreak="0">
+  <w:abstractNum w:abstractNumId="10">
     <w:nsid w:val="2219610A"/>
     <w:multiLevelType w:val="hybridMultilevel"/>
     <w:tmpl w:val="0F4A097E"/>
@@ -22468,7 +22513,7 @@
       </w:rPr>
     </w:lvl>
   </w:abstractNum>
-  <w:abstractNum w:abstractNumId="11" w15:restartNumberingAfterBreak="0">
+  <w:abstractNum w:abstractNumId="11">
     <w:nsid w:val="27680888"/>
     <w:multiLevelType w:val="multilevel"/>
     <w:tmpl w:val="A9E2DE2E"/>
@@ -22582,7 +22627,7 @@
       </w:rPr>
     </w:lvl>
   </w:abstractNum>
-  <w:abstractNum w:abstractNumId="12" w15:restartNumberingAfterBreak="0">
+  <w:abstractNum w:abstractNumId="12">
     <w:nsid w:val="2AF23964"/>
     <w:multiLevelType w:val="hybridMultilevel"/>
     <w:tmpl w:val="CE1E124E"/>
@@ -22695,7 +22740,7 @@
       </w:rPr>
     </w:lvl>
   </w:abstractNum>
-  <w:abstractNum w:abstractNumId="13" w15:restartNumberingAfterBreak="0">
+  <w:abstractNum w:abstractNumId="13">
     <w:nsid w:val="2C6A15A1"/>
     <w:multiLevelType w:val="hybridMultilevel"/>
     <w:tmpl w:val="6AFA7C7A"/>
@@ -22808,7 +22853,7 @@
       </w:rPr>
     </w:lvl>
   </w:abstractNum>
-  <w:abstractNum w:abstractNumId="14" w15:restartNumberingAfterBreak="0">
+  <w:abstractNum w:abstractNumId="14">
     <w:nsid w:val="324B19C4"/>
     <w:multiLevelType w:val="hybridMultilevel"/>
     <w:tmpl w:val="60E6EAD2"/>
@@ -22921,7 +22966,7 @@
       </w:rPr>
     </w:lvl>
   </w:abstractNum>
-  <w:abstractNum w:abstractNumId="15" w15:restartNumberingAfterBreak="0">
+  <w:abstractNum w:abstractNumId="15">
     <w:nsid w:val="347410E5"/>
     <w:multiLevelType w:val="hybridMultilevel"/>
     <w:tmpl w:val="3A0683F0"/>
@@ -23062,7 +23107,7 @@
       </w:rPr>
     </w:lvl>
   </w:abstractNum>
-  <w:abstractNum w:abstractNumId="16" w15:restartNumberingAfterBreak="0">
+  <w:abstractNum w:abstractNumId="16">
     <w:nsid w:val="36D82882"/>
     <w:multiLevelType w:val="multilevel"/>
     <w:tmpl w:val="4FF6236E"/>
@@ -23201,7 +23246,7 @@
       </w:rPr>
     </w:lvl>
   </w:abstractNum>
-  <w:abstractNum w:abstractNumId="17" w15:restartNumberingAfterBreak="0">
+  <w:abstractNum w:abstractNumId="17">
     <w:nsid w:val="3B0A2483"/>
     <w:multiLevelType w:val="hybridMultilevel"/>
     <w:tmpl w:val="C250322E"/>
@@ -23314,7 +23359,7 @@
       </w:rPr>
     </w:lvl>
   </w:abstractNum>
-  <w:abstractNum w:abstractNumId="18" w15:restartNumberingAfterBreak="0">
+  <w:abstractNum w:abstractNumId="18">
     <w:nsid w:val="3B8C27E0"/>
     <w:multiLevelType w:val="hybridMultilevel"/>
     <w:tmpl w:val="09EE634E"/>
@@ -23427,7 +23472,7 @@
       </w:rPr>
     </w:lvl>
   </w:abstractNum>
-  <w:abstractNum w:abstractNumId="19" w15:restartNumberingAfterBreak="0">
+  <w:abstractNum w:abstractNumId="19">
     <w:nsid w:val="487D31D8"/>
     <w:multiLevelType w:val="hybridMultilevel"/>
     <w:tmpl w:val="C6B6EC7A"/>
@@ -23540,7 +23585,7 @@
       </w:rPr>
     </w:lvl>
   </w:abstractNum>
-  <w:abstractNum w:abstractNumId="20" w15:restartNumberingAfterBreak="0">
+  <w:abstractNum w:abstractNumId="20">
     <w:nsid w:val="492425F4"/>
     <w:multiLevelType w:val="hybridMultilevel"/>
     <w:tmpl w:val="F16C8244"/>
@@ -23681,7 +23726,7 @@
       </w:rPr>
     </w:lvl>
   </w:abstractNum>
-  <w:abstractNum w:abstractNumId="21" w15:restartNumberingAfterBreak="0">
+  <w:abstractNum w:abstractNumId="21">
     <w:nsid w:val="4CE70390"/>
     <w:multiLevelType w:val="multilevel"/>
     <w:tmpl w:val="D40A3686"/>
@@ -23796,7 +23841,7 @@
       </w:rPr>
     </w:lvl>
   </w:abstractNum>
-  <w:abstractNum w:abstractNumId="22" w15:restartNumberingAfterBreak="0">
+  <w:abstractNum w:abstractNumId="22">
     <w:nsid w:val="579F4A06"/>
     <w:multiLevelType w:val="hybridMultilevel"/>
     <w:tmpl w:val="26AABA48"/>
@@ -23909,7 +23954,7 @@
       </w:rPr>
     </w:lvl>
   </w:abstractNum>
-  <w:abstractNum w:abstractNumId="23" w15:restartNumberingAfterBreak="0">
+  <w:abstractNum w:abstractNumId="23">
     <w:nsid w:val="5E681222"/>
     <w:multiLevelType w:val="hybridMultilevel"/>
     <w:tmpl w:val="B892467A"/>
@@ -24022,7 +24067,7 @@
       </w:rPr>
     </w:lvl>
   </w:abstractNum>
-  <w:abstractNum w:abstractNumId="24" w15:restartNumberingAfterBreak="0">
+  <w:abstractNum w:abstractNumId="24">
     <w:nsid w:val="6D3F64BE"/>
     <w:multiLevelType w:val="multilevel"/>
     <w:tmpl w:val="B0FAF536"/>
@@ -24136,7 +24181,7 @@
       </w:rPr>
     </w:lvl>
   </w:abstractNum>
-  <w:abstractNum w:abstractNumId="25" w15:restartNumberingAfterBreak="0">
+  <w:abstractNum w:abstractNumId="25">
     <w:nsid w:val="6F637E99"/>
     <w:multiLevelType w:val="hybridMultilevel"/>
     <w:tmpl w:val="23B2BD40"/>
@@ -24277,7 +24322,7 @@
       </w:rPr>
     </w:lvl>
   </w:abstractNum>
-  <w:abstractNum w:abstractNumId="26" w15:restartNumberingAfterBreak="0">
+  <w:abstractNum w:abstractNumId="26">
     <w:nsid w:val="72D35A22"/>
     <w:multiLevelType w:val="hybridMultilevel"/>
     <w:tmpl w:val="7C66FAE0"/>
@@ -24366,7 +24411,7 @@
       </w:pPr>
     </w:lvl>
   </w:abstractNum>
-  <w:abstractNum w:abstractNumId="27" w15:restartNumberingAfterBreak="0">
+  <w:abstractNum w:abstractNumId="27">
     <w:nsid w:val="764510C9"/>
     <w:multiLevelType w:val="hybridMultilevel"/>
     <w:tmpl w:val="ED94C8AE"/>
@@ -24455,7 +24500,7 @@
       </w:pPr>
     </w:lvl>
   </w:abstractNum>
-  <w:abstractNum w:abstractNumId="28" w15:restartNumberingAfterBreak="0">
+  <w:abstractNum w:abstractNumId="28">
     <w:nsid w:val="79421D25"/>
     <w:multiLevelType w:val="hybridMultilevel"/>
     <w:tmpl w:val="8A0426BA"/>
@@ -24568,7 +24613,7 @@
       </w:rPr>
     </w:lvl>
   </w:abstractNum>
-  <w:abstractNum w:abstractNumId="29" w15:restartNumberingAfterBreak="0">
+  <w:abstractNum w:abstractNumId="29">
     <w:nsid w:val="7DD829D3"/>
     <w:multiLevelType w:val="hybridMultilevel"/>
     <w:tmpl w:val="5A806E10"/>
@@ -24681,7 +24726,7 @@
       </w:rPr>
     </w:lvl>
   </w:abstractNum>
-  <w:abstractNum w:abstractNumId="30" w15:restartNumberingAfterBreak="0">
+  <w:abstractNum w:abstractNumId="30">
     <w:nsid w:val="7E5F615F"/>
     <w:multiLevelType w:val="hybridMultilevel"/>
     <w:tmpl w:val="8F4E0E86"/>
@@ -24794,7 +24839,7 @@
       </w:rPr>
     </w:lvl>
   </w:abstractNum>
-  <w:abstractNum w:abstractNumId="31" w15:restartNumberingAfterBreak="0">
+  <w:abstractNum w:abstractNumId="31">
     <w:nsid w:val="7FC61A89"/>
     <w:multiLevelType w:val="multilevel"/>
     <w:tmpl w:val="FD1E2F2C"/>
@@ -25148,7 +25193,7 @@
 </file>
 
 <file path=word/styles.xml><?xml version="1.0" encoding="utf-8"?>
-<w:styles xmlns:mc="http://schemas.openxmlformats.org/markup-compatibility/2006" xmlns:r="http://schemas.openxmlformats.org/officeDocument/2006/relationships" xmlns:w="http://schemas.openxmlformats.org/wordprocessingml/2006/main" xmlns:w14="http://schemas.microsoft.com/office/word/2010/wordml" xmlns:w15="http://schemas.microsoft.com/office/word/2012/wordml" mc:Ignorable="w14 w15">
+<w:styles xmlns:mc="http://schemas.openxmlformats.org/markup-compatibility/2006" xmlns:r="http://schemas.openxmlformats.org/officeDocument/2006/relationships" xmlns:w="http://schemas.openxmlformats.org/wordprocessingml/2006/main" xmlns:w14="http://schemas.microsoft.com/office/word/2010/wordml" mc:Ignorable="w14">
   <w:docDefaults>
     <w:rPrDefault>
       <w:rPr>
@@ -25158,372 +25203,157 @@
     </w:rPrDefault>
     <w:pPrDefault/>
   </w:docDefaults>
-  <w:latentStyles w:defLockedState="0" w:defUIPriority="0" w:defSemiHidden="0" w:defUnhideWhenUsed="0" w:defQFormat="0" w:count="371">
-    <w:lsdException w:name="Normal" w:locked="1" w:qFormat="1"/>
-    <w:lsdException w:name="heading 1" w:locked="1" w:qFormat="1"/>
-    <w:lsdException w:name="heading 2" w:locked="1" w:qFormat="1"/>
-    <w:lsdException w:name="heading 3" w:locked="1" w:qFormat="1"/>
-    <w:lsdException w:name="heading 4" w:locked="1" w:semiHidden="1" w:unhideWhenUsed="1" w:qFormat="1"/>
-    <w:lsdException w:name="heading 5" w:locked="1" w:semiHidden="1" w:unhideWhenUsed="1" w:qFormat="1"/>
-    <w:lsdException w:name="heading 6" w:locked="1" w:qFormat="1"/>
-    <w:lsdException w:name="heading 7" w:locked="1" w:semiHidden="1" w:unhideWhenUsed="1" w:qFormat="1"/>
-    <w:lsdException w:name="heading 8" w:locked="1" w:semiHidden="1" w:unhideWhenUsed="1" w:qFormat="1"/>
-    <w:lsdException w:name="heading 9" w:locked="1" w:semiHidden="1" w:unhideWhenUsed="1" w:qFormat="1"/>
-    <w:lsdException w:name="index 1" w:semiHidden="1" w:unhideWhenUsed="1"/>
-    <w:lsdException w:name="index 2" w:semiHidden="1" w:unhideWhenUsed="1"/>
-    <w:lsdException w:name="index 3" w:semiHidden="1" w:unhideWhenUsed="1"/>
-    <w:lsdException w:name="index 4" w:semiHidden="1" w:unhideWhenUsed="1"/>
-    <w:lsdException w:name="index 5" w:semiHidden="1" w:unhideWhenUsed="1"/>
-    <w:lsdException w:name="index 6" w:semiHidden="1" w:unhideWhenUsed="1"/>
-    <w:lsdException w:name="index 7" w:semiHidden="1" w:unhideWhenUsed="1"/>
-    <w:lsdException w:name="index 8" w:semiHidden="1" w:unhideWhenUsed="1"/>
-    <w:lsdException w:name="index 9" w:semiHidden="1" w:unhideWhenUsed="1"/>
-    <w:lsdException w:name="toc 1" w:locked="1" w:semiHidden="1" w:unhideWhenUsed="1"/>
-    <w:lsdException w:name="toc 2" w:locked="1" w:semiHidden="1" w:unhideWhenUsed="1"/>
-    <w:lsdException w:name="toc 3" w:locked="1" w:semiHidden="1" w:unhideWhenUsed="1"/>
-    <w:lsdException w:name="toc 4" w:locked="1" w:semiHidden="1" w:unhideWhenUsed="1"/>
-    <w:lsdException w:name="toc 5" w:locked="1" w:semiHidden="1" w:unhideWhenUsed="1"/>
-    <w:lsdException w:name="toc 6" w:locked="1" w:semiHidden="1" w:unhideWhenUsed="1"/>
-    <w:lsdException w:name="toc 7" w:locked="1" w:semiHidden="1" w:unhideWhenUsed="1"/>
-    <w:lsdException w:name="toc 8" w:locked="1" w:semiHidden="1" w:unhideWhenUsed="1"/>
-    <w:lsdException w:name="toc 9" w:locked="1" w:semiHidden="1" w:unhideWhenUsed="1"/>
-    <w:lsdException w:name="Normal Indent" w:semiHidden="1" w:unhideWhenUsed="1"/>
-    <w:lsdException w:name="footnote text" w:semiHidden="1" w:unhideWhenUsed="1"/>
-    <w:lsdException w:name="annotation text" w:semiHidden="1" w:uiPriority="99" w:unhideWhenUsed="1"/>
-    <w:lsdException w:name="header" w:semiHidden="1" w:unhideWhenUsed="1"/>
-    <w:lsdException w:name="footer" w:semiHidden="1" w:unhideWhenUsed="1"/>
-    <w:lsdException w:name="index heading" w:semiHidden="1" w:unhideWhenUsed="1"/>
-    <w:lsdException w:name="caption" w:locked="1" w:semiHidden="1" w:unhideWhenUsed="1" w:qFormat="1"/>
-    <w:lsdException w:name="table of figures" w:semiHidden="1" w:unhideWhenUsed="1"/>
-    <w:lsdException w:name="envelope address" w:semiHidden="1" w:unhideWhenUsed="1"/>
-    <w:lsdException w:name="envelope return" w:semiHidden="1" w:unhideWhenUsed="1"/>
-    <w:lsdException w:name="footnote reference" w:semiHidden="1" w:unhideWhenUsed="1"/>
-    <w:lsdException w:name="annotation reference" w:semiHidden="1" w:uiPriority="99" w:unhideWhenUsed="1"/>
-    <w:lsdException w:name="line number" w:semiHidden="1" w:unhideWhenUsed="1"/>
-    <w:lsdException w:name="page number" w:semiHidden="1" w:unhideWhenUsed="1"/>
-    <w:lsdException w:name="endnote reference" w:semiHidden="1" w:unhideWhenUsed="1"/>
-    <w:lsdException w:name="endnote text" w:semiHidden="1" w:unhideWhenUsed="1"/>
-    <w:lsdException w:name="table of authorities" w:semiHidden="1" w:unhideWhenUsed="1"/>
-    <w:lsdException w:name="macro" w:semiHidden="1" w:unhideWhenUsed="1"/>
-    <w:lsdException w:name="toa heading" w:semiHidden="1" w:unhideWhenUsed="1"/>
-    <w:lsdException w:name="List" w:semiHidden="1" w:unhideWhenUsed="1"/>
-    <w:lsdException w:name="List Bullet" w:semiHidden="1" w:unhideWhenUsed="1"/>
-    <w:lsdException w:name="List 2" w:semiHidden="1" w:unhideWhenUsed="1"/>
-    <w:lsdException w:name="List 3" w:semiHidden="1" w:unhideWhenUsed="1"/>
-    <w:lsdException w:name="List Bullet 2" w:semiHidden="1" w:unhideWhenUsed="1"/>
-    <w:lsdException w:name="List Bullet 3" w:semiHidden="1" w:unhideWhenUsed="1"/>
-    <w:lsdException w:name="List Bullet 4" w:semiHidden="1" w:unhideWhenUsed="1"/>
-    <w:lsdException w:name="List Bullet 5" w:semiHidden="1" w:unhideWhenUsed="1"/>
-    <w:lsdException w:name="List Number 2" w:semiHidden="1" w:unhideWhenUsed="1"/>
-    <w:lsdException w:name="List Number 3" w:semiHidden="1" w:unhideWhenUsed="1"/>
-    <w:lsdException w:name="List Number 4" w:semiHidden="1" w:unhideWhenUsed="1"/>
-    <w:lsdException w:name="List Number 5" w:semiHidden="1" w:unhideWhenUsed="1"/>
-    <w:lsdException w:name="Title" w:locked="1" w:qFormat="1"/>
-    <w:lsdException w:name="Closing" w:semiHidden="1" w:unhideWhenUsed="1"/>
-    <w:lsdException w:name="Signature" w:semiHidden="1" w:unhideWhenUsed="1"/>
-    <w:lsdException w:name="Default Paragraph Font" w:locked="1" w:semiHidden="1" w:unhideWhenUsed="1"/>
-    <w:lsdException w:name="Body Text" w:semiHidden="1" w:unhideWhenUsed="1"/>
-    <w:lsdException w:name="Body Text Indent" w:semiHidden="1" w:unhideWhenUsed="1"/>
-    <w:lsdException w:name="List Continue" w:semiHidden="1" w:unhideWhenUsed="1"/>
-    <w:lsdException w:name="List Continue 2" w:semiHidden="1" w:unhideWhenUsed="1"/>
-    <w:lsdException w:name="List Continue 3" w:semiHidden="1" w:unhideWhenUsed="1"/>
-    <w:lsdException w:name="List Continue 4" w:semiHidden="1" w:unhideWhenUsed="1"/>
-    <w:lsdException w:name="List Continue 5" w:semiHidden="1" w:unhideWhenUsed="1"/>
-    <w:lsdException w:name="Message Header" w:semiHidden="1" w:unhideWhenUsed="1"/>
-    <w:lsdException w:name="Subtitle" w:locked="1" w:qFormat="1"/>
-    <w:lsdException w:name="Body Text First Indent 2" w:semiHidden="1" w:unhideWhenUsed="1"/>
-    <w:lsdException w:name="Note Heading" w:semiHidden="1" w:unhideWhenUsed="1"/>
-    <w:lsdException w:name="Body Text 2" w:semiHidden="1" w:unhideWhenUsed="1"/>
-    <w:lsdException w:name="Body Text 3" w:semiHidden="1" w:unhideWhenUsed="1"/>
-    <w:lsdException w:name="Body Text Indent 2" w:semiHidden="1" w:unhideWhenUsed="1"/>
-    <w:lsdException w:name="Body Text Indent 3" w:semiHidden="1" w:unhideWhenUsed="1"/>
-    <w:lsdException w:name="Block Text" w:semiHidden="1" w:unhideWhenUsed="1"/>
-    <w:lsdException w:name="Hyperlink" w:semiHidden="1" w:uiPriority="99" w:unhideWhenUsed="1"/>
-    <w:lsdException w:name="FollowedHyperlink" w:semiHidden="1" w:unhideWhenUsed="1"/>
-    <w:lsdException w:name="Strong" w:locked="1" w:uiPriority="22" w:qFormat="1"/>
-    <w:lsdException w:name="Emphasis" w:locked="1" w:qFormat="1"/>
-    <w:lsdException w:name="Document Map" w:semiHidden="1" w:unhideWhenUsed="1"/>
-    <w:lsdException w:name="Plain Text" w:semiHidden="1" w:unhideWhenUsed="1"/>
-    <w:lsdException w:name="E-mail Signature" w:semiHidden="1" w:unhideWhenUsed="1"/>
-    <w:lsdException w:name="HTML Top of Form" w:semiHidden="1" w:unhideWhenUsed="1"/>
-    <w:lsdException w:name="HTML Bottom of Form" w:semiHidden="1" w:unhideWhenUsed="1"/>
-    <w:lsdException w:name="Normal (Web)" w:semiHidden="1" w:uiPriority="99" w:unhideWhenUsed="1"/>
-    <w:lsdException w:name="HTML Acronym" w:semiHidden="1" w:unhideWhenUsed="1"/>
-    <w:lsdException w:name="HTML Address" w:semiHidden="1" w:unhideWhenUsed="1"/>
-    <w:lsdException w:name="HTML Cite" w:semiHidden="1" w:unhideWhenUsed="1"/>
-    <w:lsdException w:name="HTML Code" w:semiHidden="1" w:unhideWhenUsed="1"/>
-    <w:lsdException w:name="HTML Definition" w:semiHidden="1" w:unhideWhenUsed="1"/>
-    <w:lsdException w:name="HTML Keyboard" w:semiHidden="1" w:unhideWhenUsed="1"/>
-    <w:lsdException w:name="HTML Preformatted" w:semiHidden="1" w:unhideWhenUsed="1"/>
-    <w:lsdException w:name="HTML Sample" w:semiHidden="1" w:unhideWhenUsed="1"/>
-    <w:lsdException w:name="HTML Typewriter" w:semiHidden="1" w:unhideWhenUsed="1"/>
-    <w:lsdException w:name="HTML Variable" w:semiHidden="1" w:unhideWhenUsed="1"/>
-    <w:lsdException w:name="Normal Table" w:semiHidden="1" w:unhideWhenUsed="1"/>
-    <w:lsdException w:name="annotation subject" w:semiHidden="1" w:uiPriority="99" w:unhideWhenUsed="1"/>
-    <w:lsdException w:name="No List" w:semiHidden="1" w:uiPriority="99" w:unhideWhenUsed="1"/>
-    <w:lsdException w:name="Outline List 1" w:semiHidden="1" w:unhideWhenUsed="1"/>
-    <w:lsdException w:name="Outline List 2" w:semiHidden="1" w:unhideWhenUsed="1"/>
-    <w:lsdException w:name="Outline List 3" w:semiHidden="1" w:unhideWhenUsed="1"/>
-    <w:lsdException w:name="Table Simple 1" w:semiHidden="1" w:unhideWhenUsed="1"/>
-    <w:lsdException w:name="Table Simple 2" w:semiHidden="1" w:unhideWhenUsed="1"/>
-    <w:lsdException w:name="Table Simple 3" w:semiHidden="1" w:unhideWhenUsed="1"/>
-    <w:lsdException w:name="Table Classic 1" w:semiHidden="1" w:unhideWhenUsed="1"/>
-    <w:lsdException w:name="Table Classic 2" w:semiHidden="1" w:unhideWhenUsed="1"/>
-    <w:lsdException w:name="Table Classic 3" w:semiHidden="1" w:unhideWhenUsed="1"/>
-    <w:lsdException w:name="Table Classic 4" w:semiHidden="1" w:unhideWhenUsed="1"/>
-    <w:lsdException w:name="Table Colorful 1" w:semiHidden="1" w:unhideWhenUsed="1"/>
-    <w:lsdException w:name="Table Colorful 2" w:semiHidden="1" w:unhideWhenUsed="1"/>
-    <w:lsdException w:name="Table Colorful 3" w:semiHidden="1" w:unhideWhenUsed="1"/>
-    <w:lsdException w:name="Table Columns 1" w:semiHidden="1" w:unhideWhenUsed="1"/>
-    <w:lsdException w:name="Table Columns 2" w:semiHidden="1" w:unhideWhenUsed="1"/>
-    <w:lsdException w:name="Table Columns 3" w:semiHidden="1" w:unhideWhenUsed="1"/>
-    <w:lsdException w:name="Table Columns 4" w:semiHidden="1" w:unhideWhenUsed="1"/>
-    <w:lsdException w:name="Table Columns 5" w:semiHidden="1" w:unhideWhenUsed="1"/>
-    <w:lsdException w:name="Table Grid 1" w:semiHidden="1" w:unhideWhenUsed="1"/>
-    <w:lsdException w:name="Table Grid 2" w:semiHidden="1" w:unhideWhenUsed="1"/>
-    <w:lsdException w:name="Table Grid 3" w:semiHidden="1" w:unhideWhenUsed="1"/>
-    <w:lsdException w:name="Table Grid 4" w:semiHidden="1" w:unhideWhenUsed="1"/>
-    <w:lsdException w:name="Table Grid 5" w:semiHidden="1" w:unhideWhenUsed="1"/>
-    <w:lsdException w:name="Table Grid 6" w:semiHidden="1" w:unhideWhenUsed="1"/>
-    <w:lsdException w:name="Table Grid 7" w:semiHidden="1" w:unhideWhenUsed="1"/>
-    <w:lsdException w:name="Table Grid 8" w:semiHidden="1" w:unhideWhenUsed="1"/>
-    <w:lsdException w:name="Table List 1" w:semiHidden="1" w:unhideWhenUsed="1"/>
-    <w:lsdException w:name="Table List 2" w:semiHidden="1" w:unhideWhenUsed="1"/>
-    <w:lsdException w:name="Table List 3" w:semiHidden="1" w:unhideWhenUsed="1"/>
-    <w:lsdException w:name="Table List 4" w:semiHidden="1" w:unhideWhenUsed="1"/>
-    <w:lsdException w:name="Table List 5" w:semiHidden="1" w:unhideWhenUsed="1"/>
-    <w:lsdException w:name="Table List 6" w:semiHidden="1" w:unhideWhenUsed="1"/>
-    <w:lsdException w:name="Table List 7" w:semiHidden="1" w:unhideWhenUsed="1"/>
-    <w:lsdException w:name="Table List 8" w:semiHidden="1" w:unhideWhenUsed="1"/>
-    <w:lsdException w:name="Table 3D effects 1" w:semiHidden="1" w:unhideWhenUsed="1"/>
-    <w:lsdException w:name="Table 3D effects 2" w:semiHidden="1" w:unhideWhenUsed="1"/>
-    <w:lsdException w:name="Table 3D effects 3" w:semiHidden="1" w:unhideWhenUsed="1"/>
-    <w:lsdException w:name="Table Contemporary" w:semiHidden="1" w:unhideWhenUsed="1"/>
-    <w:lsdException w:name="Table Elegant" w:semiHidden="1" w:unhideWhenUsed="1"/>
-    <w:lsdException w:name="Table Professional" w:semiHidden="1" w:unhideWhenUsed="1"/>
-    <w:lsdException w:name="Table Subtle 1" w:semiHidden="1" w:unhideWhenUsed="1"/>
-    <w:lsdException w:name="Table Subtle 2" w:semiHidden="1" w:unhideWhenUsed="1"/>
-    <w:lsdException w:name="Table Web 1" w:semiHidden="1" w:unhideWhenUsed="1"/>
-    <w:lsdException w:name="Table Web 2" w:semiHidden="1" w:unhideWhenUsed="1"/>
-    <w:lsdException w:name="Table Web 3" w:semiHidden="1" w:unhideWhenUsed="1"/>
-    <w:lsdException w:name="Balloon Text" w:semiHidden="1" w:uiPriority="99" w:unhideWhenUsed="1"/>
-    <w:lsdException w:name="Table Grid" w:locked="1"/>
-    <w:lsdException w:name="Table Theme" w:semiHidden="1" w:unhideWhenUsed="1"/>
-    <w:lsdException w:name="Placeholder Text" w:semiHidden="1" w:uiPriority="99"/>
-    <w:lsdException w:name="No Spacing" w:uiPriority="1" w:qFormat="1"/>
-    <w:lsdException w:name="Light Shading" w:uiPriority="60"/>
-    <w:lsdException w:name="Light List" w:uiPriority="61"/>
-    <w:lsdException w:name="Light Grid" w:uiPriority="62"/>
-    <w:lsdException w:name="Medium Shading 1" w:uiPriority="63"/>
-    <w:lsdException w:name="Medium Shading 2" w:uiPriority="64"/>
-    <w:lsdException w:name="Medium List 1" w:uiPriority="65"/>
-    <w:lsdException w:name="Medium List 2" w:uiPriority="66"/>
-    <w:lsdException w:name="Medium Grid 1" w:uiPriority="67"/>
-    <w:lsdException w:name="Medium Grid 2" w:uiPriority="68"/>
-    <w:lsdException w:name="Medium Grid 3" w:uiPriority="69"/>
-    <w:lsdException w:name="Dark List" w:uiPriority="70"/>
-    <w:lsdException w:name="Colorful Shading" w:uiPriority="71"/>
-    <w:lsdException w:name="Colorful List" w:uiPriority="72"/>
-    <w:lsdException w:name="Colorful Grid" w:uiPriority="73"/>
-    <w:lsdException w:name="Light Shading Accent 1" w:uiPriority="60"/>
-    <w:lsdException w:name="Light List Accent 1" w:uiPriority="61"/>
-    <w:lsdException w:name="Light Grid Accent 1" w:uiPriority="62"/>
-    <w:lsdException w:name="Medium Shading 1 Accent 1" w:uiPriority="63"/>
-    <w:lsdException w:name="Medium Shading 2 Accent 1" w:uiPriority="64"/>
-    <w:lsdException w:name="Medium List 1 Accent 1" w:uiPriority="65"/>
-    <w:lsdException w:name="Revision" w:semiHidden="1" w:uiPriority="99"/>
-    <w:lsdException w:name="List Paragraph" w:uiPriority="34" w:qFormat="1"/>
-    <w:lsdException w:name="Quote" w:uiPriority="29" w:qFormat="1"/>
-    <w:lsdException w:name="Intense Quote" w:uiPriority="30" w:qFormat="1"/>
-    <w:lsdException w:name="Medium List 2 Accent 1" w:uiPriority="66"/>
-    <w:lsdException w:name="Medium Grid 1 Accent 1" w:uiPriority="67"/>
-    <w:lsdException w:name="Medium Grid 2 Accent 1" w:uiPriority="68"/>
-    <w:lsdException w:name="Medium Grid 3 Accent 1" w:uiPriority="69"/>
-    <w:lsdException w:name="Dark List Accent 1" w:uiPriority="70"/>
-    <w:lsdException w:name="Colorful Shading Accent 1" w:uiPriority="71"/>
-    <w:lsdException w:name="Colorful List Accent 1" w:uiPriority="72"/>
-    <w:lsdException w:name="Colorful Grid Accent 1" w:uiPriority="73"/>
-    <w:lsdException w:name="Light Shading Accent 2" w:uiPriority="60"/>
-    <w:lsdException w:name="Light List Accent 2" w:uiPriority="61"/>
-    <w:lsdException w:name="Light Grid Accent 2" w:uiPriority="62"/>
-    <w:lsdException w:name="Medium Shading 1 Accent 2" w:uiPriority="63"/>
-    <w:lsdException w:name="Medium Shading 2 Accent 2" w:uiPriority="64"/>
-    <w:lsdException w:name="Medium List 1 Accent 2" w:uiPriority="65"/>
-    <w:lsdException w:name="Medium List 2 Accent 2" w:uiPriority="66"/>
-    <w:lsdException w:name="Medium Grid 1 Accent 2" w:uiPriority="67"/>
-    <w:lsdException w:name="Medium Grid 2 Accent 2" w:uiPriority="68"/>
-    <w:lsdException w:name="Medium Grid 3 Accent 2" w:uiPriority="69"/>
-    <w:lsdException w:name="Dark List Accent 2" w:uiPriority="70"/>
-    <w:lsdException w:name="Colorful Shading Accent 2" w:uiPriority="71"/>
-    <w:lsdException w:name="Colorful List Accent 2" w:uiPriority="72"/>
-    <w:lsdException w:name="Colorful Grid Accent 2" w:uiPriority="73"/>
-    <w:lsdException w:name="Light Shading Accent 3" w:uiPriority="60"/>
-    <w:lsdException w:name="Light List Accent 3" w:uiPriority="61"/>
-    <w:lsdException w:name="Light Grid Accent 3" w:uiPriority="62"/>
-    <w:lsdException w:name="Medium Shading 1 Accent 3" w:uiPriority="63"/>
-    <w:lsdException w:name="Medium Shading 2 Accent 3" w:uiPriority="64"/>
-    <w:lsdException w:name="Medium List 1 Accent 3" w:uiPriority="65"/>
-    <w:lsdException w:name="Medium List 2 Accent 3" w:uiPriority="66"/>
-    <w:lsdException w:name="Medium Grid 1 Accent 3" w:uiPriority="67"/>
-    <w:lsdException w:name="Medium Grid 2 Accent 3" w:uiPriority="68"/>
-    <w:lsdException w:name="Medium Grid 3 Accent 3" w:uiPriority="69"/>
-    <w:lsdException w:name="Dark List Accent 3" w:uiPriority="70"/>
-    <w:lsdException w:name="Colorful Shading Accent 3" w:uiPriority="71"/>
-    <w:lsdException w:name="Colorful List Accent 3" w:uiPriority="72"/>
-    <w:lsdException w:name="Colorful Grid Accent 3" w:uiPriority="73"/>
-    <w:lsdException w:name="Light Shading Accent 4" w:uiPriority="60"/>
-    <w:lsdException w:name="Light List Accent 4" w:uiPriority="61"/>
-    <w:lsdException w:name="Light Grid Accent 4" w:uiPriority="62"/>
-    <w:lsdException w:name="Medium Shading 1 Accent 4" w:uiPriority="63"/>
-    <w:lsdException w:name="Medium Shading 2 Accent 4" w:uiPriority="64"/>
-    <w:lsdException w:name="Medium List 1 Accent 4" w:uiPriority="65"/>
-    <w:lsdException w:name="Medium List 2 Accent 4" w:uiPriority="66"/>
-    <w:lsdException w:name="Medium Grid 1 Accent 4" w:uiPriority="67"/>
-    <w:lsdException w:name="Medium Grid 2 Accent 4" w:uiPriority="68"/>
-    <w:lsdException w:name="Medium Grid 3 Accent 4" w:uiPriority="69"/>
-    <w:lsdException w:name="Dark List Accent 4" w:uiPriority="70"/>
-    <w:lsdException w:name="Colorful Shading Accent 4" w:uiPriority="71"/>
-    <w:lsdException w:name="Colorful List Accent 4" w:uiPriority="72"/>
-    <w:lsdException w:name="Colorful Grid Accent 4" w:uiPriority="73"/>
-    <w:lsdException w:name="Light Shading Accent 5" w:uiPriority="60"/>
-    <w:lsdException w:name="Light List Accent 5" w:uiPriority="61"/>
-    <w:lsdException w:name="Light Grid Accent 5" w:uiPriority="62"/>
-    <w:lsdException w:name="Medium Shading 1 Accent 5" w:uiPriority="63"/>
-    <w:lsdException w:name="Medium Shading 2 Accent 5" w:uiPriority="64"/>
-    <w:lsdException w:name="Medium List 1 Accent 5" w:uiPriority="65"/>
-    <w:lsdException w:name="Medium List 2 Accent 5" w:uiPriority="66"/>
-    <w:lsdException w:name="Medium Grid 1 Accent 5" w:uiPriority="67"/>
-    <w:lsdException w:name="Medium Grid 2 Accent 5" w:uiPriority="68"/>
-    <w:lsdException w:name="Medium Grid 3 Accent 5" w:uiPriority="69"/>
-    <w:lsdException w:name="Dark List Accent 5" w:uiPriority="70"/>
-    <w:lsdException w:name="Colorful Shading Accent 5" w:uiPriority="71"/>
-    <w:lsdException w:name="Colorful List Accent 5" w:uiPriority="72"/>
-    <w:lsdException w:name="Colorful Grid Accent 5" w:uiPriority="73"/>
-    <w:lsdException w:name="Light Shading Accent 6" w:uiPriority="60"/>
-    <w:lsdException w:name="Light List Accent 6" w:uiPriority="61"/>
-    <w:lsdException w:name="Light Grid Accent 6" w:uiPriority="62"/>
-    <w:lsdException w:name="Medium Shading 1 Accent 6" w:uiPriority="63"/>
-    <w:lsdException w:name="Medium Shading 2 Accent 6" w:uiPriority="64"/>
-    <w:lsdException w:name="Medium List 1 Accent 6" w:uiPriority="65"/>
-    <w:lsdException w:name="Medium List 2 Accent 6" w:uiPriority="66"/>
-    <w:lsdException w:name="Medium Grid 1 Accent 6" w:uiPriority="67"/>
-    <w:lsdException w:name="Medium Grid 2 Accent 6" w:uiPriority="68"/>
-    <w:lsdException w:name="Medium Grid 3 Accent 6" w:uiPriority="69"/>
-    <w:lsdException w:name="Dark List Accent 6" w:uiPriority="70"/>
-    <w:lsdException w:name="Colorful Shading Accent 6" w:uiPriority="71"/>
-    <w:lsdException w:name="Colorful List Accent 6" w:uiPriority="72"/>
-    <w:lsdException w:name="Colorful Grid Accent 6" w:uiPriority="73"/>
-    <w:lsdException w:name="Subtle Emphasis" w:uiPriority="19" w:qFormat="1"/>
-    <w:lsdException w:name="Intense Emphasis" w:uiPriority="21" w:qFormat="1"/>
-    <w:lsdException w:name="Subtle Reference" w:uiPriority="31" w:qFormat="1"/>
-    <w:lsdException w:name="Intense Reference" w:uiPriority="32" w:qFormat="1"/>
-    <w:lsdException w:name="Book Title" w:uiPriority="33" w:qFormat="1"/>
-    <w:lsdException w:name="Bibliography" w:semiHidden="1" w:uiPriority="37" w:unhideWhenUsed="1"/>
-    <w:lsdException w:name="TOC Heading" w:semiHidden="1" w:uiPriority="39" w:unhideWhenUsed="1" w:qFormat="1"/>
-    <w:lsdException w:name="Plain Table 1" w:uiPriority="41"/>
-    <w:lsdException w:name="Plain Table 2" w:uiPriority="42"/>
-    <w:lsdException w:name="Plain Table 3" w:uiPriority="43"/>
-    <w:lsdException w:name="Plain Table 4" w:uiPriority="44"/>
-    <w:lsdException w:name="Plain Table 5" w:uiPriority="45"/>
-    <w:lsdException w:name="Grid Table Light" w:uiPriority="40"/>
-    <w:lsdException w:name="Grid Table 1 Light" w:uiPriority="46"/>
-    <w:lsdException w:name="Grid Table 2" w:uiPriority="47"/>
-    <w:lsdException w:name="Grid Table 3" w:uiPriority="48"/>
-    <w:lsdException w:name="Grid Table 4" w:uiPriority="49"/>
-    <w:lsdException w:name="Grid Table 5 Dark" w:uiPriority="50"/>
-    <w:lsdException w:name="Grid Table 6 Colorful" w:uiPriority="51"/>
-    <w:lsdException w:name="Grid Table 7 Colorful" w:uiPriority="52"/>
-    <w:lsdException w:name="Grid Table 1 Light Accent 1" w:uiPriority="46"/>
-    <w:lsdException w:name="Grid Table 2 Accent 1" w:uiPriority="47"/>
-    <w:lsdException w:name="Grid Table 3 Accent 1" w:uiPriority="48"/>
-    <w:lsdException w:name="Grid Table 4 Accent 1" w:uiPriority="49"/>
-    <w:lsdException w:name="Grid Table 5 Dark Accent 1" w:uiPriority="50"/>
-    <w:lsdException w:name="Grid Table 6 Colorful Accent 1" w:uiPriority="51"/>
-    <w:lsdException w:name="Grid Table 7 Colorful Accent 1" w:uiPriority="52"/>
-    <w:lsdException w:name="Grid Table 1 Light Accent 2" w:uiPriority="46"/>
-    <w:lsdException w:name="Grid Table 2 Accent 2" w:uiPriority="47"/>
-    <w:lsdException w:name="Grid Table 3 Accent 2" w:uiPriority="48"/>
-    <w:lsdException w:name="Grid Table 4 Accent 2" w:uiPriority="49"/>
-    <w:lsdException w:name="Grid Table 5 Dark Accent 2" w:uiPriority="50"/>
-    <w:lsdException w:name="Grid Table 6 Colorful Accent 2" w:uiPriority="51"/>
-    <w:lsdException w:name="Grid Table 7 Colorful Accent 2" w:uiPriority="52"/>
-    <w:lsdException w:name="Grid Table 1 Light Accent 3" w:uiPriority="46"/>
-    <w:lsdException w:name="Grid Table 2 Accent 3" w:uiPriority="47"/>
-    <w:lsdException w:name="Grid Table 3 Accent 3" w:uiPriority="48"/>
-    <w:lsdException w:name="Grid Table 4 Accent 3" w:uiPriority="49"/>
-    <w:lsdException w:name="Grid Table 5 Dark Accent 3" w:uiPriority="50"/>
-    <w:lsdException w:name="Grid Table 6 Colorful Accent 3" w:uiPriority="51"/>
-    <w:lsdException w:name="Grid Table 7 Colorful Accent 3" w:uiPriority="52"/>
-    <w:lsdException w:name="Grid Table 1 Light Accent 4" w:uiPriority="46"/>
-    <w:lsdException w:name="Grid Table 2 Accent 4" w:uiPriority="47"/>
-    <w:lsdException w:name="Grid Table 3 Accent 4" w:uiPriority="48"/>
-    <w:lsdException w:name="Grid Table 4 Accent 4" w:uiPriority="49"/>
-    <w:lsdException w:name="Grid Table 5 Dark Accent 4" w:uiPriority="50"/>
-    <w:lsdException w:name="Grid Table 6 Colorful Accent 4" w:uiPriority="51"/>
-    <w:lsdException w:name="Grid Table 7 Colorful Accent 4" w:uiPriority="52"/>
-    <w:lsdException w:name="Grid Table 1 Light Accent 5" w:uiPriority="46"/>
-    <w:lsdException w:name="Grid Table 2 Accent 5" w:uiPriority="47"/>
-    <w:lsdException w:name="Grid Table 3 Accent 5" w:uiPriority="48"/>
-    <w:lsdException w:name="Grid Table 4 Accent 5" w:uiPriority="49"/>
-    <w:lsdException w:name="Grid Table 5 Dark Accent 5" w:uiPriority="50"/>
-    <w:lsdException w:name="Grid Table 6 Colorful Accent 5" w:uiPriority="51"/>
-    <w:lsdException w:name="Grid Table 7 Colorful Accent 5" w:uiPriority="52"/>
-    <w:lsdException w:name="Grid Table 1 Light Accent 6" w:uiPriority="46"/>
-    <w:lsdException w:name="Grid Table 2 Accent 6" w:uiPriority="47"/>
-    <w:lsdException w:name="Grid Table 3 Accent 6" w:uiPriority="48"/>
-    <w:lsdException w:name="Grid Table 4 Accent 6" w:uiPriority="49"/>
-    <w:lsdException w:name="Grid Table 5 Dark Accent 6" w:uiPriority="50"/>
-    <w:lsdException w:name="Grid Table 6 Colorful Accent 6" w:uiPriority="51"/>
-    <w:lsdException w:name="Grid Table 7 Colorful Accent 6" w:uiPriority="52"/>
-    <w:lsdException w:name="List Table 1 Light" w:uiPriority="46"/>
-    <w:lsdException w:name="List Table 2" w:uiPriority="47"/>
-    <w:lsdException w:name="List Table 3" w:uiPriority="48"/>
-    <w:lsdException w:name="List Table 4" w:uiPriority="49"/>
-    <w:lsdException w:name="List Table 5 Dark" w:uiPriority="50"/>
-    <w:lsdException w:name="List Table 6 Colorful" w:uiPriority="51"/>
-    <w:lsdException w:name="List Table 7 Colorful" w:uiPriority="52"/>
-    <w:lsdException w:name="List Table 1 Light Accent 1" w:uiPriority="46"/>
-    <w:lsdException w:name="List Table 2 Accent 1" w:uiPriority="47"/>
-    <w:lsdException w:name="List Table 3 Accent 1" w:uiPriority="48"/>
-    <w:lsdException w:name="List Table 4 Accent 1" w:uiPriority="49"/>
-    <w:lsdException w:name="List Table 5 Dark Accent 1" w:uiPriority="50"/>
-    <w:lsdException w:name="List Table 6 Colorful Accent 1" w:uiPriority="51"/>
-    <w:lsdException w:name="List Table 7 Colorful Accent 1" w:uiPriority="52"/>
-    <w:lsdException w:name="List Table 1 Light Accent 2" w:uiPriority="46"/>
-    <w:lsdException w:name="List Table 2 Accent 2" w:uiPriority="47"/>
-    <w:lsdException w:name="List Table 3 Accent 2" w:uiPriority="48"/>
-    <w:lsdException w:name="List Table 4 Accent 2" w:uiPriority="49"/>
-    <w:lsdException w:name="List Table 5 Dark Accent 2" w:uiPriority="50"/>
-    <w:lsdException w:name="List Table 6 Colorful Accent 2" w:uiPriority="51"/>
-    <w:lsdException w:name="List Table 7 Colorful Accent 2" w:uiPriority="52"/>
-    <w:lsdException w:name="List Table 1 Light Accent 3" w:uiPriority="46"/>
-    <w:lsdException w:name="List Table 2 Accent 3" w:uiPriority="47"/>
-    <w:lsdException w:name="List Table 3 Accent 3" w:uiPriority="48"/>
-    <w:lsdException w:name="List Table 4 Accent 3" w:uiPriority="49"/>
-    <w:lsdException w:name="List Table 5 Dark Accent 3" w:uiPriority="50"/>
-    <w:lsdException w:name="List Table 6 Colorful Accent 3" w:uiPriority="51"/>
-    <w:lsdException w:name="List Table 7 Colorful Accent 3" w:uiPriority="52"/>
-    <w:lsdException w:name="List Table 1 Light Accent 4" w:uiPriority="46"/>
-    <w:lsdException w:name="List Table 2 Accent 4" w:uiPriority="47"/>
-    <w:lsdException w:name="List Table 3 Accent 4" w:uiPriority="48"/>
-    <w:lsdException w:name="List Table 4 Accent 4" w:uiPriority="49"/>
-    <w:lsdException w:name="List Table 5 Dark Accent 4" w:uiPriority="50"/>
-    <w:lsdException w:name="List Table 6 Colorful Accent 4" w:uiPriority="51"/>
-    <w:lsdException w:name="List Table 7 Colorful Accent 4" w:uiPriority="52"/>
-    <w:lsdException w:name="List Table 1 Light Accent 5" w:uiPriority="46"/>
-    <w:lsdException w:name="List Table 2 Accent 5" w:uiPriority="47"/>
-    <w:lsdException w:name="List Table 3 Accent 5" w:uiPriority="48"/>
-    <w:lsdException w:name="List Table 4 Accent 5" w:uiPriority="49"/>
-    <w:lsdException w:name="List Table 5 Dark Accent 5" w:uiPriority="50"/>
-    <w:lsdException w:name="List Table 6 Colorful Accent 5" w:uiPriority="51"/>
-    <w:lsdException w:name="List Table 7 Colorful Accent 5" w:uiPriority="52"/>
-    <w:lsdException w:name="List Table 1 Light Accent 6" w:uiPriority="46"/>
-    <w:lsdException w:name="List Table 2 Accent 6" w:uiPriority="47"/>
-    <w:lsdException w:name="List Table 3 Accent 6" w:uiPriority="48"/>
-    <w:lsdException w:name="List Table 4 Accent 6" w:uiPriority="49"/>
-    <w:lsdException w:name="List Table 5 Dark Accent 6" w:uiPriority="50"/>
-    <w:lsdException w:name="List Table 6 Colorful Accent 6" w:uiPriority="51"/>
-    <w:lsdException w:name="List Table 7 Colorful Accent 6" w:uiPriority="52"/>
+  <w:latentStyles w:defLockedState="0" w:defUIPriority="0" w:defSemiHidden="1" w:defUnhideWhenUsed="1" w:defQFormat="0" w:count="267">
+    <w:lsdException w:name="Normal" w:locked="1" w:semiHidden="0" w:unhideWhenUsed="0" w:qFormat="1"/>
+    <w:lsdException w:name="heading 1" w:locked="1" w:semiHidden="0" w:unhideWhenUsed="0" w:qFormat="1"/>
+    <w:lsdException w:name="heading 2" w:locked="1" w:semiHidden="0" w:unhideWhenUsed="0" w:qFormat="1"/>
+    <w:lsdException w:name="heading 3" w:locked="1" w:semiHidden="0" w:unhideWhenUsed="0" w:qFormat="1"/>
+    <w:lsdException w:name="heading 4" w:locked="1" w:qFormat="1"/>
+    <w:lsdException w:name="heading 5" w:locked="1" w:qFormat="1"/>
+    <w:lsdException w:name="heading 6" w:locked="1" w:semiHidden="0" w:unhideWhenUsed="0" w:qFormat="1"/>
+    <w:lsdException w:name="heading 7" w:locked="1" w:qFormat="1"/>
+    <w:lsdException w:name="heading 8" w:locked="1" w:qFormat="1"/>
+    <w:lsdException w:name="heading 9" w:locked="1" w:qFormat="1"/>
+    <w:lsdException w:name="toc 1" w:locked="1"/>
+    <w:lsdException w:name="toc 2" w:locked="1"/>
+    <w:lsdException w:name="toc 3" w:locked="1"/>
+    <w:lsdException w:name="toc 4" w:locked="1"/>
+    <w:lsdException w:name="toc 5" w:locked="1"/>
+    <w:lsdException w:name="toc 6" w:locked="1"/>
+    <w:lsdException w:name="toc 7" w:locked="1"/>
+    <w:lsdException w:name="toc 8" w:locked="1"/>
+    <w:lsdException w:name="toc 9" w:locked="1"/>
+    <w:lsdException w:name="annotation text" w:uiPriority="99"/>
+    <w:lsdException w:name="caption" w:locked="1" w:qFormat="1"/>
+    <w:lsdException w:name="annotation reference" w:uiPriority="99"/>
+    <w:lsdException w:name="List Number" w:semiHidden="0" w:unhideWhenUsed="0"/>
+    <w:lsdException w:name="List 4" w:semiHidden="0" w:unhideWhenUsed="0"/>
+    <w:lsdException w:name="List 5" w:semiHidden="0" w:unhideWhenUsed="0"/>
+    <w:lsdException w:name="Title" w:locked="1" w:semiHidden="0" w:unhideWhenUsed="0" w:qFormat="1"/>
+    <w:lsdException w:name="Default Paragraph Font" w:locked="1"/>
+    <w:lsdException w:name="Subtitle" w:locked="1" w:semiHidden="0" w:unhideWhenUsed="0" w:qFormat="1"/>
+    <w:lsdException w:name="Salutation" w:semiHidden="0" w:unhideWhenUsed="0"/>
+    <w:lsdException w:name="Date" w:semiHidden="0" w:unhideWhenUsed="0"/>
+    <w:lsdException w:name="Body Text First Indent" w:semiHidden="0" w:unhideWhenUsed="0"/>
+    <w:lsdException w:name="Hyperlink" w:uiPriority="99"/>
+    <w:lsdException w:name="Strong" w:locked="1" w:semiHidden="0" w:uiPriority="22" w:unhideWhenUsed="0" w:qFormat="1"/>
+    <w:lsdException w:name="Emphasis" w:locked="1" w:semiHidden="0" w:unhideWhenUsed="0" w:qFormat="1"/>
+    <w:lsdException w:name="Normal (Web)" w:uiPriority="99"/>
+    <w:lsdException w:name="annotation subject" w:uiPriority="99"/>
+    <w:lsdException w:name="No List" w:uiPriority="99"/>
+    <w:lsdException w:name="Balloon Text" w:uiPriority="99"/>
+    <w:lsdException w:name="Table Grid" w:locked="1" w:semiHidden="0" w:unhideWhenUsed="0"/>
+    <w:lsdException w:name="Placeholder Text" w:uiPriority="99" w:unhideWhenUsed="0"/>
+    <w:lsdException w:name="No Spacing" w:semiHidden="0" w:uiPriority="1" w:unhideWhenUsed="0" w:qFormat="1"/>
+    <w:lsdException w:name="Light Shading" w:semiHidden="0" w:uiPriority="60" w:unhideWhenUsed="0"/>
+    <w:lsdException w:name="Light List" w:semiHidden="0" w:uiPriority="61" w:unhideWhenUsed="0"/>
+    <w:lsdException w:name="Light Grid" w:semiHidden="0" w:uiPriority="62" w:unhideWhenUsed="0"/>
+    <w:lsdException w:name="Medium Shading 1" w:semiHidden="0" w:uiPriority="63" w:unhideWhenUsed="0"/>
+    <w:lsdException w:name="Medium Shading 2" w:semiHidden="0" w:uiPriority="64" w:unhideWhenUsed="0"/>
+    <w:lsdException w:name="Medium List 1" w:semiHidden="0" w:uiPriority="65" w:unhideWhenUsed="0"/>
+    <w:lsdException w:name="Medium List 2" w:semiHidden="0" w:uiPriority="66" w:unhideWhenUsed="0"/>
+    <w:lsdException w:name="Medium Grid 1" w:semiHidden="0" w:uiPriority="67" w:unhideWhenUsed="0"/>
+    <w:lsdException w:name="Medium Grid 2" w:semiHidden="0" w:uiPriority="68" w:unhideWhenUsed="0"/>
+    <w:lsdException w:name="Medium Grid 3" w:semiHidden="0" w:uiPriority="69" w:unhideWhenUsed="0"/>
+    <w:lsdException w:name="Dark List" w:semiHidden="0" w:uiPriority="70" w:unhideWhenUsed="0"/>
+    <w:lsdException w:name="Colorful Shading" w:semiHidden="0" w:uiPriority="71" w:unhideWhenUsed="0"/>
+    <w:lsdException w:name="Colorful List" w:semiHidden="0" w:uiPriority="72" w:unhideWhenUsed="0"/>
+    <w:lsdException w:name="Colorful Grid" w:semiHidden="0" w:uiPriority="73" w:unhideWhenUsed="0"/>
+    <w:lsdException w:name="Light Shading Accent 1" w:semiHidden="0" w:uiPriority="60" w:unhideWhenUsed="0"/>
+    <w:lsdException w:name="Light List Accent 1" w:semiHidden="0" w:uiPriority="61" w:unhideWhenUsed="0"/>
+    <w:lsdException w:name="Light Grid Accent 1" w:semiHidden="0" w:uiPriority="62" w:unhideWhenUsed="0"/>
+    <w:lsdException w:name="Medium Shading 1 Accent 1" w:semiHidden="0" w:uiPriority="63" w:unhideWhenUsed="0"/>
+    <w:lsdException w:name="Medium Shading 2 Accent 1" w:semiHidden="0" w:uiPriority="64" w:unhideWhenUsed="0"/>
+    <w:lsdException w:name="Medium List 1 Accent 1" w:semiHidden="0" w:uiPriority="65" w:unhideWhenUsed="0"/>
+    <w:lsdException w:name="Revision" w:uiPriority="99" w:unhideWhenUsed="0"/>
+    <w:lsdException w:name="List Paragraph" w:semiHidden="0" w:uiPriority="34" w:unhideWhenUsed="0" w:qFormat="1"/>
+    <w:lsdException w:name="Quote" w:semiHidden="0" w:uiPriority="29" w:unhideWhenUsed="0" w:qFormat="1"/>
+    <w:lsdException w:name="Intense Quote" w:semiHidden="0" w:uiPriority="30" w:unhideWhenUsed="0" w:qFormat="1"/>
+    <w:lsdException w:name="Medium List 2 Accent 1" w:semiHidden="0" w:uiPriority="66" w:unhideWhenUsed="0"/>
+    <w:lsdException w:name="Medium Grid 1 Accent 1" w:semiHidden="0" w:uiPriority="67" w:unhideWhenUsed="0"/>
+    <w:lsdException w:name="Medium Grid 2 Accent 1" w:semiHidden="0" w:uiPriority="68" w:unhideWhenUsed="0"/>
+    <w:lsdException w:name="Medium Grid 3 Accent 1" w:semiHidden="0" w:uiPriority="69" w:unhideWhenUsed="0"/>
+    <w:lsdException w:name="Dark List Accent 1" w:semiHidden="0" w:uiPriority="70" w:unhideWhenUsed="0"/>
+    <w:lsdException w:name="Colorful Shading Accent 1" w:semiHidden="0" w:uiPriority="71" w:unhideWhenUsed="0"/>
+    <w:lsdException w:name="Colorful List Accent 1" w:semiHidden="0" w:uiPriority="72" w:unhideWhenUsed="0"/>
+    <w:lsdException w:name="Colorful Grid Accent 1" w:semiHidden="0" w:uiPriority="73" w:unhideWhenUsed="0"/>
+    <w:lsdException w:name="Light Shading Accent 2" w:semiHidden="0" w:uiPriority="60" w:unhideWhenUsed="0"/>
+    <w:lsdException w:name="Light List Accent 2" w:semiHidden="0" w:uiPriority="61" w:unhideWhenUsed="0"/>
+    <w:lsdException w:name="Light Grid Accent 2" w:semiHidden="0" w:uiPriority="62" w:unhideWhenUsed="0"/>
+    <w:lsdException w:name="Medium Shading 1 Accent 2" w:semiHidden="0" w:uiPriority="63" w:unhideWhenUsed="0"/>
+    <w:lsdException w:name="Medium Shading 2 Accent 2" w:semiHidden="0" w:uiPriority="64" w:unhideWhenUsed="0"/>
+    <w:lsdException w:name="Medium List 1 Accent 2" w:semiHidden="0" w:uiPriority="65" w:unhideWhenUsed="0"/>
+    <w:lsdException w:name="Medium List 2 Accent 2" w:semiHidden="0" w:uiPriority="66" w:unhideWhenUsed="0"/>
+    <w:lsdException w:name="Medium Grid 1 Accent 2" w:semiHidden="0" w:uiPriority="67" w:unhideWhenUsed="0"/>
+    <w:lsdException w:name="Medium Grid 2 Accent 2" w:semiHidden="0" w:uiPriority="68" w:unhideWhenUsed="0"/>
+    <w:lsdException w:name="Medium Grid 3 Accent 2" w:semiHidden="0" w:uiPriority="69" w:unhideWhenUsed="0"/>
+    <w:lsdException w:name="Dark List Accent 2" w:semiHidden="0" w:uiPriority="70" w:unhideWhenUsed="0"/>
+    <w:lsdException w:name="Colorful Shading Accent 2" w:semiHidden="0" w:uiPriority="71" w:unhideWhenUsed="0"/>
+    <w:lsdException w:name="Colorful List Accent 2" w:semiHidden="0" w:uiPriority="72" w:unhideWhenUsed="0"/>
+    <w:lsdException w:name="Colorful Grid Accent 2" w:semiHidden="0" w:uiPriority="73" w:unhideWhenUsed="0"/>
+    <w:lsdException w:name="Light Shading Accent 3" w:semiHidden="0" w:uiPriority="60" w:unhideWhenUsed="0"/>
+    <w:lsdException w:name="Light List Accent 3" w:semiHidden="0" w:uiPriority="61" w:unhideWhenUsed="0"/>
+    <w:lsdException w:name="Light Grid Accent 3" w:semiHidden="0" w:uiPriority="62" w:unhideWhenUsed="0"/>
+    <w:lsdException w:name="Medium Shading 1 Accent 3" w:semiHidden="0" w:uiPriority="63" w:unhideWhenUsed="0"/>
+    <w:lsdException w:name="Medium Shading 2 Accent 3" w:semiHidden="0" w:uiPriority="64" w:unhideWhenUsed="0"/>
+    <w:lsdException w:name="Medium List 1 Accent 3" w:semiHidden="0" w:uiPriority="65" w:unhideWhenUsed="0"/>
+    <w:lsdException w:name="Medium List 2 Accent 3" w:semiHidden="0" w:uiPriority="66" w:unhideWhenUsed="0"/>
+    <w:lsdException w:name="Medium Grid 1 Accent 3" w:semiHidden="0" w:uiPriority="67" w:unhideWhenUsed="0"/>
+    <w:lsdException w:name="Medium Grid 2 Accent 3" w:semiHidden="0" w:uiPriority="68" w:unhideWhenUsed="0"/>
+    <w:lsdException w:name="Medium Grid 3 Accent 3" w:semiHidden="0" w:uiPriority="69" w:unhideWhenUsed="0"/>
+    <w:lsdException w:name="Dark List Accent 3" w:semiHidden="0" w:uiPriority="70" w:unhideWhenUsed="0"/>
+    <w:lsdException w:name="Colorful Shading Accent 3" w:semiHidden="0" w:uiPriority="71" w:unhideWhenUsed="0"/>
+    <w:lsdException w:name="Colorful List Accent 3" w:semiHidden="0" w:uiPriority="72" w:unhideWhenUsed="0"/>
+    <w:lsdException w:name="Colorful Grid Accent 3" w:semiHidden="0" w:uiPriority="73" w:unhideWhenUsed="0"/>
+    <w:lsdException w:name="Light Shading Accent 4" w:semiHidden="0" w:uiPriority="60" w:unhideWhenUsed="0"/>
+    <w:lsdException w:name="Light List Accent 4" w:semiHidden="0" w:uiPriority="61" w:unhideWhenUsed="0"/>
+    <w:lsdException w:name="Light Grid Accent 4" w:semiHidden="0" w:uiPriority="62" w:unhideWhenUsed="0"/>
+    <w:lsdException w:name="Medium Shading 1 Accent 4" w:semiHidden="0" w:uiPriority="63" w:unhideWhenUsed="0"/>
+    <w:lsdException w:name="Medium Shading 2 Accent 4" w:semiHidden="0" w:uiPriority="64" w:unhideWhenUsed="0"/>
+    <w:lsdException w:name="Medium List 1 Accent 4" w:semiHidden="0" w:uiPriority="65" w:unhideWhenUsed="0"/>
+    <w:lsdException w:name="Medium List 2 Accent 4" w:semiHidden="0" w:uiPriority="66" w:unhideWhenUsed="0"/>
+    <w:lsdException w:name="Medium Grid 1 Accent 4" w:semiHidden="0" w:uiPriority="67" w:unhideWhenUsed="0"/>
+    <w:lsdException w:name="Medium Grid 2 Accent 4" w:semiHidden="0" w:uiPriority="68" w:unhideWhenUsed="0"/>
+    <w:lsdException w:name="Medium Grid 3 Accent 4" w:semiHidden="0" w:uiPriority="69" w:unhideWhenUsed="0"/>
+    <w:lsdException w:name="Dark List Accent 4" w:semiHidden="0" w:uiPriority="70" w:unhideWhenUsed="0"/>
+    <w:lsdException w:name="Colorful Shading Accent 4" w:semiHidden="0" w:uiPriority="71" w:unhideWhenUsed="0"/>
+    <w:lsdException w:name="Colorful List Accent 4" w:semiHidden="0" w:uiPriority="72" w:unhideWhenUsed="0"/>
+    <w:lsdException w:name="Colorful Grid Accent 4" w:semiHidden="0" w:uiPriority="73" w:unhideWhenUsed="0"/>
+    <w:lsdException w:name="Light Shading Accent 5" w:semiHidden="0" w:uiPriority="60" w:unhideWhenUsed="0"/>
+    <w:lsdException w:name="Light List Accent 5" w:semiHidden="0" w:uiPriority="61" w:unhideWhenUsed="0"/>
+    <w:lsdException w:name="Light Grid Accent 5" w:semiHidden="0" w:uiPriority="62" w:unhideWhenUsed="0"/>
+    <w:lsdException w:name="Medium Shading 1 Accent 5" w:semiHidden="0" w:uiPriority="63" w:unhideWhenUsed="0"/>
+    <w:lsdException w:name="Medium Shading 2 Accent 5" w:semiHidden="0" w:uiPriority="64" w:unhideWhenUsed="0"/>
+    <w:lsdException w:name="Medium List 1 Accent 5" w:semiHidden="0" w:uiPriority="65" w:unhideWhenUsed="0"/>
+    <w:lsdException w:name="Medium List 2 Accent 5" w:semiHidden="0" w:uiPriority="66" w:unhideWhenUsed="0"/>
+    <w:lsdException w:name="Medium Grid 1 Accent 5" w:semiHidden="0" w:uiPriority="67" w:unhideWhenUsed="0"/>
+    <w:lsdException w:name="Medium Grid 2 Accent 5" w:semiHidden="0" w:uiPriority="68" w:unhideWhenUsed="0"/>
+    <w:lsdException w:name="Medium Grid 3 Accent 5" w:semiHidden="0" w:uiPriority="69" w:unhideWhenUsed="0"/>
+    <w:lsdException w:name="Dark List Accent 5" w:semiHidden="0" w:uiPriority="70" w:unhideWhenUsed="0"/>
+    <w:lsdException w:name="Colorful Shading Accent 5" w:semiHidden="0" w:uiPriority="71" w:unhideWhenUsed="0"/>
+    <w:lsdException w:name="Colorful List Accent 5" w:semiHidden="0" w:uiPriority="72" w:unhideWhenUsed="0"/>
+    <w:lsdException w:name="Colorful Grid Accent 5" w:semiHidden="0" w:uiPriority="73" w:unhideWhenUsed="0"/>
+    <w:lsdException w:name="Light Shading Accent 6" w:semiHidden="0" w:uiPriority="60" w:unhideWhenUsed="0"/>
+    <w:lsdException w:name="Light List Accent 6" w:semiHidden="0" w:uiPriority="61" w:unhideWhenUsed="0"/>
+    <w:lsdException w:name="Light Grid Accent 6" w:semiHidden="0" w:uiPriority="62" w:unhideWhenUsed="0"/>
+    <w:lsdException w:name="Medium Shading 1 Accent 6" w:semiHidden="0" w:uiPriority="63" w:unhideWhenUsed="0"/>
+    <w:lsdException w:name="Medium Shading 2 Accent 6" w:semiHidden="0" w:uiPriority="64" w:unhideWhenUsed="0"/>
+    <w:lsdException w:name="Medium List 1 Accent 6" w:semiHidden="0" w:uiPriority="65" w:unhideWhenUsed="0"/>
+    <w:lsdException w:name="Medium List 2 Accent 6" w:semiHidden="0" w:uiPriority="66" w:unhideWhenUsed="0"/>
+    <w:lsdException w:name="Medium Grid 1 Accent 6" w:semiHidden="0" w:uiPriority="67" w:unhideWhenUsed="0"/>
+    <w:lsdException w:name="Medium Grid 2 Accent 6" w:semiHidden="0" w:uiPriority="68" w:unhideWhenUsed="0"/>
+    <w:lsdException w:name="Medium Grid 3 Accent 6" w:semiHidden="0" w:uiPriority="69" w:unhideWhenUsed="0"/>
+    <w:lsdException w:name="Dark List Accent 6" w:semiHidden="0" w:uiPriority="70" w:unhideWhenUsed="0"/>
+    <w:lsdException w:name="Colorful Shading Accent 6" w:semiHidden="0" w:uiPriority="71" w:unhideWhenUsed="0"/>
+    <w:lsdException w:name="Colorful List Accent 6" w:semiHidden="0" w:uiPriority="72" w:unhideWhenUsed="0"/>
+    <w:lsdException w:name="Colorful Grid Accent 6" w:semiHidden="0" w:uiPriority="73" w:unhideWhenUsed="0"/>
+    <w:lsdException w:name="Subtle Emphasis" w:semiHidden="0" w:uiPriority="19" w:unhideWhenUsed="0" w:qFormat="1"/>
+    <w:lsdException w:name="Intense Emphasis" w:semiHidden="0" w:uiPriority="21" w:unhideWhenUsed="0" w:qFormat="1"/>
+    <w:lsdException w:name="Subtle Reference" w:semiHidden="0" w:uiPriority="31" w:unhideWhenUsed="0" w:qFormat="1"/>
+    <w:lsdException w:name="Intense Reference" w:semiHidden="0" w:uiPriority="32" w:unhideWhenUsed="0" w:qFormat="1"/>
+    <w:lsdException w:name="Book Title" w:semiHidden="0" w:uiPriority="33" w:unhideWhenUsed="0" w:qFormat="1"/>
+    <w:lsdException w:name="Bibliography" w:uiPriority="37"/>
+    <w:lsdException w:name="TOC Heading" w:uiPriority="39" w:qFormat="1"/>
   </w:latentStyles>
   <w:style w:type="paragraph" w:default="1" w:styleId="Normal">
     <w:name w:val="Normal"/>
@@ -26000,10 +25830,10 @@
       </w:tblBorders>
     </w:tblPr>
   </w:style>
-  <w:style w:type="paragraph" w:styleId="Puesto">
+  <w:style w:type="paragraph" w:styleId="Ttulo">
     <w:name w:val="Title"/>
     <w:basedOn w:val="Normal"/>
-    <w:link w:val="PuestoCar"/>
+    <w:link w:val="TtuloCar"/>
     <w:qFormat/>
     <w:rsid w:val="00AF160F"/>
     <w:pPr>
@@ -26024,10 +25854,10 @@
       <w:szCs w:val="20"/>
     </w:rPr>
   </w:style>
-  <w:style w:type="character" w:customStyle="1" w:styleId="PuestoCar">
-    <w:name w:val="Puesto Car"/>
+  <w:style w:type="character" w:customStyle="1" w:styleId="TtuloCar">
+    <w:name w:val="Título Car"/>
     <w:basedOn w:val="Fuentedeprrafopredeter"/>
-    <w:link w:val="Puesto"/>
+    <w:link w:val="Ttulo"/>
     <w:locked/>
     <w:rsid w:val="00AF160F"/>
     <w:rPr>
@@ -26593,7 +26423,1763 @@
       <w:lang w:val="es-ES_tradnl"/>
     </w:rPr>
   </w:style>
-  <w:style w:type="paragraph" w:styleId="Descripcin">
+  <w:style w:type="paragraph" w:styleId="Epgrafe">
+    <w:name w:val="caption"/>
+    <w:basedOn w:val="Normal"/>
+    <w:next w:val="Normal"/>
+    <w:qFormat/>
+    <w:locked/>
+    <w:rsid w:val="00A57572"/>
+    <w:pPr>
+      <w:widowControl w:val="0"/>
+      <w:suppressAutoHyphens/>
+      <w:spacing w:after="0"/>
+      <w:jc w:val="left"/>
+    </w:pPr>
+    <w:rPr>
+      <w:rFonts w:ascii="Times New Roman" w:eastAsia="Times New Roman" w:hAnsi="Times New Roman"/>
+      <w:b/>
+      <w:bCs/>
+      <w:kern w:val="1"/>
+      <w:szCs w:val="20"/>
+      <w:lang w:val="es-ES_tradnl"/>
+    </w:rPr>
+  </w:style>
+  <w:style w:type="paragraph" w:customStyle="1" w:styleId="Estilo2">
+    <w:name w:val="Estilo2"/>
+    <w:basedOn w:val="ndice2"/>
+    <w:rsid w:val="00A57572"/>
+    <w:pPr>
+      <w:numPr>
+        <w:numId w:val="6"/>
+      </w:numPr>
+    </w:pPr>
+    <w:rPr>
+      <w:sz w:val="32"/>
+      <w:szCs w:val="32"/>
+    </w:rPr>
+  </w:style>
+  <w:style w:type="paragraph" w:customStyle="1" w:styleId="Piedefoto">
+    <w:name w:val="Pie de foto"/>
+    <w:basedOn w:val="Normal"/>
+    <w:rsid w:val="00DB5EF5"/>
+    <w:pPr>
+      <w:widowControl w:val="0"/>
+      <w:suppressAutoHyphens/>
+      <w:spacing w:before="360" w:after="360"/>
+      <w:ind w:left="397" w:right="397"/>
+    </w:pPr>
+    <w:rPr>
+      <w:rFonts w:ascii="Times New Roman" w:eastAsia="Times New Roman" w:hAnsi="Times New Roman"/>
+      <w:i/>
+      <w:kern w:val="1"/>
+      <w:sz w:val="18"/>
+      <w:szCs w:val="20"/>
+      <w:lang w:val="es-ES_tradnl"/>
+    </w:rPr>
+  </w:style>
+  <w:style w:type="paragraph" w:customStyle="1" w:styleId="Indice3numerado">
+    <w:name w:val="Indice 3 numerado"/>
+    <w:basedOn w:val="ndice3"/>
+    <w:rsid w:val="00A57572"/>
+    <w:pPr>
+      <w:numPr>
+        <w:ilvl w:val="1"/>
+        <w:numId w:val="5"/>
+      </w:numPr>
+      <w:tabs>
+        <w:tab w:val="num" w:pos="1440"/>
+      </w:tabs>
+      <w:ind w:left="1440"/>
+    </w:pPr>
+    <w:rPr>
+      <w:sz w:val="32"/>
+      <w:szCs w:val="32"/>
+    </w:rPr>
+  </w:style>
+  <w:style w:type="paragraph" w:styleId="ndice3">
+    <w:name w:val="index 3"/>
+    <w:basedOn w:val="Normal"/>
+    <w:next w:val="Normal"/>
+    <w:autoRedefine/>
+    <w:semiHidden/>
+    <w:rsid w:val="00A57572"/>
+    <w:pPr>
+      <w:widowControl w:val="0"/>
+      <w:suppressAutoHyphens/>
+      <w:spacing w:after="0"/>
+      <w:ind w:left="720" w:hanging="240"/>
+      <w:jc w:val="left"/>
+    </w:pPr>
+    <w:rPr>
+      <w:rFonts w:ascii="Times New Roman" w:eastAsia="Times New Roman" w:hAnsi="Times New Roman"/>
+      <w:kern w:val="1"/>
+      <w:sz w:val="24"/>
+      <w:szCs w:val="24"/>
+      <w:lang w:val="es-ES_tradnl"/>
+    </w:rPr>
+  </w:style>
+  <w:style w:type="paragraph" w:customStyle="1" w:styleId="Indice4numerado">
+    <w:name w:val="Indice 4 numerado"/>
+    <w:basedOn w:val="ndice4"/>
+    <w:rsid w:val="00A57572"/>
+    <w:pPr>
+      <w:numPr>
+        <w:ilvl w:val="2"/>
+        <w:numId w:val="5"/>
+      </w:numPr>
+      <w:tabs>
+        <w:tab w:val="num" w:pos="2160"/>
+      </w:tabs>
+      <w:ind w:left="2160"/>
+    </w:pPr>
+  </w:style>
+  <w:style w:type="paragraph" w:styleId="ndice4">
+    <w:name w:val="index 4"/>
+    <w:basedOn w:val="Normal"/>
+    <w:next w:val="Normal"/>
+    <w:autoRedefine/>
+    <w:semiHidden/>
+    <w:rsid w:val="00A57572"/>
+    <w:pPr>
+      <w:widowControl w:val="0"/>
+      <w:suppressAutoHyphens/>
+      <w:spacing w:after="0"/>
+      <w:ind w:left="960" w:hanging="240"/>
+      <w:jc w:val="left"/>
+    </w:pPr>
+    <w:rPr>
+      <w:rFonts w:ascii="Times New Roman" w:eastAsia="Times New Roman" w:hAnsi="Times New Roman"/>
+      <w:kern w:val="1"/>
+      <w:sz w:val="24"/>
+      <w:szCs w:val="24"/>
+      <w:lang w:val="es-ES_tradnl"/>
+    </w:rPr>
+  </w:style>
+  <w:style w:type="paragraph" w:styleId="Tabladeilustraciones">
+    <w:name w:val="table of figures"/>
+    <w:basedOn w:val="Normal"/>
+    <w:next w:val="Normal"/>
+    <w:semiHidden/>
+    <w:rsid w:val="00A57572"/>
+    <w:pPr>
+      <w:widowControl w:val="0"/>
+      <w:suppressAutoHyphens/>
+      <w:spacing w:after="0"/>
+      <w:jc w:val="left"/>
+    </w:pPr>
+    <w:rPr>
+      <w:rFonts w:ascii="Times New Roman" w:eastAsia="Times New Roman" w:hAnsi="Times New Roman"/>
+      <w:kern w:val="1"/>
+      <w:sz w:val="24"/>
+      <w:szCs w:val="24"/>
+      <w:lang w:val="es-ES_tradnl"/>
+    </w:rPr>
+  </w:style>
+  <w:style w:type="paragraph" w:customStyle="1" w:styleId="Contenidodelatabla">
+    <w:name w:val="Contenido de la tabla"/>
+    <w:basedOn w:val="Normal"/>
+    <w:rsid w:val="00A57572"/>
+    <w:pPr>
+      <w:widowControl w:val="0"/>
+      <w:suppressLineNumbers/>
+      <w:suppressAutoHyphens/>
+      <w:spacing w:after="0"/>
+      <w:jc w:val="left"/>
+    </w:pPr>
+    <w:rPr>
+      <w:rFonts w:ascii="Times New Roman" w:eastAsia="Times New Roman" w:hAnsi="Times New Roman"/>
+      <w:kern w:val="1"/>
+      <w:sz w:val="24"/>
+      <w:szCs w:val="24"/>
+      <w:lang w:val="es-ES_tradnl"/>
+    </w:rPr>
+  </w:style>
+  <w:style w:type="character" w:styleId="Hipervnculovisitado">
+    <w:name w:val="FollowedHyperlink"/>
+    <w:basedOn w:val="Fuentedeprrafopredeter"/>
+    <w:rsid w:val="00A57572"/>
+    <w:rPr>
+      <w:rFonts w:cs="Times New Roman"/>
+      <w:color w:val="000080"/>
+      <w:u w:val="single"/>
+    </w:rPr>
+  </w:style>
+  <w:style w:type="paragraph" w:customStyle="1" w:styleId="titulo1document">
+    <w:name w:val="titulo 1 document"/>
+    <w:basedOn w:val="Ttulo1"/>
+    <w:rsid w:val="00A57572"/>
+    <w:pPr>
+      <w:keepLines w:val="0"/>
+      <w:numPr>
+        <w:numId w:val="7"/>
+      </w:numPr>
+      <w:spacing w:before="240" w:after="60"/>
+    </w:pPr>
+    <w:rPr>
+      <w:rFonts w:ascii="Verdana" w:eastAsia="Calibri" w:hAnsi="Verdana"/>
+      <w:color w:val="auto"/>
+      <w:kern w:val="32"/>
+      <w:szCs w:val="20"/>
+      <w:lang w:val="en-US"/>
+    </w:rPr>
+  </w:style>
+  <w:style w:type="paragraph" w:customStyle="1" w:styleId="BASEESTEDOCUMENTO">
+    <w:name w:val="BASE ESTE DOCUMENTO"/>
+    <w:basedOn w:val="Normal"/>
+    <w:rsid w:val="00A57572"/>
+    <w:pPr>
+      <w:widowControl w:val="0"/>
+      <w:suppressAutoHyphens/>
+      <w:spacing w:after="0"/>
+      <w:ind w:left="709" w:firstLine="360"/>
+    </w:pPr>
+    <w:rPr>
+      <w:rFonts w:ascii="Times New Roman" w:eastAsia="Times New Roman" w:hAnsi="Times New Roman"/>
+      <w:color w:val="FF0000"/>
+      <w:kern w:val="22"/>
+      <w:szCs w:val="24"/>
+      <w:lang w:val="es-ES_tradnl"/>
+    </w:rPr>
+  </w:style>
+  <w:style w:type="paragraph" w:customStyle="1" w:styleId="titulo2documento">
+    <w:name w:val="titulo 2 documento"/>
+    <w:basedOn w:val="titulo1document"/>
+    <w:next w:val="Normal"/>
+    <w:rsid w:val="00A57572"/>
+    <w:pPr>
+      <w:numPr>
+        <w:numId w:val="0"/>
+      </w:numPr>
+    </w:pPr>
+    <w:rPr>
+      <w:sz w:val="24"/>
+    </w:rPr>
+  </w:style>
+  <w:style w:type="character" w:customStyle="1" w:styleId="LibrolistasolucionesCar">
+    <w:name w:val="Libro lista soluciones Car"/>
+    <w:basedOn w:val="Fuentedeprrafopredeter"/>
+    <w:link w:val="Librolistasoluciones"/>
+    <w:locked/>
+    <w:rsid w:val="00F4258C"/>
+    <w:rPr>
+      <w:rFonts w:ascii="Arial" w:hAnsi="Arial" w:cs="Times New Roman"/>
+      <w:sz w:val="22"/>
+      <w:szCs w:val="22"/>
+      <w:lang w:eastAsia="en-US"/>
+    </w:rPr>
+  </w:style>
+  <w:style w:type="paragraph" w:customStyle="1" w:styleId="SP258231">
+    <w:name w:val="SP258231"/>
+    <w:basedOn w:val="Default"/>
+    <w:next w:val="Default"/>
+    <w:rsid w:val="0090439D"/>
+    <w:pPr>
+      <w:widowControl/>
+    </w:pPr>
+    <w:rPr>
+      <w:rFonts w:ascii="Times New Roman" w:eastAsia="Calibri" w:hAnsi="Times New Roman" w:cs="Times New Roman"/>
+      <w:color w:val="auto"/>
+    </w:rPr>
+  </w:style>
+  <w:style w:type="character" w:customStyle="1" w:styleId="SC180251">
+    <w:name w:val="SC180251"/>
+    <w:rsid w:val="0090439D"/>
+    <w:rPr>
+      <w:color w:val="000000"/>
+      <w:sz w:val="20"/>
+    </w:rPr>
+  </w:style>
+  <w:style w:type="paragraph" w:customStyle="1" w:styleId="LibroTitulo4">
+    <w:name w:val="Libro Titulo 4"/>
+    <w:basedOn w:val="Librosolucionesyteoria"/>
+    <w:rsid w:val="005934D0"/>
+    <w:pPr>
+      <w:numPr>
+        <w:ilvl w:val="3"/>
+        <w:numId w:val="11"/>
+      </w:numPr>
+      <w:spacing w:before="360" w:after="240"/>
+      <w:ind w:left="851"/>
+      <w:outlineLvl w:val="3"/>
+    </w:pPr>
+    <w:rPr>
+      <w:b/>
+      <w:i/>
+    </w:rPr>
+  </w:style>
+  <w:style w:type="paragraph" w:customStyle="1" w:styleId="librotitulo1">
+    <w:name w:val="libro titulo 1"/>
+    <w:basedOn w:val="LibroTtulo1"/>
+    <w:rsid w:val="00047C34"/>
+    <w:pPr>
+      <w:numPr>
+        <w:numId w:val="8"/>
+      </w:numPr>
+      <w:spacing w:before="3240" w:after="3240"/>
+      <w:ind w:left="357" w:hanging="357"/>
+    </w:pPr>
+  </w:style>
+  <w:style w:type="paragraph" w:customStyle="1" w:styleId="Prrafodelista2">
+    <w:name w:val="Párrafo de lista2"/>
+    <w:basedOn w:val="Normal"/>
+    <w:rsid w:val="00F86435"/>
+    <w:pPr>
+      <w:ind w:left="708"/>
+    </w:pPr>
+  </w:style>
+  <w:style w:type="character" w:styleId="nfasis">
+    <w:name w:val="Emphasis"/>
+    <w:basedOn w:val="Fuentedeprrafopredeter"/>
+    <w:qFormat/>
+    <w:locked/>
+    <w:rsid w:val="00741AB9"/>
+    <w:rPr>
+      <w:rFonts w:cs="Times New Roman"/>
+      <w:b/>
+      <w:bCs/>
+    </w:rPr>
+  </w:style>
+  <w:style w:type="paragraph" w:customStyle="1" w:styleId="bibliografia">
+    <w:name w:val="bibliografia"/>
+    <w:basedOn w:val="Librosolucionesyteoria"/>
+    <w:rsid w:val="00D376A7"/>
+    <w:pPr>
+      <w:autoSpaceDE w:val="0"/>
+      <w:autoSpaceDN w:val="0"/>
+      <w:adjustRightInd w:val="0"/>
+      <w:spacing w:after="0"/>
+      <w:ind w:firstLine="0"/>
+      <w:jc w:val="left"/>
+    </w:pPr>
+    <w:rPr>
+      <w:color w:val="FF0000"/>
+      <w:lang w:val="en-US"/>
+    </w:rPr>
+  </w:style>
+  <w:style w:type="numbering" w:customStyle="1" w:styleId="Estilo4">
+    <w:name w:val="Estilo4"/>
+    <w:rsid w:val="004F4E81"/>
+    <w:pPr>
+      <w:numPr>
+        <w:numId w:val="10"/>
+      </w:numPr>
+    </w:pPr>
+  </w:style>
+  <w:style w:type="numbering" w:customStyle="1" w:styleId="Estilo3">
+    <w:name w:val="Estilo3"/>
+    <w:rsid w:val="004F4E81"/>
+    <w:pPr>
+      <w:numPr>
+        <w:numId w:val="9"/>
+      </w:numPr>
+    </w:pPr>
+  </w:style>
+  <w:style w:type="paragraph" w:styleId="Prrafodelista">
+    <w:name w:val="List Paragraph"/>
+    <w:basedOn w:val="Normal"/>
+    <w:uiPriority w:val="34"/>
+    <w:qFormat/>
+    <w:rsid w:val="00595CE3"/>
+    <w:pPr>
+      <w:ind w:left="720"/>
+      <w:contextualSpacing/>
+    </w:pPr>
+  </w:style>
+  <w:style w:type="paragraph" w:styleId="Mapadeldocumento">
+    <w:name w:val="Document Map"/>
+    <w:basedOn w:val="Normal"/>
+    <w:link w:val="MapadeldocumentoCar"/>
+    <w:rsid w:val="00781D81"/>
+    <w:pPr>
+      <w:spacing w:after="0"/>
+    </w:pPr>
+    <w:rPr>
+      <w:rFonts w:ascii="Tahoma" w:hAnsi="Tahoma" w:cs="Tahoma"/>
+      <w:sz w:val="16"/>
+      <w:szCs w:val="16"/>
+    </w:rPr>
+  </w:style>
+  <w:style w:type="character" w:customStyle="1" w:styleId="MapadeldocumentoCar">
+    <w:name w:val="Mapa del documento Car"/>
+    <w:basedOn w:val="Fuentedeprrafopredeter"/>
+    <w:link w:val="Mapadeldocumento"/>
+    <w:rsid w:val="00781D81"/>
+    <w:rPr>
+      <w:rFonts w:ascii="Tahoma" w:hAnsi="Tahoma" w:cs="Tahoma"/>
+      <w:sz w:val="16"/>
+      <w:szCs w:val="16"/>
+      <w:lang w:eastAsia="en-US"/>
+    </w:rPr>
+  </w:style>
+  <w:style w:type="paragraph" w:customStyle="1" w:styleId="listavietas">
+    <w:name w:val="lista viñetas"/>
+    <w:basedOn w:val="Librosolucionesyteoria"/>
+    <w:qFormat/>
+    <w:rsid w:val="00467DBF"/>
+    <w:pPr>
+      <w:numPr>
+        <w:numId w:val="12"/>
+      </w:numPr>
+      <w:spacing w:after="80"/>
+    </w:pPr>
+  </w:style>
+  <w:style w:type="character" w:styleId="Textoennegrita">
+    <w:name w:val="Strong"/>
+    <w:basedOn w:val="Fuentedeprrafopredeter"/>
+    <w:uiPriority w:val="22"/>
+    <w:qFormat/>
+    <w:locked/>
+    <w:rsid w:val="00501000"/>
+    <w:rPr>
+      <w:b/>
+      <w:bCs/>
+    </w:rPr>
+  </w:style>
+  <w:style w:type="character" w:customStyle="1" w:styleId="Ttulo4Car">
+    <w:name w:val="Título 4 Car"/>
+    <w:basedOn w:val="Fuentedeprrafopredeter"/>
+    <w:link w:val="Ttulo4"/>
+    <w:rsid w:val="00492A16"/>
+    <w:rPr>
+      <w:rFonts w:ascii="Arial" w:eastAsia="Arial" w:hAnsi="Arial" w:cs="Arial"/>
+      <w:color w:val="666666"/>
+      <w:sz w:val="24"/>
+      <w:szCs w:val="24"/>
+    </w:rPr>
+  </w:style>
+  <w:style w:type="character" w:customStyle="1" w:styleId="Ttulo5Car">
+    <w:name w:val="Título 5 Car"/>
+    <w:basedOn w:val="Fuentedeprrafopredeter"/>
+    <w:link w:val="Ttulo5"/>
+    <w:rsid w:val="00492A16"/>
+    <w:rPr>
+      <w:rFonts w:ascii="Arial" w:eastAsia="Arial" w:hAnsi="Arial" w:cs="Arial"/>
+      <w:color w:val="666666"/>
+      <w:sz w:val="22"/>
+      <w:szCs w:val="22"/>
+    </w:rPr>
+  </w:style>
+  <w:style w:type="table" w:customStyle="1" w:styleId="TableNormal">
+    <w:name w:val="Table Normal"/>
+    <w:rsid w:val="00492A16"/>
+    <w:pPr>
+      <w:spacing w:line="276" w:lineRule="auto"/>
+    </w:pPr>
+    <w:rPr>
+      <w:rFonts w:ascii="Arial" w:eastAsia="Arial" w:hAnsi="Arial" w:cs="Arial"/>
+      <w:color w:val="000000"/>
+      <w:sz w:val="22"/>
+      <w:szCs w:val="22"/>
+    </w:rPr>
+    <w:tblPr>
+      <w:tblCellMar>
+        <w:top w:w="0" w:type="dxa"/>
+        <w:left w:w="0" w:type="dxa"/>
+        <w:bottom w:w="0" w:type="dxa"/>
+        <w:right w:w="0" w:type="dxa"/>
+      </w:tblCellMar>
+    </w:tblPr>
+  </w:style>
+  <w:style w:type="paragraph" w:styleId="Subttulo">
+    <w:name w:val="Subtitle"/>
+    <w:basedOn w:val="Normal"/>
+    <w:next w:val="Normal"/>
+    <w:link w:val="SubttuloCar"/>
+    <w:locked/>
+    <w:rsid w:val="00492A16"/>
+    <w:pPr>
+      <w:keepNext/>
+      <w:keepLines/>
+      <w:spacing w:after="320"/>
+      <w:contextualSpacing/>
+    </w:pPr>
+    <w:rPr>
+      <w:color w:val="666666"/>
+      <w:sz w:val="30"/>
+      <w:szCs w:val="30"/>
+    </w:rPr>
+  </w:style>
+  <w:style w:type="character" w:customStyle="1" w:styleId="SubttuloCar">
+    <w:name w:val="Subtítulo Car"/>
+    <w:basedOn w:val="Fuentedeprrafopredeter"/>
+    <w:link w:val="Subttulo"/>
+    <w:rsid w:val="00492A16"/>
+    <w:rPr>
+      <w:rFonts w:ascii="Arial" w:eastAsia="Arial" w:hAnsi="Arial" w:cs="Arial"/>
+      <w:color w:val="666666"/>
+      <w:sz w:val="30"/>
+      <w:szCs w:val="30"/>
+    </w:rPr>
+  </w:style>
+  <w:style w:type="table" w:customStyle="1" w:styleId="2">
+    <w:name w:val="2"/>
+    <w:basedOn w:val="TableNormal"/>
+    <w:rsid w:val="00492A16"/>
+    <w:tblPr>
+      <w:tblStyleRowBandSize w:val="1"/>
+      <w:tblStyleColBandSize w:val="1"/>
+    </w:tblPr>
+  </w:style>
+  <w:style w:type="table" w:customStyle="1" w:styleId="1">
+    <w:name w:val="1"/>
+    <w:basedOn w:val="TableNormal"/>
+    <w:rsid w:val="00492A16"/>
+    <w:tblPr>
+      <w:tblStyleRowBandSize w:val="1"/>
+      <w:tblStyleColBandSize w:val="1"/>
+    </w:tblPr>
+  </w:style>
+  <w:style w:type="character" w:styleId="Textodelmarcadordeposicin">
+    <w:name w:val="Placeholder Text"/>
+    <w:basedOn w:val="Fuentedeprrafopredeter"/>
+    <w:uiPriority w:val="99"/>
+    <w:semiHidden/>
+    <w:rsid w:val="00492A16"/>
+    <w:rPr>
+      <w:color w:val="808080"/>
+    </w:rPr>
+  </w:style>
+  <w:style w:type="character" w:customStyle="1" w:styleId="apple-converted-space">
+    <w:name w:val="apple-converted-space"/>
+    <w:basedOn w:val="Fuentedeprrafopredeter"/>
+    <w:rsid w:val="00492A16"/>
+  </w:style>
+</w:styles>
+</file>
+
+<file path=word/stylesWithEffects.xml><?xml version="1.0" encoding="utf-8"?>
+<w:styles xmlns:wpc="http://schemas.microsoft.com/office/word/2010/wordprocessingCanvas" xmlns:mc="http://schemas.openxmlformats.org/markup-compatibility/2006" xmlns:o="urn:schemas-microsoft-com:office:office" xmlns:r="http://schemas.openxmlformats.org/officeDocument/2006/relationships" xmlns:m="http://schemas.openxmlformats.org/officeDocument/2006/math" xmlns:v="urn:schemas-microsoft-com:vml" xmlns:wp14="http://schemas.microsoft.com/office/word/2010/wordprocessingDrawing" xmlns:wp="http://schemas.openxmlformats.org/drawingml/2006/wordprocessingDrawing" xmlns:w10="urn:schemas-microsoft-com:office:word" xmlns:w="http://schemas.openxmlformats.org/wordprocessingml/2006/main" xmlns:w14="http://schemas.microsoft.com/office/word/2010/wordml" xmlns:wpg="http://schemas.microsoft.com/office/word/2010/wordprocessingGroup" xmlns:wpi="http://schemas.microsoft.com/office/word/2010/wordprocessingInk" xmlns:wne="http://schemas.microsoft.com/office/word/2006/wordml" xmlns:wps="http://schemas.microsoft.com/office/word/2010/wordprocessingShape" mc:Ignorable="w14 wp14">
+  <w:docDefaults>
+    <w:rPrDefault>
+      <w:rPr>
+        <w:rFonts w:ascii="Albertus Medium" w:eastAsia="Calibri" w:hAnsi="Albertus Medium" w:cs="Times New Roman"/>
+        <w:lang w:val="es-ES" w:eastAsia="es-ES" w:bidi="ar-SA"/>
+      </w:rPr>
+    </w:rPrDefault>
+    <w:pPrDefault/>
+  </w:docDefaults>
+  <w:latentStyles w:defLockedState="0" w:defUIPriority="0" w:defSemiHidden="1" w:defUnhideWhenUsed="1" w:defQFormat="0" w:count="267">
+    <w:lsdException w:name="Normal" w:locked="1" w:semiHidden="0" w:unhideWhenUsed="0" w:qFormat="1"/>
+    <w:lsdException w:name="heading 1" w:locked="1" w:semiHidden="0" w:unhideWhenUsed="0" w:qFormat="1"/>
+    <w:lsdException w:name="heading 2" w:locked="1" w:semiHidden="0" w:unhideWhenUsed="0" w:qFormat="1"/>
+    <w:lsdException w:name="heading 3" w:locked="1" w:semiHidden="0" w:unhideWhenUsed="0" w:qFormat="1"/>
+    <w:lsdException w:name="heading 4" w:locked="1" w:qFormat="1"/>
+    <w:lsdException w:name="heading 5" w:locked="1" w:qFormat="1"/>
+    <w:lsdException w:name="heading 6" w:locked="1" w:semiHidden="0" w:unhideWhenUsed="0" w:qFormat="1"/>
+    <w:lsdException w:name="heading 7" w:locked="1" w:qFormat="1"/>
+    <w:lsdException w:name="heading 8" w:locked="1" w:qFormat="1"/>
+    <w:lsdException w:name="heading 9" w:locked="1" w:qFormat="1"/>
+    <w:lsdException w:name="toc 1" w:locked="1"/>
+    <w:lsdException w:name="toc 2" w:locked="1"/>
+    <w:lsdException w:name="toc 3" w:locked="1"/>
+    <w:lsdException w:name="toc 4" w:locked="1"/>
+    <w:lsdException w:name="toc 5" w:locked="1"/>
+    <w:lsdException w:name="toc 6" w:locked="1"/>
+    <w:lsdException w:name="toc 7" w:locked="1"/>
+    <w:lsdException w:name="toc 8" w:locked="1"/>
+    <w:lsdException w:name="toc 9" w:locked="1"/>
+    <w:lsdException w:name="annotation text" w:uiPriority="99"/>
+    <w:lsdException w:name="caption" w:locked="1" w:qFormat="1"/>
+    <w:lsdException w:name="annotation reference" w:uiPriority="99"/>
+    <w:lsdException w:name="List Number" w:semiHidden="0" w:unhideWhenUsed="0"/>
+    <w:lsdException w:name="List 4" w:semiHidden="0" w:unhideWhenUsed="0"/>
+    <w:lsdException w:name="List 5" w:semiHidden="0" w:unhideWhenUsed="0"/>
+    <w:lsdException w:name="Title" w:locked="1" w:semiHidden="0" w:unhideWhenUsed="0" w:qFormat="1"/>
+    <w:lsdException w:name="Default Paragraph Font" w:locked="1"/>
+    <w:lsdException w:name="Subtitle" w:locked="1" w:semiHidden="0" w:unhideWhenUsed="0" w:qFormat="1"/>
+    <w:lsdException w:name="Salutation" w:semiHidden="0" w:unhideWhenUsed="0"/>
+    <w:lsdException w:name="Date" w:semiHidden="0" w:unhideWhenUsed="0"/>
+    <w:lsdException w:name="Body Text First Indent" w:semiHidden="0" w:unhideWhenUsed="0"/>
+    <w:lsdException w:name="Hyperlink" w:uiPriority="99"/>
+    <w:lsdException w:name="Strong" w:locked="1" w:semiHidden="0" w:uiPriority="22" w:unhideWhenUsed="0" w:qFormat="1"/>
+    <w:lsdException w:name="Emphasis" w:locked="1" w:semiHidden="0" w:unhideWhenUsed="0" w:qFormat="1"/>
+    <w:lsdException w:name="Normal (Web)" w:uiPriority="99"/>
+    <w:lsdException w:name="annotation subject" w:uiPriority="99"/>
+    <w:lsdException w:name="No List" w:uiPriority="99"/>
+    <w:lsdException w:name="Balloon Text" w:uiPriority="99"/>
+    <w:lsdException w:name="Table Grid" w:locked="1" w:semiHidden="0" w:unhideWhenUsed="0"/>
+    <w:lsdException w:name="Placeholder Text" w:uiPriority="99" w:unhideWhenUsed="0"/>
+    <w:lsdException w:name="No Spacing" w:semiHidden="0" w:uiPriority="1" w:unhideWhenUsed="0" w:qFormat="1"/>
+    <w:lsdException w:name="Light Shading" w:semiHidden="0" w:uiPriority="60" w:unhideWhenUsed="0"/>
+    <w:lsdException w:name="Light List" w:semiHidden="0" w:uiPriority="61" w:unhideWhenUsed="0"/>
+    <w:lsdException w:name="Light Grid" w:semiHidden="0" w:uiPriority="62" w:unhideWhenUsed="0"/>
+    <w:lsdException w:name="Medium Shading 1" w:semiHidden="0" w:uiPriority="63" w:unhideWhenUsed="0"/>
+    <w:lsdException w:name="Medium Shading 2" w:semiHidden="0" w:uiPriority="64" w:unhideWhenUsed="0"/>
+    <w:lsdException w:name="Medium List 1" w:semiHidden="0" w:uiPriority="65" w:unhideWhenUsed="0"/>
+    <w:lsdException w:name="Medium List 2" w:semiHidden="0" w:uiPriority="66" w:unhideWhenUsed="0"/>
+    <w:lsdException w:name="Medium Grid 1" w:semiHidden="0" w:uiPriority="67" w:unhideWhenUsed="0"/>
+    <w:lsdException w:name="Medium Grid 2" w:semiHidden="0" w:uiPriority="68" w:unhideWhenUsed="0"/>
+    <w:lsdException w:name="Medium Grid 3" w:semiHidden="0" w:uiPriority="69" w:unhideWhenUsed="0"/>
+    <w:lsdException w:name="Dark List" w:semiHidden="0" w:uiPriority="70" w:unhideWhenUsed="0"/>
+    <w:lsdException w:name="Colorful Shading" w:semiHidden="0" w:uiPriority="71" w:unhideWhenUsed="0"/>
+    <w:lsdException w:name="Colorful List" w:semiHidden="0" w:uiPriority="72" w:unhideWhenUsed="0"/>
+    <w:lsdException w:name="Colorful Grid" w:semiHidden="0" w:uiPriority="73" w:unhideWhenUsed="0"/>
+    <w:lsdException w:name="Light Shading Accent 1" w:semiHidden="0" w:uiPriority="60" w:unhideWhenUsed="0"/>
+    <w:lsdException w:name="Light List Accent 1" w:semiHidden="0" w:uiPriority="61" w:unhideWhenUsed="0"/>
+    <w:lsdException w:name="Light Grid Accent 1" w:semiHidden="0" w:uiPriority="62" w:unhideWhenUsed="0"/>
+    <w:lsdException w:name="Medium Shading 1 Accent 1" w:semiHidden="0" w:uiPriority="63" w:unhideWhenUsed="0"/>
+    <w:lsdException w:name="Medium Shading 2 Accent 1" w:semiHidden="0" w:uiPriority="64" w:unhideWhenUsed="0"/>
+    <w:lsdException w:name="Medium List 1 Accent 1" w:semiHidden="0" w:uiPriority="65" w:unhideWhenUsed="0"/>
+    <w:lsdException w:name="Revision" w:uiPriority="99" w:unhideWhenUsed="0"/>
+    <w:lsdException w:name="List Paragraph" w:semiHidden="0" w:uiPriority="34" w:unhideWhenUsed="0" w:qFormat="1"/>
+    <w:lsdException w:name="Quote" w:semiHidden="0" w:uiPriority="29" w:unhideWhenUsed="0" w:qFormat="1"/>
+    <w:lsdException w:name="Intense Quote" w:semiHidden="0" w:uiPriority="30" w:unhideWhenUsed="0" w:qFormat="1"/>
+    <w:lsdException w:name="Medium List 2 Accent 1" w:semiHidden="0" w:uiPriority="66" w:unhideWhenUsed="0"/>
+    <w:lsdException w:name="Medium Grid 1 Accent 1" w:semiHidden="0" w:uiPriority="67" w:unhideWhenUsed="0"/>
+    <w:lsdException w:name="Medium Grid 2 Accent 1" w:semiHidden="0" w:uiPriority="68" w:unhideWhenUsed="0"/>
+    <w:lsdException w:name="Medium Grid 3 Accent 1" w:semiHidden="0" w:uiPriority="69" w:unhideWhenUsed="0"/>
+    <w:lsdException w:name="Dark List Accent 1" w:semiHidden="0" w:uiPriority="70" w:unhideWhenUsed="0"/>
+    <w:lsdException w:name="Colorful Shading Accent 1" w:semiHidden="0" w:uiPriority="71" w:unhideWhenUsed="0"/>
+    <w:lsdException w:name="Colorful List Accent 1" w:semiHidden="0" w:uiPriority="72" w:unhideWhenUsed="0"/>
+    <w:lsdException w:name="Colorful Grid Accent 1" w:semiHidden="0" w:uiPriority="73" w:unhideWhenUsed="0"/>
+    <w:lsdException w:name="Light Shading Accent 2" w:semiHidden="0" w:uiPriority="60" w:unhideWhenUsed="0"/>
+    <w:lsdException w:name="Light List Accent 2" w:semiHidden="0" w:uiPriority="61" w:unhideWhenUsed="0"/>
+    <w:lsdException w:name="Light Grid Accent 2" w:semiHidden="0" w:uiPriority="62" w:unhideWhenUsed="0"/>
+    <w:lsdException w:name="Medium Shading 1 Accent 2" w:semiHidden="0" w:uiPriority="63" w:unhideWhenUsed="0"/>
+    <w:lsdException w:name="Medium Shading 2 Accent 2" w:semiHidden="0" w:uiPriority="64" w:unhideWhenUsed="0"/>
+    <w:lsdException w:name="Medium List 1 Accent 2" w:semiHidden="0" w:uiPriority="65" w:unhideWhenUsed="0"/>
+    <w:lsdException w:name="Medium List 2 Accent 2" w:semiHidden="0" w:uiPriority="66" w:unhideWhenUsed="0"/>
+    <w:lsdException w:name="Medium Grid 1 Accent 2" w:semiHidden="0" w:uiPriority="67" w:unhideWhenUsed="0"/>
+    <w:lsdException w:name="Medium Grid 2 Accent 2" w:semiHidden="0" w:uiPriority="68" w:unhideWhenUsed="0"/>
+    <w:lsdException w:name="Medium Grid 3 Accent 2" w:semiHidden="0" w:uiPriority="69" w:unhideWhenUsed="0"/>
+    <w:lsdException w:name="Dark List Accent 2" w:semiHidden="0" w:uiPriority="70" w:unhideWhenUsed="0"/>
+    <w:lsdException w:name="Colorful Shading Accent 2" w:semiHidden="0" w:uiPriority="71" w:unhideWhenUsed="0"/>
+    <w:lsdException w:name="Colorful List Accent 2" w:semiHidden="0" w:uiPriority="72" w:unhideWhenUsed="0"/>
+    <w:lsdException w:name="Colorful Grid Accent 2" w:semiHidden="0" w:uiPriority="73" w:unhideWhenUsed="0"/>
+    <w:lsdException w:name="Light Shading Accent 3" w:semiHidden="0" w:uiPriority="60" w:unhideWhenUsed="0"/>
+    <w:lsdException w:name="Light List Accent 3" w:semiHidden="0" w:uiPriority="61" w:unhideWhenUsed="0"/>
+    <w:lsdException w:name="Light Grid Accent 3" w:semiHidden="0" w:uiPriority="62" w:unhideWhenUsed="0"/>
+    <w:lsdException w:name="Medium Shading 1 Accent 3" w:semiHidden="0" w:uiPriority="63" w:unhideWhenUsed="0"/>
+    <w:lsdException w:name="Medium Shading 2 Accent 3" w:semiHidden="0" w:uiPriority="64" w:unhideWhenUsed="0"/>
+    <w:lsdException w:name="Medium List 1 Accent 3" w:semiHidden="0" w:uiPriority="65" w:unhideWhenUsed="0"/>
+    <w:lsdException w:name="Medium List 2 Accent 3" w:semiHidden="0" w:uiPriority="66" w:unhideWhenUsed="0"/>
+    <w:lsdException w:name="Medium Grid 1 Accent 3" w:semiHidden="0" w:uiPriority="67" w:unhideWhenUsed="0"/>
+    <w:lsdException w:name="Medium Grid 2 Accent 3" w:semiHidden="0" w:uiPriority="68" w:unhideWhenUsed="0"/>
+    <w:lsdException w:name="Medium Grid 3 Accent 3" w:semiHidden="0" w:uiPriority="69" w:unhideWhenUsed="0"/>
+    <w:lsdException w:name="Dark List Accent 3" w:semiHidden="0" w:uiPriority="70" w:unhideWhenUsed="0"/>
+    <w:lsdException w:name="Colorful Shading Accent 3" w:semiHidden="0" w:uiPriority="71" w:unhideWhenUsed="0"/>
+    <w:lsdException w:name="Colorful List Accent 3" w:semiHidden="0" w:uiPriority="72" w:unhideWhenUsed="0"/>
+    <w:lsdException w:name="Colorful Grid Accent 3" w:semiHidden="0" w:uiPriority="73" w:unhideWhenUsed="0"/>
+    <w:lsdException w:name="Light Shading Accent 4" w:semiHidden="0" w:uiPriority="60" w:unhideWhenUsed="0"/>
+    <w:lsdException w:name="Light List Accent 4" w:semiHidden="0" w:uiPriority="61" w:unhideWhenUsed="0"/>
+    <w:lsdException w:name="Light Grid Accent 4" w:semiHidden="0" w:uiPriority="62" w:unhideWhenUsed="0"/>
+    <w:lsdException w:name="Medium Shading 1 Accent 4" w:semiHidden="0" w:uiPriority="63" w:unhideWhenUsed="0"/>
+    <w:lsdException w:name="Medium Shading 2 Accent 4" w:semiHidden="0" w:uiPriority="64" w:unhideWhenUsed="0"/>
+    <w:lsdException w:name="Medium List 1 Accent 4" w:semiHidden="0" w:uiPriority="65" w:unhideWhenUsed="0"/>
+    <w:lsdException w:name="Medium List 2 Accent 4" w:semiHidden="0" w:uiPriority="66" w:unhideWhenUsed="0"/>
+    <w:lsdException w:name="Medium Grid 1 Accent 4" w:semiHidden="0" w:uiPriority="67" w:unhideWhenUsed="0"/>
+    <w:lsdException w:name="Medium Grid 2 Accent 4" w:semiHidden="0" w:uiPriority="68" w:unhideWhenUsed="0"/>
+    <w:lsdException w:name="Medium Grid 3 Accent 4" w:semiHidden="0" w:uiPriority="69" w:unhideWhenUsed="0"/>
+    <w:lsdException w:name="Dark List Accent 4" w:semiHidden="0" w:uiPriority="70" w:unhideWhenUsed="0"/>
+    <w:lsdException w:name="Colorful Shading Accent 4" w:semiHidden="0" w:uiPriority="71" w:unhideWhenUsed="0"/>
+    <w:lsdException w:name="Colorful List Accent 4" w:semiHidden="0" w:uiPriority="72" w:unhideWhenUsed="0"/>
+    <w:lsdException w:name="Colorful Grid Accent 4" w:semiHidden="0" w:uiPriority="73" w:unhideWhenUsed="0"/>
+    <w:lsdException w:name="Light Shading Accent 5" w:semiHidden="0" w:uiPriority="60" w:unhideWhenUsed="0"/>
+    <w:lsdException w:name="Light List Accent 5" w:semiHidden="0" w:uiPriority="61" w:unhideWhenUsed="0"/>
+    <w:lsdException w:name="Light Grid Accent 5" w:semiHidden="0" w:uiPriority="62" w:unhideWhenUsed="0"/>
+    <w:lsdException w:name="Medium Shading 1 Accent 5" w:semiHidden="0" w:uiPriority="63" w:unhideWhenUsed="0"/>
+    <w:lsdException w:name="Medium Shading 2 Accent 5" w:semiHidden="0" w:uiPriority="64" w:unhideWhenUsed="0"/>
+    <w:lsdException w:name="Medium List 1 Accent 5" w:semiHidden="0" w:uiPriority="65" w:unhideWhenUsed="0"/>
+    <w:lsdException w:name="Medium List 2 Accent 5" w:semiHidden="0" w:uiPriority="66" w:unhideWhenUsed="0"/>
+    <w:lsdException w:name="Medium Grid 1 Accent 5" w:semiHidden="0" w:uiPriority="67" w:unhideWhenUsed="0"/>
+    <w:lsdException w:name="Medium Grid 2 Accent 5" w:semiHidden="0" w:uiPriority="68" w:unhideWhenUsed="0"/>
+    <w:lsdException w:name="Medium Grid 3 Accent 5" w:semiHidden="0" w:uiPriority="69" w:unhideWhenUsed="0"/>
+    <w:lsdException w:name="Dark List Accent 5" w:semiHidden="0" w:uiPriority="70" w:unhideWhenUsed="0"/>
+    <w:lsdException w:name="Colorful Shading Accent 5" w:semiHidden="0" w:uiPriority="71" w:unhideWhenUsed="0"/>
+    <w:lsdException w:name="Colorful List Accent 5" w:semiHidden="0" w:uiPriority="72" w:unhideWhenUsed="0"/>
+    <w:lsdException w:name="Colorful Grid Accent 5" w:semiHidden="0" w:uiPriority="73" w:unhideWhenUsed="0"/>
+    <w:lsdException w:name="Light Shading Accent 6" w:semiHidden="0" w:uiPriority="60" w:unhideWhenUsed="0"/>
+    <w:lsdException w:name="Light List Accent 6" w:semiHidden="0" w:uiPriority="61" w:unhideWhenUsed="0"/>
+    <w:lsdException w:name="Light Grid Accent 6" w:semiHidden="0" w:uiPriority="62" w:unhideWhenUsed="0"/>
+    <w:lsdException w:name="Medium Shading 1 Accent 6" w:semiHidden="0" w:uiPriority="63" w:unhideWhenUsed="0"/>
+    <w:lsdException w:name="Medium Shading 2 Accent 6" w:semiHidden="0" w:uiPriority="64" w:unhideWhenUsed="0"/>
+    <w:lsdException w:name="Medium List 1 Accent 6" w:semiHidden="0" w:uiPriority="65" w:unhideWhenUsed="0"/>
+    <w:lsdException w:name="Medium List 2 Accent 6" w:semiHidden="0" w:uiPriority="66" w:unhideWhenUsed="0"/>
+    <w:lsdException w:name="Medium Grid 1 Accent 6" w:semiHidden="0" w:uiPriority="67" w:unhideWhenUsed="0"/>
+    <w:lsdException w:name="Medium Grid 2 Accent 6" w:semiHidden="0" w:uiPriority="68" w:unhideWhenUsed="0"/>
+    <w:lsdException w:name="Medium Grid 3 Accent 6" w:semiHidden="0" w:uiPriority="69" w:unhideWhenUsed="0"/>
+    <w:lsdException w:name="Dark List Accent 6" w:semiHidden="0" w:uiPriority="70" w:unhideWhenUsed="0"/>
+    <w:lsdException w:name="Colorful Shading Accent 6" w:semiHidden="0" w:uiPriority="71" w:unhideWhenUsed="0"/>
+    <w:lsdException w:name="Colorful List Accent 6" w:semiHidden="0" w:uiPriority="72" w:unhideWhenUsed="0"/>
+    <w:lsdException w:name="Colorful Grid Accent 6" w:semiHidden="0" w:uiPriority="73" w:unhideWhenUsed="0"/>
+    <w:lsdException w:name="Subtle Emphasis" w:semiHidden="0" w:uiPriority="19" w:unhideWhenUsed="0" w:qFormat="1"/>
+    <w:lsdException w:name="Intense Emphasis" w:semiHidden="0" w:uiPriority="21" w:unhideWhenUsed="0" w:qFormat="1"/>
+    <w:lsdException w:name="Subtle Reference" w:semiHidden="0" w:uiPriority="31" w:unhideWhenUsed="0" w:qFormat="1"/>
+    <w:lsdException w:name="Intense Reference" w:semiHidden="0" w:uiPriority="32" w:unhideWhenUsed="0" w:qFormat="1"/>
+    <w:lsdException w:name="Book Title" w:semiHidden="0" w:uiPriority="33" w:unhideWhenUsed="0" w:qFormat="1"/>
+    <w:lsdException w:name="Bibliography" w:uiPriority="37"/>
+    <w:lsdException w:name="TOC Heading" w:uiPriority="39" w:qFormat="1"/>
+  </w:latentStyles>
+  <w:style w:type="paragraph" w:default="1" w:styleId="Normal">
+    <w:name w:val="Normal"/>
+    <w:rsid w:val="0046003D"/>
+    <w:pPr>
+      <w:spacing w:after="120" w:line="276" w:lineRule="auto"/>
+      <w:jc w:val="both"/>
+    </w:pPr>
+    <w:rPr>
+      <w:rFonts w:ascii="Arial" w:eastAsia="Arial" w:hAnsi="Arial" w:cs="Arial"/>
+      <w:color w:val="000000"/>
+      <w:sz w:val="22"/>
+      <w:szCs w:val="22"/>
+    </w:rPr>
+  </w:style>
+  <w:style w:type="paragraph" w:styleId="Ttulo1">
+    <w:name w:val="heading 1"/>
+    <w:basedOn w:val="Normal"/>
+    <w:next w:val="Normal"/>
+    <w:link w:val="Ttulo1Car"/>
+    <w:qFormat/>
+    <w:rsid w:val="00A51BFF"/>
+    <w:pPr>
+      <w:keepNext/>
+      <w:keepLines/>
+      <w:spacing w:before="480" w:after="0"/>
+      <w:outlineLvl w:val="0"/>
+    </w:pPr>
+    <w:rPr>
+      <w:rFonts w:ascii="Cambria" w:eastAsia="Times New Roman" w:hAnsi="Cambria"/>
+      <w:b/>
+      <w:bCs/>
+      <w:color w:val="365F91"/>
+      <w:sz w:val="28"/>
+      <w:szCs w:val="28"/>
+    </w:rPr>
+  </w:style>
+  <w:style w:type="paragraph" w:styleId="Ttulo2">
+    <w:name w:val="heading 2"/>
+    <w:basedOn w:val="Normal"/>
+    <w:next w:val="Normal"/>
+    <w:link w:val="Ttulo2Car"/>
+    <w:qFormat/>
+    <w:locked/>
+    <w:rsid w:val="00A57572"/>
+    <w:pPr>
+      <w:keepNext/>
+      <w:widowControl w:val="0"/>
+      <w:suppressAutoHyphens/>
+      <w:spacing w:before="240" w:after="60"/>
+      <w:jc w:val="left"/>
+      <w:outlineLvl w:val="1"/>
+    </w:pPr>
+    <w:rPr>
+      <w:rFonts w:eastAsia="Times New Roman"/>
+      <w:b/>
+      <w:bCs/>
+      <w:i/>
+      <w:iCs/>
+      <w:kern w:val="1"/>
+      <w:sz w:val="28"/>
+      <w:szCs w:val="28"/>
+      <w:lang w:val="es-ES_tradnl"/>
+    </w:rPr>
+  </w:style>
+  <w:style w:type="paragraph" w:styleId="Ttulo3">
+    <w:name w:val="heading 3"/>
+    <w:basedOn w:val="Normal"/>
+    <w:next w:val="Normal"/>
+    <w:link w:val="Ttulo3Car"/>
+    <w:qFormat/>
+    <w:locked/>
+    <w:rsid w:val="00A57572"/>
+    <w:pPr>
+      <w:keepNext/>
+      <w:widowControl w:val="0"/>
+      <w:suppressAutoHyphens/>
+      <w:spacing w:before="240" w:after="60"/>
+      <w:jc w:val="left"/>
+      <w:outlineLvl w:val="2"/>
+    </w:pPr>
+    <w:rPr>
+      <w:rFonts w:eastAsia="Times New Roman"/>
+      <w:b/>
+      <w:bCs/>
+      <w:kern w:val="1"/>
+      <w:sz w:val="26"/>
+      <w:szCs w:val="26"/>
+      <w:lang w:val="es-ES_tradnl"/>
+    </w:rPr>
+  </w:style>
+  <w:style w:type="paragraph" w:styleId="Ttulo4">
+    <w:name w:val="heading 4"/>
+    <w:basedOn w:val="Normal"/>
+    <w:next w:val="Normal"/>
+    <w:link w:val="Ttulo4Car"/>
+    <w:locked/>
+    <w:rsid w:val="00492A16"/>
+    <w:pPr>
+      <w:keepNext/>
+      <w:keepLines/>
+      <w:spacing w:before="280" w:after="80"/>
+      <w:contextualSpacing/>
+      <w:outlineLvl w:val="3"/>
+    </w:pPr>
+    <w:rPr>
+      <w:color w:val="666666"/>
+      <w:sz w:val="24"/>
+      <w:szCs w:val="24"/>
+    </w:rPr>
+  </w:style>
+  <w:style w:type="paragraph" w:styleId="Ttulo5">
+    <w:name w:val="heading 5"/>
+    <w:basedOn w:val="Normal"/>
+    <w:next w:val="Normal"/>
+    <w:link w:val="Ttulo5Car"/>
+    <w:locked/>
+    <w:rsid w:val="00492A16"/>
+    <w:pPr>
+      <w:keepNext/>
+      <w:keepLines/>
+      <w:spacing w:before="240" w:after="80"/>
+      <w:contextualSpacing/>
+      <w:outlineLvl w:val="4"/>
+    </w:pPr>
+    <w:rPr>
+      <w:color w:val="666666"/>
+    </w:rPr>
+  </w:style>
+  <w:style w:type="paragraph" w:styleId="Ttulo6">
+    <w:name w:val="heading 6"/>
+    <w:basedOn w:val="Normal"/>
+    <w:next w:val="Normal"/>
+    <w:link w:val="Ttulo6Car"/>
+    <w:qFormat/>
+    <w:rsid w:val="005B3050"/>
+    <w:pPr>
+      <w:keepNext/>
+      <w:spacing w:after="0"/>
+      <w:outlineLvl w:val="5"/>
+    </w:pPr>
+    <w:rPr>
+      <w:rFonts w:eastAsia="Times New Roman"/>
+      <w:b/>
+      <w:sz w:val="16"/>
+      <w:szCs w:val="20"/>
+    </w:rPr>
+  </w:style>
+  <w:style w:type="character" w:default="1" w:styleId="Fuentedeprrafopredeter">
+    <w:name w:val="Default Paragraph Font"/>
+    <w:uiPriority w:val="1"/>
+    <w:semiHidden/>
+    <w:unhideWhenUsed/>
+  </w:style>
+  <w:style w:type="table" w:default="1" w:styleId="Tablanormal">
+    <w:name w:val="Normal Table"/>
+    <w:uiPriority w:val="99"/>
+    <w:semiHidden/>
+    <w:unhideWhenUsed/>
+    <w:tblPr>
+      <w:tblInd w:w="0" w:type="dxa"/>
+      <w:tblCellMar>
+        <w:top w:w="0" w:type="dxa"/>
+        <w:left w:w="108" w:type="dxa"/>
+        <w:bottom w:w="0" w:type="dxa"/>
+        <w:right w:w="108" w:type="dxa"/>
+      </w:tblCellMar>
+    </w:tblPr>
+  </w:style>
+  <w:style w:type="numbering" w:default="1" w:styleId="Sinlista">
+    <w:name w:val="No List"/>
+    <w:uiPriority w:val="99"/>
+    <w:semiHidden/>
+    <w:unhideWhenUsed/>
+  </w:style>
+  <w:style w:type="character" w:customStyle="1" w:styleId="Ttulo1Car">
+    <w:name w:val="Título 1 Car"/>
+    <w:basedOn w:val="Fuentedeprrafopredeter"/>
+    <w:link w:val="Ttulo1"/>
+    <w:locked/>
+    <w:rsid w:val="00A51BFF"/>
+    <w:rPr>
+      <w:rFonts w:ascii="Cambria" w:hAnsi="Cambria" w:cs="Times New Roman"/>
+      <w:b/>
+      <w:bCs/>
+      <w:color w:val="365F91"/>
+      <w:sz w:val="28"/>
+      <w:szCs w:val="28"/>
+    </w:rPr>
+  </w:style>
+  <w:style w:type="character" w:customStyle="1" w:styleId="Ttulo2Car">
+    <w:name w:val="Título 2 Car"/>
+    <w:basedOn w:val="Fuentedeprrafopredeter"/>
+    <w:link w:val="Ttulo2"/>
+    <w:semiHidden/>
+    <w:locked/>
+    <w:rsid w:val="001E7DBD"/>
+    <w:rPr>
+      <w:rFonts w:ascii="Cambria" w:hAnsi="Cambria" w:cs="Times New Roman"/>
+      <w:b/>
+      <w:bCs/>
+      <w:i/>
+      <w:iCs/>
+      <w:sz w:val="28"/>
+      <w:szCs w:val="28"/>
+      <w:lang w:eastAsia="en-US"/>
+    </w:rPr>
+  </w:style>
+  <w:style w:type="character" w:customStyle="1" w:styleId="Ttulo3Car">
+    <w:name w:val="Título 3 Car"/>
+    <w:basedOn w:val="Fuentedeprrafopredeter"/>
+    <w:link w:val="Ttulo3"/>
+    <w:semiHidden/>
+    <w:locked/>
+    <w:rsid w:val="001E7DBD"/>
+    <w:rPr>
+      <w:rFonts w:ascii="Cambria" w:hAnsi="Cambria" w:cs="Times New Roman"/>
+      <w:b/>
+      <w:bCs/>
+      <w:sz w:val="26"/>
+      <w:szCs w:val="26"/>
+      <w:lang w:eastAsia="en-US"/>
+    </w:rPr>
+  </w:style>
+  <w:style w:type="character" w:customStyle="1" w:styleId="Ttulo6Car">
+    <w:name w:val="Título 6 Car"/>
+    <w:basedOn w:val="Fuentedeprrafopredeter"/>
+    <w:link w:val="Ttulo6"/>
+    <w:locked/>
+    <w:rsid w:val="005B3050"/>
+    <w:rPr>
+      <w:rFonts w:ascii="Arial" w:hAnsi="Arial" w:cs="Arial"/>
+      <w:b/>
+      <w:snapToGrid w:val="0"/>
+      <w:color w:val="000000"/>
+      <w:sz w:val="20"/>
+      <w:szCs w:val="20"/>
+      <w:lang w:eastAsia="es-ES"/>
+    </w:rPr>
+  </w:style>
+  <w:style w:type="paragraph" w:customStyle="1" w:styleId="LibroTtulo1">
+    <w:name w:val="Libro Título 1"/>
+    <w:basedOn w:val="Normal"/>
+    <w:next w:val="Normal"/>
+    <w:rsid w:val="009854D0"/>
+    <w:pPr>
+      <w:pageBreakBefore/>
+      <w:numPr>
+        <w:numId w:val="11"/>
+      </w:numPr>
+      <w:spacing w:before="1000" w:after="1000"/>
+      <w:ind w:left="0" w:firstLine="0"/>
+      <w:outlineLvl w:val="0"/>
+    </w:pPr>
+    <w:rPr>
+      <w:b/>
+      <w:caps/>
+      <w:sz w:val="40"/>
+    </w:rPr>
+  </w:style>
+  <w:style w:type="paragraph" w:customStyle="1" w:styleId="LibroTtulo2">
+    <w:name w:val="Libro Título 2"/>
+    <w:basedOn w:val="Normal"/>
+    <w:next w:val="Librosolucionesyteoria"/>
+    <w:rsid w:val="002A0091"/>
+    <w:pPr>
+      <w:numPr>
+        <w:ilvl w:val="1"/>
+        <w:numId w:val="11"/>
+      </w:numPr>
+      <w:spacing w:before="1200" w:after="720"/>
+      <w:outlineLvl w:val="1"/>
+    </w:pPr>
+    <w:rPr>
+      <w:b/>
+      <w:caps/>
+      <w:sz w:val="28"/>
+    </w:rPr>
+  </w:style>
+  <w:style w:type="paragraph" w:customStyle="1" w:styleId="LibroTitulo3">
+    <w:name w:val="Libro Titulo 3"/>
+    <w:basedOn w:val="Normal"/>
+    <w:next w:val="Normal"/>
+    <w:link w:val="LibroTitulo3Car"/>
+    <w:rsid w:val="002F2F6A"/>
+    <w:pPr>
+      <w:numPr>
+        <w:ilvl w:val="2"/>
+        <w:numId w:val="11"/>
+      </w:numPr>
+      <w:spacing w:before="720" w:after="480"/>
+      <w:outlineLvl w:val="2"/>
+    </w:pPr>
+    <w:rPr>
+      <w:b/>
+      <w:i/>
+      <w:caps/>
+      <w:sz w:val="24"/>
+    </w:rPr>
+  </w:style>
+  <w:style w:type="paragraph" w:styleId="NormalWeb">
+    <w:name w:val="Normal (Web)"/>
+    <w:basedOn w:val="Normal"/>
+    <w:uiPriority w:val="99"/>
+    <w:semiHidden/>
+    <w:rsid w:val="00A51BFF"/>
+    <w:rPr>
+      <w:rFonts w:ascii="Times New Roman" w:hAnsi="Times New Roman"/>
+      <w:sz w:val="24"/>
+    </w:rPr>
+  </w:style>
+  <w:style w:type="paragraph" w:customStyle="1" w:styleId="Libroenunciado">
+    <w:name w:val="Libro enunciado"/>
+    <w:basedOn w:val="Normal"/>
+    <w:next w:val="Normal"/>
+    <w:rsid w:val="00867095"/>
+    <w:rPr>
+      <w:b/>
+    </w:rPr>
+  </w:style>
+  <w:style w:type="paragraph" w:customStyle="1" w:styleId="Librosolucionesyteoria">
+    <w:name w:val="Libro soluciones y teoria"/>
+    <w:basedOn w:val="Normal"/>
+    <w:link w:val="LibrosolucionesyteoriaCar"/>
+    <w:rsid w:val="00617034"/>
+    <w:pPr>
+      <w:spacing w:after="160"/>
+      <w:ind w:firstLine="567"/>
+    </w:pPr>
+  </w:style>
+  <w:style w:type="paragraph" w:customStyle="1" w:styleId="Libropiesfiguras">
+    <w:name w:val="Libro pies figuras"/>
+    <w:basedOn w:val="LibroTtulo2"/>
+    <w:rsid w:val="000D564A"/>
+    <w:rPr>
+      <w:b w:val="0"/>
+      <w:i/>
+      <w:caps w:val="0"/>
+      <w:sz w:val="16"/>
+    </w:rPr>
+  </w:style>
+  <w:style w:type="paragraph" w:customStyle="1" w:styleId="librobibliografia">
+    <w:name w:val="libro bibliografia"/>
+    <w:basedOn w:val="Normal"/>
+    <w:rsid w:val="0037773D"/>
+    <w:rPr>
+      <w:sz w:val="18"/>
+    </w:rPr>
+  </w:style>
+  <w:style w:type="paragraph" w:customStyle="1" w:styleId="Librolistasoluciones">
+    <w:name w:val="Libro lista soluciones"/>
+    <w:basedOn w:val="Normal"/>
+    <w:next w:val="Librosolucionesyteoria"/>
+    <w:link w:val="LibrolistasolucionesCar"/>
+    <w:rsid w:val="00F4258C"/>
+    <w:pPr>
+      <w:spacing w:after="20"/>
+    </w:pPr>
+  </w:style>
+  <w:style w:type="paragraph" w:styleId="Encabezado">
+    <w:name w:val="header"/>
+    <w:basedOn w:val="Normal"/>
+    <w:link w:val="EncabezadoCar"/>
+    <w:semiHidden/>
+    <w:rsid w:val="00BF108C"/>
+    <w:pPr>
+      <w:tabs>
+        <w:tab w:val="center" w:pos="4252"/>
+        <w:tab w:val="right" w:pos="8504"/>
+      </w:tabs>
+      <w:spacing w:after="0"/>
+    </w:pPr>
+  </w:style>
+  <w:style w:type="character" w:customStyle="1" w:styleId="EncabezadoCar">
+    <w:name w:val="Encabezado Car"/>
+    <w:basedOn w:val="Fuentedeprrafopredeter"/>
+    <w:link w:val="Encabezado"/>
+    <w:semiHidden/>
+    <w:locked/>
+    <w:rsid w:val="00BF108C"/>
+    <w:rPr>
+      <w:rFonts w:ascii="Verdana" w:hAnsi="Verdana" w:cs="Times New Roman"/>
+      <w:sz w:val="20"/>
+    </w:rPr>
+  </w:style>
+  <w:style w:type="paragraph" w:styleId="Piedepgina">
+    <w:name w:val="footer"/>
+    <w:basedOn w:val="Normal"/>
+    <w:link w:val="PiedepginaCar"/>
+    <w:rsid w:val="00BF108C"/>
+    <w:pPr>
+      <w:tabs>
+        <w:tab w:val="center" w:pos="4252"/>
+        <w:tab w:val="right" w:pos="8504"/>
+      </w:tabs>
+      <w:spacing w:after="0"/>
+    </w:pPr>
+  </w:style>
+  <w:style w:type="character" w:customStyle="1" w:styleId="PiedepginaCar">
+    <w:name w:val="Pie de página Car"/>
+    <w:basedOn w:val="Fuentedeprrafopredeter"/>
+    <w:link w:val="Piedepgina"/>
+    <w:locked/>
+    <w:rsid w:val="00BF108C"/>
+    <w:rPr>
+      <w:rFonts w:ascii="Verdana" w:hAnsi="Verdana" w:cs="Times New Roman"/>
+      <w:sz w:val="20"/>
+    </w:rPr>
+  </w:style>
+  <w:style w:type="paragraph" w:styleId="Textodeglobo">
+    <w:name w:val="Balloon Text"/>
+    <w:basedOn w:val="Normal"/>
+    <w:link w:val="TextodegloboCar"/>
+    <w:uiPriority w:val="99"/>
+    <w:semiHidden/>
+    <w:rsid w:val="00BF108C"/>
+    <w:pPr>
+      <w:spacing w:after="0"/>
+    </w:pPr>
+    <w:rPr>
+      <w:rFonts w:ascii="Tahoma" w:hAnsi="Tahoma"/>
+      <w:sz w:val="16"/>
+      <w:szCs w:val="16"/>
+    </w:rPr>
+  </w:style>
+  <w:style w:type="character" w:customStyle="1" w:styleId="TextodegloboCar">
+    <w:name w:val="Texto de globo Car"/>
+    <w:basedOn w:val="Fuentedeprrafopredeter"/>
+    <w:link w:val="Textodeglobo"/>
+    <w:uiPriority w:val="99"/>
+    <w:semiHidden/>
+    <w:locked/>
+    <w:rsid w:val="00BF108C"/>
+    <w:rPr>
+      <w:rFonts w:ascii="Tahoma" w:hAnsi="Tahoma" w:cs="Times New Roman"/>
+      <w:sz w:val="16"/>
+      <w:szCs w:val="16"/>
+    </w:rPr>
+  </w:style>
+  <w:style w:type="paragraph" w:customStyle="1" w:styleId="Librotablaenunciado">
+    <w:name w:val="Libro tabla enunciado"/>
+    <w:basedOn w:val="Normal"/>
+    <w:next w:val="Normal"/>
+    <w:rsid w:val="00B64A58"/>
+    <w:rPr>
+      <w:b/>
+      <w:caps/>
+      <w:sz w:val="14"/>
+    </w:rPr>
+  </w:style>
+  <w:style w:type="paragraph" w:customStyle="1" w:styleId="Librolistaenunciado">
+    <w:name w:val="Libro lista enunciado"/>
+    <w:basedOn w:val="Normal"/>
+    <w:rsid w:val="005B3050"/>
+    <w:pPr>
+      <w:spacing w:after="20"/>
+    </w:pPr>
+    <w:rPr>
+      <w:b/>
+    </w:rPr>
+  </w:style>
+  <w:style w:type="table" w:styleId="Tablaconcuadrcula">
+    <w:name w:val="Table Grid"/>
+    <w:basedOn w:val="Tablanormal"/>
+    <w:rsid w:val="0027395D"/>
+    <w:tblPr>
+      <w:tblBorders>
+        <w:top w:val="single" w:sz="4" w:space="0" w:color="000000"/>
+        <w:left w:val="single" w:sz="4" w:space="0" w:color="000000"/>
+        <w:bottom w:val="single" w:sz="4" w:space="0" w:color="000000"/>
+        <w:right w:val="single" w:sz="4" w:space="0" w:color="000000"/>
+        <w:insideH w:val="single" w:sz="4" w:space="0" w:color="000000"/>
+        <w:insideV w:val="single" w:sz="4" w:space="0" w:color="000000"/>
+      </w:tblBorders>
+    </w:tblPr>
+  </w:style>
+  <w:style w:type="paragraph" w:styleId="Ttulo">
+    <w:name w:val="Title"/>
+    <w:basedOn w:val="Normal"/>
+    <w:link w:val="TtuloCar"/>
+    <w:qFormat/>
+    <w:rsid w:val="00AF160F"/>
+    <w:pPr>
+      <w:overflowPunct w:val="0"/>
+      <w:autoSpaceDE w:val="0"/>
+      <w:autoSpaceDN w:val="0"/>
+      <w:adjustRightInd w:val="0"/>
+      <w:spacing w:after="0"/>
+      <w:jc w:val="left"/>
+      <w:textAlignment w:val="baseline"/>
+      <w:outlineLvl w:val="0"/>
+    </w:pPr>
+    <w:rPr>
+      <w:rFonts w:eastAsia="Times New Roman"/>
+      <w:b/>
+      <w:bCs/>
+      <w:sz w:val="18"/>
+      <w:szCs w:val="20"/>
+    </w:rPr>
+  </w:style>
+  <w:style w:type="character" w:customStyle="1" w:styleId="TtuloCar">
+    <w:name w:val="Título Car"/>
+    <w:basedOn w:val="Fuentedeprrafopredeter"/>
+    <w:link w:val="Ttulo"/>
+    <w:locked/>
+    <w:rsid w:val="00AF160F"/>
+    <w:rPr>
+      <w:rFonts w:ascii="Arial" w:eastAsia="Times New Roman" w:hAnsi="Arial" w:cs="Arial"/>
+      <w:b/>
+      <w:bCs/>
+      <w:sz w:val="18"/>
+    </w:rPr>
+  </w:style>
+  <w:style w:type="paragraph" w:customStyle="1" w:styleId="Estilo1">
+    <w:name w:val="Estilo1"/>
+    <w:basedOn w:val="Ttulo1"/>
+    <w:rsid w:val="005B3050"/>
+    <w:pPr>
+      <w:keepLines w:val="0"/>
+      <w:numPr>
+        <w:numId w:val="1"/>
+      </w:numPr>
+      <w:spacing w:before="240" w:after="60"/>
+    </w:pPr>
+    <w:rPr>
+      <w:rFonts w:ascii="Arial" w:hAnsi="Arial"/>
+      <w:color w:val="auto"/>
+      <w:kern w:val="32"/>
+      <w:sz w:val="32"/>
+      <w:szCs w:val="32"/>
+      <w:lang w:val="en-GB"/>
+    </w:rPr>
+  </w:style>
+  <w:style w:type="paragraph" w:customStyle="1" w:styleId="ListParagraph1">
+    <w:name w:val="List Paragraph1"/>
+    <w:basedOn w:val="Normal"/>
+    <w:rsid w:val="005B3050"/>
+    <w:pPr>
+      <w:ind w:left="720"/>
+      <w:contextualSpacing/>
+    </w:pPr>
+  </w:style>
+  <w:style w:type="paragraph" w:customStyle="1" w:styleId="librotablasolucion">
+    <w:name w:val="libro tabla solucion"/>
+    <w:basedOn w:val="Librotablaenunciado"/>
+    <w:rsid w:val="00D4319C"/>
+    <w:pPr>
+      <w:spacing w:after="0"/>
+    </w:pPr>
+    <w:rPr>
+      <w:b w:val="0"/>
+    </w:rPr>
+  </w:style>
+  <w:style w:type="character" w:customStyle="1" w:styleId="PlaceholderText1">
+    <w:name w:val="Placeholder Text1"/>
+    <w:basedOn w:val="Fuentedeprrafopredeter"/>
+    <w:semiHidden/>
+    <w:rsid w:val="00327BCB"/>
+    <w:rPr>
+      <w:rFonts w:cs="Times New Roman"/>
+      <w:color w:val="808080"/>
+    </w:rPr>
+  </w:style>
+  <w:style w:type="paragraph" w:styleId="Textoindependiente">
+    <w:name w:val="Body Text"/>
+    <w:basedOn w:val="Normal"/>
+    <w:link w:val="TextoindependienteCar"/>
+    <w:rsid w:val="00DD6F4B"/>
+    <w:pPr>
+      <w:spacing w:after="0"/>
+      <w:jc w:val="left"/>
+    </w:pPr>
+    <w:rPr>
+      <w:rFonts w:ascii="Times New Roman" w:eastAsia="Times New Roman" w:hAnsi="Times New Roman"/>
+      <w:sz w:val="24"/>
+      <w:szCs w:val="20"/>
+      <w:lang w:val="es-ES_tradnl"/>
+    </w:rPr>
+  </w:style>
+  <w:style w:type="character" w:customStyle="1" w:styleId="TextoindependienteCar">
+    <w:name w:val="Texto independiente Car"/>
+    <w:basedOn w:val="Fuentedeprrafopredeter"/>
+    <w:link w:val="Textoindependiente"/>
+    <w:locked/>
+    <w:rsid w:val="00DD6F4B"/>
+    <w:rPr>
+      <w:rFonts w:ascii="Times New Roman" w:hAnsi="Times New Roman" w:cs="Times New Roman"/>
+      <w:sz w:val="20"/>
+      <w:szCs w:val="20"/>
+      <w:lang w:val="es-ES_tradnl" w:eastAsia="es-ES"/>
+    </w:rPr>
+  </w:style>
+  <w:style w:type="paragraph" w:styleId="Sangradetextonormal">
+    <w:name w:val="Body Text Indent"/>
+    <w:basedOn w:val="Normal"/>
+    <w:link w:val="SangradetextonormalCar"/>
+    <w:rsid w:val="00DD6F4B"/>
+    <w:pPr>
+      <w:ind w:left="283"/>
+      <w:jc w:val="left"/>
+    </w:pPr>
+    <w:rPr>
+      <w:rFonts w:ascii="Times New Roman" w:eastAsia="Times New Roman" w:hAnsi="Times New Roman"/>
+      <w:szCs w:val="20"/>
+    </w:rPr>
+  </w:style>
+  <w:style w:type="character" w:customStyle="1" w:styleId="SangradetextonormalCar">
+    <w:name w:val="Sangría de texto normal Car"/>
+    <w:basedOn w:val="Fuentedeprrafopredeter"/>
+    <w:link w:val="Sangradetextonormal"/>
+    <w:locked/>
+    <w:rsid w:val="00DD6F4B"/>
+    <w:rPr>
+      <w:rFonts w:ascii="Times New Roman" w:hAnsi="Times New Roman" w:cs="Times New Roman"/>
+      <w:sz w:val="20"/>
+      <w:szCs w:val="20"/>
+      <w:lang w:eastAsia="es-ES"/>
+    </w:rPr>
+  </w:style>
+  <w:style w:type="paragraph" w:customStyle="1" w:styleId="roman">
+    <w:name w:val="roman"/>
+    <w:basedOn w:val="Normal"/>
+    <w:rsid w:val="00DD6F4B"/>
+    <w:pPr>
+      <w:suppressAutoHyphens/>
+      <w:spacing w:after="0"/>
+      <w:ind w:left="284" w:hanging="284"/>
+    </w:pPr>
+    <w:rPr>
+      <w:rFonts w:eastAsia="Times New Roman"/>
+      <w:spacing w:val="-2"/>
+      <w:szCs w:val="20"/>
+      <w:lang w:val="es-ES_tradnl"/>
+    </w:rPr>
+  </w:style>
+  <w:style w:type="paragraph" w:customStyle="1" w:styleId="Default">
+    <w:name w:val="Default"/>
+    <w:rsid w:val="00DD6F4B"/>
+    <w:pPr>
+      <w:widowControl w:val="0"/>
+      <w:autoSpaceDE w:val="0"/>
+      <w:autoSpaceDN w:val="0"/>
+      <w:adjustRightInd w:val="0"/>
+    </w:pPr>
+    <w:rPr>
+      <w:rFonts w:ascii="Arial" w:eastAsia="Times New Roman" w:hAnsi="Arial" w:cs="Arial"/>
+      <w:color w:val="000000"/>
+      <w:sz w:val="24"/>
+      <w:szCs w:val="24"/>
+    </w:rPr>
+  </w:style>
+  <w:style w:type="paragraph" w:customStyle="1" w:styleId="CM2">
+    <w:name w:val="CM2"/>
+    <w:basedOn w:val="Default"/>
+    <w:next w:val="Default"/>
+    <w:rsid w:val="00DD6F4B"/>
+    <w:pPr>
+      <w:spacing w:line="200" w:lineRule="atLeast"/>
+    </w:pPr>
+    <w:rPr>
+      <w:color w:val="auto"/>
+    </w:rPr>
+  </w:style>
+  <w:style w:type="paragraph" w:styleId="Textoindependiente2">
+    <w:name w:val="Body Text 2"/>
+    <w:basedOn w:val="Normal"/>
+    <w:link w:val="Textoindependiente2Car"/>
+    <w:semiHidden/>
+    <w:rsid w:val="00E07F5B"/>
+    <w:pPr>
+      <w:spacing w:line="480" w:lineRule="auto"/>
+    </w:pPr>
+  </w:style>
+  <w:style w:type="character" w:customStyle="1" w:styleId="Textoindependiente2Car">
+    <w:name w:val="Texto independiente 2 Car"/>
+    <w:basedOn w:val="Fuentedeprrafopredeter"/>
+    <w:link w:val="Textoindependiente2"/>
+    <w:semiHidden/>
+    <w:locked/>
+    <w:rsid w:val="00E07F5B"/>
+    <w:rPr>
+      <w:rFonts w:ascii="Arial" w:hAnsi="Arial" w:cs="Times New Roman"/>
+      <w:sz w:val="20"/>
+    </w:rPr>
+  </w:style>
+  <w:style w:type="paragraph" w:customStyle="1" w:styleId="laboratorio">
+    <w:name w:val="laboratorio"/>
+    <w:basedOn w:val="Normal"/>
+    <w:rsid w:val="000E4229"/>
+    <w:rPr>
+      <w:rFonts w:eastAsia="Times New Roman"/>
+      <w:sz w:val="24"/>
+      <w:szCs w:val="20"/>
+      <w:lang w:val="es-ES_tradnl"/>
+    </w:rPr>
+  </w:style>
+  <w:style w:type="paragraph" w:customStyle="1" w:styleId="preguntaexamen">
+    <w:name w:val="pregunta examen"/>
+    <w:basedOn w:val="Normal"/>
+    <w:autoRedefine/>
+    <w:rsid w:val="00D47DA8"/>
+    <w:pPr>
+      <w:numPr>
+        <w:numId w:val="2"/>
+      </w:numPr>
+      <w:spacing w:before="120"/>
+    </w:pPr>
+    <w:rPr>
+      <w:rFonts w:ascii="Times New Roman" w:eastAsia="Times New Roman" w:hAnsi="Times New Roman"/>
+      <w:b/>
+      <w:sz w:val="24"/>
+      <w:szCs w:val="24"/>
+    </w:rPr>
+  </w:style>
+  <w:style w:type="paragraph" w:customStyle="1" w:styleId="Librotablaformatos">
+    <w:name w:val="Libro tabla formatos"/>
+    <w:basedOn w:val="Normal"/>
+    <w:rsid w:val="00B734DB"/>
+    <w:pPr>
+      <w:spacing w:after="0"/>
+    </w:pPr>
+    <w:rPr>
+      <w:sz w:val="16"/>
+      <w:szCs w:val="16"/>
+    </w:rPr>
+  </w:style>
+  <w:style w:type="paragraph" w:customStyle="1" w:styleId="Prrafodelista1">
+    <w:name w:val="Párrafo de lista1"/>
+    <w:basedOn w:val="Normal"/>
+    <w:rsid w:val="00DF51A2"/>
+    <w:pPr>
+      <w:ind w:left="720"/>
+      <w:contextualSpacing/>
+    </w:pPr>
+    <w:rPr>
+      <w:rFonts w:eastAsia="Times New Roman"/>
+    </w:rPr>
+  </w:style>
+  <w:style w:type="character" w:customStyle="1" w:styleId="Textodelmarcadordeposicin1">
+    <w:name w:val="Texto del marcador de posición1"/>
+    <w:basedOn w:val="Fuentedeprrafopredeter"/>
+    <w:semiHidden/>
+    <w:rsid w:val="00DF51A2"/>
+    <w:rPr>
+      <w:rFonts w:cs="Times New Roman"/>
+      <w:color w:val="808080"/>
+    </w:rPr>
+  </w:style>
+  <w:style w:type="character" w:customStyle="1" w:styleId="LibrosolucionesyteoriaCar">
+    <w:name w:val="Libro soluciones y teoria Car"/>
+    <w:basedOn w:val="Fuentedeprrafopredeter"/>
+    <w:link w:val="Librosolucionesyteoria"/>
+    <w:locked/>
+    <w:rsid w:val="00617034"/>
+    <w:rPr>
+      <w:rFonts w:ascii="Calibri" w:hAnsi="Calibri" w:cs="Times New Roman"/>
+      <w:sz w:val="22"/>
+      <w:szCs w:val="22"/>
+      <w:lang w:eastAsia="en-US"/>
+    </w:rPr>
+  </w:style>
+  <w:style w:type="paragraph" w:customStyle="1" w:styleId="Enumeracion">
+    <w:name w:val="Enumeracion"/>
+    <w:basedOn w:val="Normal"/>
+    <w:rsid w:val="00DF51A2"/>
+    <w:pPr>
+      <w:numPr>
+        <w:numId w:val="3"/>
+      </w:numPr>
+    </w:pPr>
+    <w:rPr>
+      <w:rFonts w:eastAsia="Times New Roman"/>
+    </w:rPr>
+  </w:style>
+  <w:style w:type="character" w:customStyle="1" w:styleId="LibroTitulo3Car">
+    <w:name w:val="Libro Titulo 3 Car"/>
+    <w:basedOn w:val="Fuentedeprrafopredeter"/>
+    <w:link w:val="LibroTitulo3"/>
+    <w:locked/>
+    <w:rsid w:val="002F2F6A"/>
+    <w:rPr>
+      <w:rFonts w:ascii="Arial" w:eastAsia="Arial" w:hAnsi="Arial" w:cs="Arial"/>
+      <w:b/>
+      <w:i/>
+      <w:caps/>
+      <w:color w:val="000000"/>
+      <w:sz w:val="24"/>
+      <w:szCs w:val="22"/>
+    </w:rPr>
+  </w:style>
+  <w:style w:type="character" w:styleId="Refdecomentario">
+    <w:name w:val="annotation reference"/>
+    <w:basedOn w:val="Fuentedeprrafopredeter"/>
+    <w:uiPriority w:val="99"/>
+    <w:semiHidden/>
+    <w:rsid w:val="005C7B3C"/>
+    <w:rPr>
+      <w:rFonts w:cs="Times New Roman"/>
+      <w:sz w:val="16"/>
+      <w:szCs w:val="16"/>
+    </w:rPr>
+  </w:style>
+  <w:style w:type="paragraph" w:styleId="Textocomentario">
+    <w:name w:val="annotation text"/>
+    <w:basedOn w:val="Normal"/>
+    <w:link w:val="TextocomentarioCar"/>
+    <w:uiPriority w:val="99"/>
+    <w:semiHidden/>
+    <w:rsid w:val="005C7B3C"/>
+    <w:rPr>
+      <w:szCs w:val="20"/>
+    </w:rPr>
+  </w:style>
+  <w:style w:type="character" w:customStyle="1" w:styleId="TextocomentarioCar">
+    <w:name w:val="Texto comentario Car"/>
+    <w:basedOn w:val="Fuentedeprrafopredeter"/>
+    <w:link w:val="Textocomentario"/>
+    <w:uiPriority w:val="99"/>
+    <w:semiHidden/>
+    <w:locked/>
+    <w:rsid w:val="005C7B3C"/>
+    <w:rPr>
+      <w:rFonts w:ascii="Arial" w:hAnsi="Arial" w:cs="Times New Roman"/>
+      <w:sz w:val="20"/>
+      <w:szCs w:val="20"/>
+    </w:rPr>
+  </w:style>
+  <w:style w:type="paragraph" w:styleId="Asuntodelcomentario">
+    <w:name w:val="annotation subject"/>
+    <w:basedOn w:val="Textocomentario"/>
+    <w:next w:val="Textocomentario"/>
+    <w:link w:val="AsuntodelcomentarioCar"/>
+    <w:uiPriority w:val="99"/>
+    <w:semiHidden/>
+    <w:rsid w:val="005C7B3C"/>
+    <w:rPr>
+      <w:b/>
+      <w:bCs/>
+    </w:rPr>
+  </w:style>
+  <w:style w:type="character" w:customStyle="1" w:styleId="AsuntodelcomentarioCar">
+    <w:name w:val="Asunto del comentario Car"/>
+    <w:basedOn w:val="TextocomentarioCar"/>
+    <w:link w:val="Asuntodelcomentario"/>
+    <w:uiPriority w:val="99"/>
+    <w:semiHidden/>
+    <w:locked/>
+    <w:rsid w:val="005C7B3C"/>
+    <w:rPr>
+      <w:rFonts w:ascii="Arial" w:hAnsi="Arial" w:cs="Times New Roman"/>
+      <w:b/>
+      <w:bCs/>
+      <w:sz w:val="20"/>
+      <w:szCs w:val="20"/>
+    </w:rPr>
+  </w:style>
+  <w:style w:type="character" w:styleId="Nmerodepgina">
+    <w:name w:val="page number"/>
+    <w:basedOn w:val="Fuentedeprrafopredeter"/>
+    <w:rsid w:val="00A57572"/>
+    <w:rPr>
+      <w:rFonts w:cs="Times New Roman"/>
+    </w:rPr>
+  </w:style>
+  <w:style w:type="paragraph" w:customStyle="1" w:styleId="Indicesinnumeracion">
+    <w:name w:val="Indice sin numeracion"/>
+    <w:basedOn w:val="ndice1"/>
+    <w:rsid w:val="00A57572"/>
+    <w:pPr>
+      <w:jc w:val="center"/>
+    </w:pPr>
+    <w:rPr>
+      <w:b/>
+      <w:sz w:val="40"/>
+      <w:szCs w:val="40"/>
+    </w:rPr>
+  </w:style>
+  <w:style w:type="paragraph" w:styleId="ndice1">
+    <w:name w:val="index 1"/>
+    <w:basedOn w:val="Normal"/>
+    <w:next w:val="Normal"/>
+    <w:autoRedefine/>
+    <w:semiHidden/>
+    <w:rsid w:val="00A57572"/>
+    <w:pPr>
+      <w:widowControl w:val="0"/>
+      <w:suppressAutoHyphens/>
+      <w:spacing w:after="0"/>
+      <w:ind w:left="240" w:hanging="240"/>
+      <w:jc w:val="left"/>
+    </w:pPr>
+    <w:rPr>
+      <w:rFonts w:ascii="Times New Roman" w:eastAsia="Times New Roman" w:hAnsi="Times New Roman"/>
+      <w:kern w:val="1"/>
+      <w:sz w:val="24"/>
+      <w:szCs w:val="24"/>
+      <w:lang w:val="es-ES_tradnl"/>
+    </w:rPr>
+  </w:style>
+  <w:style w:type="paragraph" w:customStyle="1" w:styleId="Indice1numerado">
+    <w:name w:val="Indice 1 numerado"/>
+    <w:basedOn w:val="ndice1"/>
+    <w:rsid w:val="00A57572"/>
+    <w:pPr>
+      <w:ind w:left="0" w:firstLine="0"/>
+    </w:pPr>
+    <w:rPr>
+      <w:b/>
+      <w:sz w:val="40"/>
+      <w:szCs w:val="40"/>
+    </w:rPr>
+  </w:style>
+  <w:style w:type="paragraph" w:customStyle="1" w:styleId="Indice2nonumeracion">
+    <w:name w:val="Indice 2 no numeracion"/>
+    <w:basedOn w:val="ndice2"/>
+    <w:rsid w:val="00A57572"/>
+    <w:pPr>
+      <w:numPr>
+        <w:ilvl w:val="1"/>
+        <w:numId w:val="4"/>
+      </w:numPr>
+    </w:pPr>
+    <w:rPr>
+      <w:b/>
+      <w:sz w:val="36"/>
+      <w:szCs w:val="36"/>
+    </w:rPr>
+  </w:style>
+  <w:style w:type="paragraph" w:styleId="ndice2">
+    <w:name w:val="index 2"/>
+    <w:basedOn w:val="Normal"/>
+    <w:next w:val="Normal"/>
+    <w:autoRedefine/>
+    <w:semiHidden/>
+    <w:rsid w:val="00A57572"/>
+    <w:pPr>
+      <w:widowControl w:val="0"/>
+      <w:suppressAutoHyphens/>
+      <w:spacing w:after="0"/>
+      <w:ind w:left="480" w:hanging="240"/>
+      <w:jc w:val="left"/>
+    </w:pPr>
+    <w:rPr>
+      <w:rFonts w:ascii="Times New Roman" w:eastAsia="Times New Roman" w:hAnsi="Times New Roman"/>
+      <w:kern w:val="1"/>
+      <w:sz w:val="24"/>
+      <w:szCs w:val="24"/>
+      <w:lang w:val="es-ES_tradnl"/>
+    </w:rPr>
+  </w:style>
+  <w:style w:type="paragraph" w:customStyle="1" w:styleId="Textogeneral">
+    <w:name w:val="Texto general"/>
+    <w:basedOn w:val="Normal"/>
+    <w:rsid w:val="00A57572"/>
+    <w:pPr>
+      <w:widowControl w:val="0"/>
+      <w:suppressAutoHyphens/>
+      <w:spacing w:after="0"/>
+      <w:ind w:left="709" w:firstLine="360"/>
+    </w:pPr>
+    <w:rPr>
+      <w:rFonts w:ascii="Times New Roman" w:eastAsia="Times New Roman" w:hAnsi="Times New Roman"/>
+      <w:kern w:val="1"/>
+      <w:lang w:val="es-ES_tradnl"/>
+    </w:rPr>
+  </w:style>
+  <w:style w:type="paragraph" w:styleId="TDC1">
+    <w:name w:val="toc 1"/>
+    <w:basedOn w:val="Normal"/>
+    <w:next w:val="Normal"/>
+    <w:autoRedefine/>
+    <w:semiHidden/>
+    <w:locked/>
+    <w:rsid w:val="00A57572"/>
+    <w:pPr>
+      <w:widowControl w:val="0"/>
+      <w:tabs>
+        <w:tab w:val="left" w:pos="720"/>
+        <w:tab w:val="right" w:leader="dot" w:pos="8494"/>
+      </w:tabs>
+      <w:suppressAutoHyphens/>
+      <w:spacing w:before="120"/>
+      <w:jc w:val="left"/>
+    </w:pPr>
+    <w:rPr>
+      <w:rFonts w:ascii="Times New Roman" w:eastAsia="Times New Roman" w:hAnsi="Times New Roman"/>
+      <w:b/>
+      <w:noProof/>
+      <w:kern w:val="1"/>
+      <w:sz w:val="32"/>
+      <w:szCs w:val="24"/>
+      <w:lang w:val="es-ES_tradnl"/>
+    </w:rPr>
+  </w:style>
+  <w:style w:type="paragraph" w:styleId="TDC2">
+    <w:name w:val="toc 2"/>
+    <w:basedOn w:val="Normal"/>
+    <w:next w:val="Normal"/>
+    <w:autoRedefine/>
+    <w:semiHidden/>
+    <w:locked/>
+    <w:rsid w:val="00A57572"/>
+    <w:pPr>
+      <w:widowControl w:val="0"/>
+      <w:suppressAutoHyphens/>
+      <w:spacing w:after="0"/>
+      <w:ind w:left="240"/>
+      <w:jc w:val="left"/>
+    </w:pPr>
+    <w:rPr>
+      <w:rFonts w:ascii="Times New Roman" w:eastAsia="Times New Roman" w:hAnsi="Times New Roman"/>
+      <w:kern w:val="1"/>
+      <w:sz w:val="28"/>
+      <w:szCs w:val="24"/>
+      <w:lang w:val="es-ES_tradnl"/>
+    </w:rPr>
+  </w:style>
+  <w:style w:type="character" w:styleId="Hipervnculo">
+    <w:name w:val="Hyperlink"/>
+    <w:basedOn w:val="Fuentedeprrafopredeter"/>
+    <w:uiPriority w:val="99"/>
+    <w:rsid w:val="00A57572"/>
+    <w:rPr>
+      <w:rFonts w:cs="Times New Roman"/>
+      <w:color w:val="0000FF"/>
+      <w:u w:val="single"/>
+    </w:rPr>
+  </w:style>
+  <w:style w:type="paragraph" w:customStyle="1" w:styleId="Indice2numerado">
+    <w:name w:val="Indice 2 numerado"/>
+    <w:basedOn w:val="ndice2"/>
+    <w:rsid w:val="00A57572"/>
+    <w:pPr>
+      <w:numPr>
+        <w:numId w:val="5"/>
+      </w:numPr>
+      <w:tabs>
+        <w:tab w:val="num" w:pos="1068"/>
+      </w:tabs>
+      <w:ind w:left="1068"/>
+    </w:pPr>
+    <w:rPr>
+      <w:sz w:val="36"/>
+      <w:szCs w:val="36"/>
+    </w:rPr>
+  </w:style>
+  <w:style w:type="paragraph" w:styleId="TDC3">
+    <w:name w:val="toc 3"/>
+    <w:basedOn w:val="Normal"/>
+    <w:next w:val="Normal"/>
+    <w:autoRedefine/>
+    <w:semiHidden/>
+    <w:locked/>
+    <w:rsid w:val="00A57572"/>
+    <w:pPr>
+      <w:widowControl w:val="0"/>
+      <w:suppressAutoHyphens/>
+      <w:spacing w:after="0"/>
+      <w:ind w:left="480"/>
+      <w:jc w:val="left"/>
+    </w:pPr>
+    <w:rPr>
+      <w:rFonts w:ascii="Times New Roman" w:eastAsia="Times New Roman" w:hAnsi="Times New Roman"/>
+      <w:kern w:val="1"/>
+      <w:sz w:val="24"/>
+      <w:szCs w:val="24"/>
+      <w:lang w:val="es-ES_tradnl"/>
+    </w:rPr>
+  </w:style>
+  <w:style w:type="paragraph" w:styleId="Epgrafe">
     <w:name w:val="caption"/>
     <w:basedOn w:val="Normal"/>
     <w:next w:val="Normal"/>
@@ -27406,7 +28992,7 @@
 </file>
 
 <file path=customXml/itemProps1.xml><?xml version="1.0" encoding="utf-8"?>
-<ds:datastoreItem xmlns:ds="http://schemas.openxmlformats.org/officeDocument/2006/customXml" ds:itemID="{2C1E3164-D697-4F96-B06A-CEDA7778AF8B}">
+<ds:datastoreItem xmlns:ds="http://schemas.openxmlformats.org/officeDocument/2006/customXml" ds:itemID="{68432123-4164-4B14-B6FB-47EC3FD8E46B}">
   <ds:schemaRefs>
     <ds:schemaRef ds:uri="http://schemas.openxmlformats.org/officeDocument/2006/bibliography"/>
   </ds:schemaRefs>

</xml_diff>

<commit_message>
añado esto es una castaña pilonga
</commit_message>
<xml_diff>
--- a/tutorial_filtros_bayesianos.docx
+++ b/tutorial_filtros_bayesianos.docx
@@ -10,13 +10,12 @@
         <w:t>motivación</w:t>
       </w:r>
     </w:p>
-    <w:p/>
-    <w:p>
+    <w:p>
+      <w:r>
+        <w:t>Esto es una castaña pilonga</w:t>
+      </w:r>
       <w:bookmarkStart w:id="0" w:name="_GoBack"/>
       <w:bookmarkEnd w:id="0"/>
-      <w:r>
-        <w:t>.</w:t>
-      </w:r>
     </w:p>
     <w:p>
       <w:pPr>
@@ -33,15 +32,33 @@
     </w:p>
     <w:p>
       <w:r>
-        <w:t xml:space="preserve">Para poder llevar una vida normal, los pacientes de DM1 necesitan administrarse insulina subcutánea de por vida para suplir su déficit y evitar la hiperglucemia. Por otro lado, un exceso de insulina puede dar lugar a una </w:t>
+        <w:t>Para poder llevar una vida normal, los pacientes de DM1 necesitan administrarse insulina subcutánea de por vida para suplir su déficit y evitar la hiperglucemia. Por otro lado, un exceso de insulina puede dar lugar a una situación de hipoglucemia, donde los niveles de GS son muy bajos, que es asimismo peligroso. El control glucémico es un punto crítico en este tipo de pacientes, que deben encontrar un punto de balance entre ambos extremos.</w:t>
+      </w:r>
+    </w:p>
+    <w:p>
+      <w:r>
+        <w:t xml:space="preserve"> </w:t>
+      </w:r>
+    </w:p>
+    <w:p>
+      <w:r>
+        <w:t xml:space="preserve">Para obtener el control glucémico autónomo es necesario que el </w:t>
+      </w:r>
+      <w:proofErr w:type="spellStart"/>
+      <w:r>
+        <w:t>pacien</w:t>
+      </w:r>
+      <w:proofErr w:type="spellEnd"/>
+      <w:r>
+        <w:t xml:space="preserve">-te mida de forma regular su nivel de GS. Esto se puede hacer utilizando Monitores Continuos de Glucosa (MCG). Estos dispositivos no miden la GS directamente, sino que trabajan con la glucosa intersticial (GI), es decir, la que se encuentra en el espacio intercelular, siendo menos </w:t>
       </w:r>
       <w:proofErr w:type="gramStart"/>
       <w:r>
-        <w:t>situación</w:t>
+        <w:t>intrusivos</w:t>
       </w:r>
       <w:proofErr w:type="gramEnd"/>
       <w:r>
-        <w:t xml:space="preserve"> de hipoglucemia, donde los niveles de GS son muy bajos, que es asimismo peligroso. El control glucémico es un punto crítico en este tipo de pacientes, que deben encontrar un punto de balance entre ambos extremos.</w:t>
+        <w:t xml:space="preserve"> para el paciente. Los MCG permiten medir la GI del paciente a intervalos de tiempo regulares, del orden de minutos.</w:t>
       </w:r>
     </w:p>
     <w:p>
@@ -51,24 +68,6 @@
     </w:p>
     <w:p>
       <w:r>
-        <w:t xml:space="preserve">Para obtener el control glucémico autónomo es necesario que el pacien-te mida de forma regular su nivel de GS. Esto se puede hacer utilizando Monitores Continuos de Glucosa (MCG). Estos dispositivos no miden la GS directamente, sino que trabajan con la glucosa intersticial (GI), es decir, la que se encuentra en el espacio intercelular, siendo menos </w:t>
-      </w:r>
-      <w:proofErr w:type="gramStart"/>
-      <w:r>
-        <w:t>intrusivos</w:t>
-      </w:r>
-      <w:proofErr w:type="gramEnd"/>
-      <w:r>
-        <w:t xml:space="preserve"> para el paciente. Los MCG permiten medir la GI del paciente a intervalos de tiempo regulares, del orden de minutos.</w:t>
-      </w:r>
-    </w:p>
-    <w:p>
-      <w:r>
-        <w:t xml:space="preserve"> </w:t>
-      </w:r>
-    </w:p>
-    <w:p>
-      <w:r>
         <w:t>El MCG por sí solo no basta para llevar a cabo un buen control glucémico. Necesita trabajar conjuntamente con un algoritmo que sea capaz de anticiparse al desarrollo del estado del paciente. Debe ser capaz de realizar predicciones con los datos proporcionados por dicho monitor. Una bomba de insulina proporciona esta sustancia al paciente según lo considere necesario el MCG. Juntos, estos elementos formarían un sistema conocido como Páncreas Artificial (PA).</w:t>
       </w:r>
     </w:p>
@@ -79,15 +78,12 @@
     </w:p>
     <w:p>
       <w:r>
-        <w:t xml:space="preserve">El sensor de glucosa que llevan incorporado introduce ruidos asociados a la medición. Además, se degradan progresivamente a lo largo de su vida útil. </w:t>
-      </w:r>
+        <w:t>El sensor de glucosa que llevan incorporado introduce ruidos asociados a la medición. Además, se degradan progresivamente a lo largo de su vida útil. Esto dificulta la interpretación de los datos obtenidos y genera la necesidad de procesarlos primero.</w:t>
+      </w:r>
+    </w:p>
+    <w:p>
       <w:r>
         <w:lastRenderedPageBreak/>
-        <w:t>Esto dificulta la interpretación de los datos obtenidos y genera la necesidad de procesarlos primero.</w:t>
-      </w:r>
-    </w:p>
-    <w:p>
-      <w:r>
         <w:t xml:space="preserve">La glucosa se distribuye por el organismo a </w:t>
       </w:r>
       <w:r>
@@ -162,7 +158,6 @@
         <w:rPr>
           <w:color w:val="FF0000"/>
         </w:rPr>
-        <w:lastRenderedPageBreak/>
         <w:t>Filtros que vamos a estudiar:</w:t>
       </w:r>
     </w:p>
@@ -176,20 +171,57 @@
         <w:rPr>
           <w:color w:val="FF0000"/>
         </w:rPr>
-        <w:t>Filtro kalman extendido</w:t>
-      </w:r>
-    </w:p>
-    <w:p>
-      <w:pPr>
+        <w:lastRenderedPageBreak/>
+        <w:t xml:space="preserve">Filtro </w:t>
+      </w:r>
+      <w:proofErr w:type="spellStart"/>
+      <w:r>
         <w:rPr>
           <w:color w:val="FF0000"/>
         </w:rPr>
-      </w:pPr>
+        <w:t>kalman</w:t>
+      </w:r>
+      <w:proofErr w:type="spellEnd"/>
       <w:r>
         <w:rPr>
           <w:color w:val="FF0000"/>
         </w:rPr>
-        <w:t>Fitros kalman unscented</w:t>
+        <w:t xml:space="preserve"> extendido</w:t>
+      </w:r>
+    </w:p>
+    <w:p>
+      <w:pPr>
+        <w:rPr>
+          <w:color w:val="FF0000"/>
+        </w:rPr>
+      </w:pPr>
+      <w:proofErr w:type="spellStart"/>
+      <w:r>
+        <w:rPr>
+          <w:color w:val="FF0000"/>
+        </w:rPr>
+        <w:t>Fitros</w:t>
+      </w:r>
+      <w:proofErr w:type="spellEnd"/>
+      <w:r>
+        <w:rPr>
+          <w:color w:val="FF0000"/>
+        </w:rPr>
+        <w:t xml:space="preserve"> </w:t>
+      </w:r>
+      <w:proofErr w:type="spellStart"/>
+      <w:r>
+        <w:rPr>
+          <w:color w:val="FF0000"/>
+        </w:rPr>
+        <w:t>kalman</w:t>
+      </w:r>
+      <w:proofErr w:type="spellEnd"/>
+      <w:r>
+        <w:rPr>
+          <w:color w:val="FF0000"/>
+        </w:rPr>
+        <w:t xml:space="preserve"> unscented</w:t>
       </w:r>
     </w:p>
     <w:p>
@@ -245,7 +277,15 @@
     </w:p>
     <w:p>
       <w:r>
-        <w:t>Para poder aplicar filtros bayesianos hay que definir tanto el modelo dinámico del sistema como el modelo de observación. En este trabajo como modelo dinámico del sistema vamos a utilizar el propuesto por Acedo et al en 2016 y como modelo de observación el propuesto por kinsey en 2006.</w:t>
+        <w:t xml:space="preserve">Para poder aplicar filtros bayesianos hay que definir tanto el modelo dinámico del sistema como el modelo de observación. En este trabajo como modelo dinámico del sistema vamos a utilizar el propuesto por Acedo et al en 2016 y como modelo de observación el propuesto por </w:t>
+      </w:r>
+      <w:proofErr w:type="spellStart"/>
+      <w:r>
+        <w:t>kinsey</w:t>
+      </w:r>
+      <w:proofErr w:type="spellEnd"/>
+      <w:r>
+        <w:t xml:space="preserve"> en 2006.</w:t>
       </w:r>
     </w:p>
     <w:p/>
@@ -275,7 +315,15 @@
       </w:r>
       <w:commentRangeStart w:id="1"/>
       <w:r>
-        <w:t xml:space="preserve">post pandrial </w:t>
+        <w:t xml:space="preserve">post </w:t>
+      </w:r>
+      <w:proofErr w:type="spellStart"/>
+      <w:r>
+        <w:t>pandrial</w:t>
+      </w:r>
+      <w:proofErr w:type="spellEnd"/>
+      <w:r>
+        <w:t xml:space="preserve"> </w:t>
       </w:r>
       <w:commentRangeEnd w:id="1"/>
       <w:r>
@@ -1416,8 +1464,13 @@
       </m:oMathPara>
     </w:p>
     <w:p>
-      <w:r>
-        <w:t>Donde:</w:t>
+      <w:proofErr w:type="spellStart"/>
+      <w:r>
+        <w:t>Donde</w:t>
+      </w:r>
+      <w:proofErr w:type="spellEnd"/>
+      <w:r>
+        <w:t>:</w:t>
       </w:r>
     </w:p>
     <w:p>
@@ -1457,7 +1510,15 @@
         </m:sSub>
       </m:oMath>
       <w:r>
-        <w:t xml:space="preserve"> es la absorción de glucosa en el </w:t>
+        <w:t xml:space="preserve"> es la absorción de g</w:t>
+      </w:r>
+      <w:proofErr w:type="spellStart"/>
+      <w:r>
+        <w:t>lucosa</w:t>
+      </w:r>
+      <w:proofErr w:type="spellEnd"/>
+      <w:r>
+        <w:t xml:space="preserve"> en el </w:t>
       </w:r>
       <w:r>
         <w:t>intestino</w:t>
@@ -2063,7 +2124,29 @@
           <w:szCs w:val="23"/>
           <w:lang w:val="en-US"/>
         </w:rPr>
-        <w:t>is the unitless bioavailability of the meal of interest,</w:t>
+        <w:t xml:space="preserve">is the </w:t>
+      </w:r>
+      <w:proofErr w:type="spellStart"/>
+      <w:r>
+        <w:rPr>
+          <w:rFonts w:ascii="TimesNewRoman" w:eastAsia="Calibri" w:hAnsi="TimesNewRoman" w:cs="TimesNewRoman"/>
+          <w:color w:val="auto"/>
+          <w:sz w:val="23"/>
+          <w:szCs w:val="23"/>
+          <w:lang w:val="en-US"/>
+        </w:rPr>
+        <w:t>unitless</w:t>
+      </w:r>
+      <w:proofErr w:type="spellEnd"/>
+      <w:r>
+        <w:rPr>
+          <w:rFonts w:ascii="TimesNewRoman" w:eastAsia="Calibri" w:hAnsi="TimesNewRoman" w:cs="TimesNewRoman"/>
+          <w:color w:val="auto"/>
+          <w:sz w:val="23"/>
+          <w:szCs w:val="23"/>
+          <w:lang w:val="en-US"/>
+        </w:rPr>
+        <w:t xml:space="preserve"> bioavailability of the meal of interest,</w:t>
       </w:r>
     </w:p>
     <w:p>
@@ -2813,7 +2896,15 @@
     </w:p>
     <w:p>
       <w:r>
-        <w:t>Como se ha indicado hay dos modelos de observación. Uno de ellos es el rápido en el que el dato se obtiene mediante cgm cada cinco minutos</w:t>
+        <w:t xml:space="preserve">Como se ha indicado hay dos modelos de observación. Uno de ellos es el rápido en el que el dato se obtiene mediante </w:t>
+      </w:r>
+      <w:proofErr w:type="spellStart"/>
+      <w:r>
+        <w:t>cgm</w:t>
+      </w:r>
+      <w:proofErr w:type="spellEnd"/>
+      <w:r>
+        <w:t xml:space="preserve"> cada cinco minutos</w:t>
       </w:r>
       <w:r>
         <w:t>. Este es un modelo no lineal:</w:t>
@@ -3001,7 +3092,15 @@
     <w:p/>
     <w:p>
       <w:r>
-        <w:t>El otro modelo que llamamos lento es una combinación de la observación obtenida por el cgm y el pinchazo</w:t>
+        <w:t xml:space="preserve">El otro modelo que llamamos lento es una combinación de la observación obtenida por el </w:t>
+      </w:r>
+      <w:proofErr w:type="spellStart"/>
+      <w:r>
+        <w:t>cgm</w:t>
+      </w:r>
+      <w:proofErr w:type="spellEnd"/>
+      <w:r>
+        <w:t xml:space="preserve"> y el pinchazo</w:t>
       </w:r>
     </w:p>
     <w:p>
@@ -4013,10 +4112,18 @@
         <w:t xml:space="preserve"> la distribución posterior total de todos los estados dadas todas las medidas. Esto se consigue mediante la apl</w:t>
       </w:r>
       <w:r>
-        <w:t>icación directa de la regla de B</w:t>
-      </w:r>
-      <w:r>
-        <w:t>ayes:</w:t>
+        <w:t xml:space="preserve">icación directa de la regla de </w:t>
+      </w:r>
+      <w:proofErr w:type="spellStart"/>
+      <w:r>
+        <w:t>B</w:t>
+      </w:r>
+      <w:r>
+        <w:t>ayes</w:t>
+      </w:r>
+      <w:proofErr w:type="spellEnd"/>
+      <w:r>
+        <w:t>:</w:t>
       </w:r>
     </w:p>
     <w:p>
@@ -4266,8 +4373,13 @@
       </m:oMathPara>
     </w:p>
     <w:p>
-      <w:r>
-        <w:t xml:space="preserve">Donde: </w:t>
+      <w:proofErr w:type="spellStart"/>
+      <w:r>
+        <w:t>Donde</w:t>
+      </w:r>
+      <w:proofErr w:type="spellEnd"/>
+      <w:r>
+        <w:t xml:space="preserve">: </w:t>
       </w:r>
     </w:p>
     <w:p>
@@ -4687,8 +4799,13 @@
       <w:r>
         <w:t xml:space="preserve"> es una constant</w:t>
       </w:r>
-      <w:r>
-        <w:t xml:space="preserve">e de normalización definida por </w:t>
+      <w:proofErr w:type="spellStart"/>
+      <w:r>
+        <w:t>e</w:t>
+      </w:r>
+      <w:proofErr w:type="spellEnd"/>
+      <w:r>
+        <w:t xml:space="preserve"> de normalización definida por </w:t>
       </w:r>
       <m:oMath>
         <m:r>
@@ -4910,8 +5027,13 @@
     </w:p>
     <w:p>
       <w:r>
-        <w:t>El teorema de Bayes</w:t>
-      </w:r>
+        <w:t xml:space="preserve">El teorema de </w:t>
+      </w:r>
+      <w:proofErr w:type="spellStart"/>
+      <w:r>
+        <w:t>Bayes</w:t>
+      </w:r>
+      <w:proofErr w:type="spellEnd"/>
       <w:r>
         <w:t xml:space="preserve"> permite la realización de sucesivas estimaciones de</w:t>
       </w:r>
@@ -4931,7 +5053,15 @@
         <w:t xml:space="preserve"> </w:t>
       </w:r>
       <w:r>
-        <w:t>distribuciones son discretas en el caso de un filtro basado en grid.</w:t>
+        <w:t xml:space="preserve">distribuciones son discretas en el caso de un filtro basado en </w:t>
+      </w:r>
+      <w:proofErr w:type="spellStart"/>
+      <w:r>
+        <w:t>grid</w:t>
+      </w:r>
+      <w:proofErr w:type="spellEnd"/>
+      <w:r>
+        <w:t>.</w:t>
       </w:r>
     </w:p>
     <w:p>
@@ -5028,7 +5158,15 @@
         <w:t xml:space="preserve"> </w:t>
       </w:r>
       <w:r>
-        <w:t xml:space="preserve">fase de corrección se aplica el teorema de Bayes </w:t>
+        <w:t xml:space="preserve">fase de corrección se aplica el teorema de </w:t>
+      </w:r>
+      <w:proofErr w:type="spellStart"/>
+      <w:r>
+        <w:t>Bayes</w:t>
+      </w:r>
+      <w:proofErr w:type="spellEnd"/>
+      <w:r>
+        <w:t xml:space="preserve"> </w:t>
       </w:r>
       <w:r>
         <w:t>para conocer</w:t>
@@ -5079,7 +5217,15 @@
         <w:t>La diferencia entre la inferencia bayesiana y otros m</w:t>
       </w:r>
       <w:r>
-        <w:t>étodos (por ejemplo el método de máxima verosimilitud) es que supone que los estados son variables aleatorias lo que permite aplicar el teorema de Bayes.</w:t>
+        <w:t xml:space="preserve">étodos (por ejemplo el método de máxima verosimilitud) es que supone que los estados son variables aleatorias lo que permite aplicar el teorema de </w:t>
+      </w:r>
+      <w:proofErr w:type="spellStart"/>
+      <w:r>
+        <w:t>Bayes</w:t>
+      </w:r>
+      <w:proofErr w:type="spellEnd"/>
+      <w:r>
+        <w:t>.</w:t>
       </w:r>
     </w:p>
     <w:p>
@@ -5297,7 +5443,15 @@
         </m:sSub>
       </m:oMath>
       <w:r>
-        <w:t xml:space="preserve"> sólo depende el estado en el instante anterior </w:t>
+        <w:t xml:space="preserve"> sólo depende el estado en el instante an</w:t>
+      </w:r>
+      <w:proofErr w:type="spellStart"/>
+      <w:r>
+        <w:t>terior</w:t>
+      </w:r>
+      <w:proofErr w:type="spellEnd"/>
+      <w:r>
+        <w:t xml:space="preserve"> </w:t>
       </w:r>
       <m:oMath>
         <m:sSub>
@@ -5890,7 +6044,15 @@
         <w:t xml:space="preserve"> que se representan mediante su media y covarianza</w:t>
       </w:r>
       <w:r>
-        <w:t xml:space="preserve"> y linealiza los modelos no lineales </w:t>
+        <w:t xml:space="preserve"> y </w:t>
+      </w:r>
+      <w:proofErr w:type="spellStart"/>
+      <w:r>
+        <w:t>linealiza</w:t>
+      </w:r>
+      <w:proofErr w:type="spellEnd"/>
+      <w:r>
+        <w:t xml:space="preserve"> los modelos no lineales </w:t>
       </w:r>
       <w:r>
         <w:t xml:space="preserve">mediante series de expansión de Taylor, de manera que las distribuciones a posteriori también se puedan considerar gaussianas. </w:t>
@@ -5911,7 +6073,15 @@
         <w:t>El filtro Kalman unscented</w:t>
       </w:r>
       <w:r>
-        <w:t>. Igual que antes este método numérico también se aplica a sistemas no lineales no gaussianos. Supone que las variables aleatorias son gaussianas, pero ahora las representa mediante un conjunto de puntos sigma de muestreo que genera mediante la transformada unscented, y propaga cada uno de estos puntos sin linealizar la función</w:t>
+        <w:t xml:space="preserve">. Igual que antes este método numérico también se aplica a sistemas no lineales no gaussianos. Supone que las variables aleatorias son gaussianas, pero ahora las representa mediante un conjunto de puntos sigma de muestreo que genera mediante la transformada unscented, y propaga cada uno de estos puntos sin </w:t>
+      </w:r>
+      <w:proofErr w:type="spellStart"/>
+      <w:r>
+        <w:t>linealizar</w:t>
+      </w:r>
+      <w:proofErr w:type="spellEnd"/>
+      <w:r>
+        <w:t xml:space="preserve"> la función</w:t>
       </w:r>
       <w:r>
         <w:t>.</w:t>
@@ -6430,8 +6600,13 @@
       </m:oMathPara>
     </w:p>
     <w:p>
-      <w:r>
-        <w:t>Donde:</w:t>
+      <w:proofErr w:type="spellStart"/>
+      <w:r>
+        <w:t>Donde</w:t>
+      </w:r>
+      <w:proofErr w:type="spellEnd"/>
+      <w:r>
+        <w:t>:</w:t>
       </w:r>
     </w:p>
     <w:p>
@@ -6618,7 +6793,15 @@
         </m:sSub>
       </m:oMath>
       <w:r>
-        <w:t xml:space="preserve"> es el ruido de observación en el instante k</w:t>
+        <w:t xml:space="preserve"> es el ruido de observa</w:t>
+      </w:r>
+      <w:proofErr w:type="spellStart"/>
+      <w:r>
+        <w:t>ción</w:t>
+      </w:r>
+      <w:proofErr w:type="spellEnd"/>
+      <w:r>
+        <w:t xml:space="preserve"> en el instante k</w:t>
       </w:r>
     </w:p>
     <w:p>
@@ -8842,8 +9025,13 @@
       <w:r>
         <w:t xml:space="preserve"> </w:t>
       </w:r>
-      <w:r>
-        <w:t>Donde:</w:t>
+      <w:proofErr w:type="spellStart"/>
+      <w:r>
+        <w:t>Donde</w:t>
+      </w:r>
+      <w:proofErr w:type="spellEnd"/>
+      <w:r>
+        <w:t>:</w:t>
       </w:r>
     </w:p>
     <w:p>
@@ -9192,7 +9380,15 @@
         <w:t xml:space="preserve">definida por su media y covarianza y </w:t>
       </w:r>
       <w:r>
-        <w:t xml:space="preserve">que se propaga analíticamente a través de una linealización de primer orden del sistema no </w:t>
+        <w:t xml:space="preserve">que se propaga analíticamente a través de una </w:t>
+      </w:r>
+      <w:proofErr w:type="spellStart"/>
+      <w:r>
+        <w:t>linealización</w:t>
+      </w:r>
+      <w:proofErr w:type="spellEnd"/>
+      <w:r>
+        <w:t xml:space="preserve"> de primer orden del sistema no </w:t>
       </w:r>
       <w:r>
         <w:t>lineal mediante serie de expansión de T</w:t>
@@ -9447,9 +9643,14 @@
       </m:oMathPara>
     </w:p>
     <w:p>
+      <w:proofErr w:type="spellStart"/>
       <w:proofErr w:type="gramStart"/>
       <w:r>
-        <w:t>Donde :</w:t>
+        <w:t>Donde</w:t>
+      </w:r>
+      <w:proofErr w:type="spellEnd"/>
+      <w:r>
+        <w:t xml:space="preserve"> :</w:t>
       </w:r>
       <w:proofErr w:type="gramEnd"/>
     </w:p>
@@ -9931,7 +10132,15 @@
     </w:p>
     <w:p>
       <w:r>
-        <w:t xml:space="preserve">Y linealizar las funciones de no lineales </w:t>
+        <w:t xml:space="preserve">Y </w:t>
+      </w:r>
+      <w:proofErr w:type="spellStart"/>
+      <w:r>
+        <w:t>linealizar</w:t>
+      </w:r>
+      <w:proofErr w:type="spellEnd"/>
+      <w:r>
+        <w:t xml:space="preserve"> las funciones de no lineales </w:t>
       </w:r>
       <w:r>
         <w:t xml:space="preserve">mediante series de </w:t>
@@ -11156,8 +11365,13 @@
       </m:oMath>
     </w:p>
     <w:p>
-      <w:r>
-        <w:t>Donde:</w:t>
+      <w:proofErr w:type="spellStart"/>
+      <w:r>
+        <w:t>Donde</w:t>
+      </w:r>
+      <w:proofErr w:type="spellEnd"/>
+      <w:r>
+        <w:t>:</w:t>
       </w:r>
     </w:p>
     <w:p>
@@ -11385,7 +11599,23 @@
         <w:t xml:space="preserve"> </w:t>
       </w:r>
       <w:r>
-        <w:t>La matriz jacobiana es una matriz formada por las derivadas parciales de primer orden de una función. Una de las aplicaciones más interesantes de esta matriz es la posibilidad de aproximar linealmente a la función en un punto. En este sentido, el jacobiano representa la derivada de una función multivariable.</w:t>
+        <w:t xml:space="preserve">La matriz jacobiana es una matriz formada por las derivadas parciales de primer orden de una función. Una de las aplicaciones más interesantes de esta matriz es la posibilidad de aproximar linealmente a la función en un punto. En este sentido, el </w:t>
+      </w:r>
+      <w:proofErr w:type="spellStart"/>
+      <w:r>
+        <w:t>jacobiano</w:t>
+      </w:r>
+      <w:proofErr w:type="spellEnd"/>
+      <w:r>
+        <w:t xml:space="preserve"> representa la derivada de una función </w:t>
+      </w:r>
+      <w:proofErr w:type="spellStart"/>
+      <w:r>
+        <w:t>multivariable</w:t>
+      </w:r>
+      <w:proofErr w:type="spellEnd"/>
+      <w:r>
+        <w:t>.</w:t>
       </w:r>
       <w:r>
         <w:t xml:space="preserve"> </w:t>
@@ -11439,7 +11669,23 @@
         <w:t>Taylor</w:t>
       </w:r>
       <w:r>
-        <w:t xml:space="preserve"> por lo que la linealización utilizada puede producir grandes errores en la verdadera media y covarianza a posteriori de la variable aleatoria gaussiana transformada. Esto puede dar lugar a rendimientos subóptimos y en algunas ocasiones provocar la divergencia del filtro.</w:t>
+        <w:t xml:space="preserve"> por lo que la </w:t>
+      </w:r>
+      <w:proofErr w:type="spellStart"/>
+      <w:r>
+        <w:t>linealización</w:t>
+      </w:r>
+      <w:proofErr w:type="spellEnd"/>
+      <w:r>
+        <w:t xml:space="preserve"> utilizada puede producir grandes errores en la verdadera media y covarianza a posteriori de la variable aleatoria gaussiana transformada. Esto puede dar lugar a rendimientos </w:t>
+      </w:r>
+      <w:proofErr w:type="spellStart"/>
+      <w:r>
+        <w:t>subóptimos</w:t>
+      </w:r>
+      <w:proofErr w:type="spellEnd"/>
+      <w:r>
+        <w:t xml:space="preserve"> y en algunas ocasiones provocar la divergencia del filtro.</w:t>
       </w:r>
     </w:p>
     <w:p>
@@ -11555,7 +11801,15 @@
     </w:p>
     <w:p>
       <w:r>
-        <w:t>La filosofía difiere de la linealización en que esta transformada intenta aproximar directamente la media y la covarianza de la distribución objetivo en lugar de intentar aproximar la función no lineal.</w:t>
+        <w:t xml:space="preserve">La filosofía difiere de la </w:t>
+      </w:r>
+      <w:proofErr w:type="spellStart"/>
+      <w:r>
+        <w:t>linealización</w:t>
+      </w:r>
+      <w:proofErr w:type="spellEnd"/>
+      <w:r>
+        <w:t xml:space="preserve"> en que esta transformada intenta aproximar directamente la media y la covarianza de la distribución objetivo en lugar de intentar aproximar la función no lineal.</w:t>
       </w:r>
     </w:p>
     <w:p>
@@ -14595,11 +14849,16 @@
       <w:r>
         <w:t xml:space="preserve"> y la covari</w:t>
       </w:r>
+      <w:proofErr w:type="spellStart"/>
       <w:r>
         <w:t>a</w:t>
       </w:r>
       <w:r>
-        <w:t xml:space="preserve">nza a priori </w:t>
+        <w:t>nza</w:t>
+      </w:r>
+      <w:proofErr w:type="spellEnd"/>
+      <w:r>
+        <w:t xml:space="preserve"> a priori </w:t>
       </w:r>
       <m:oMath>
         <m:sSubSup>
@@ -16775,8 +17034,13 @@
         <w:t>Kalman</w:t>
       </w:r>
       <w:r>
-        <w:t>, la media del estado a posteriori y la covarianza a posteriori, condicionado a las medidas yk</w:t>
-      </w:r>
+        <w:t xml:space="preserve">, la media del estado a posteriori y la covarianza a posteriori, condicionado a las medidas </w:t>
+      </w:r>
+      <w:proofErr w:type="spellStart"/>
+      <w:r>
+        <w:t>yk</w:t>
+      </w:r>
+      <w:proofErr w:type="spellEnd"/>
     </w:p>
     <w:p>
       <w:pPr>
@@ -17753,7 +18017,15 @@
     </w:p>
     <w:p>
       <w:r>
-        <w:t xml:space="preserve">La convergencia del método de monte carlo está asegurada por el teorema del </w:t>
+        <w:t xml:space="preserve">La convergencia del método de monte </w:t>
+      </w:r>
+      <w:proofErr w:type="spellStart"/>
+      <w:r>
+        <w:t>carlo</w:t>
+      </w:r>
+      <w:proofErr w:type="spellEnd"/>
+      <w:r>
+        <w:t xml:space="preserve"> está asegurada por el teorema del </w:t>
       </w:r>
       <w:r>
         <w:t>límite</w:t>
@@ -17834,7 +18106,15 @@
         </m:d>
       </m:oMath>
       <w:r>
-        <w:t xml:space="preserve"> independiente de la dimensión de N lo que hace al método superior </w:t>
+        <w:t xml:space="preserve"> independiente de la dimensión de N lo que hace al método super</w:t>
+      </w:r>
+      <w:proofErr w:type="spellStart"/>
+      <w:r>
+        <w:t>ior</w:t>
+      </w:r>
+      <w:proofErr w:type="spellEnd"/>
+      <w:r>
+        <w:t xml:space="preserve"> </w:t>
       </w:r>
       <w:r>
         <w:t>a cualquier otro cuando la dimensión de x es considerable</w:t>
@@ -17907,10 +18187,42 @@
         <w:t xml:space="preserve"> debido a su forma funcional</w:t>
       </w:r>
       <w:r>
-        <w:t xml:space="preserve">. El importance samplig es una técnica general para estimar las propiedades de una distribución particular, teniendo sólo muestreos generados de una distribución diferente a la distribución de interés. </w:t>
-      </w:r>
-      <w:r>
-        <w:t>El algoritmo del importance sampling es el siguiente:</w:t>
+        <w:t xml:space="preserve">. El </w:t>
+      </w:r>
+      <w:proofErr w:type="spellStart"/>
+      <w:r>
+        <w:t>importance</w:t>
+      </w:r>
+      <w:proofErr w:type="spellEnd"/>
+      <w:r>
+        <w:t xml:space="preserve"> </w:t>
+      </w:r>
+      <w:proofErr w:type="spellStart"/>
+      <w:r>
+        <w:t>samplig</w:t>
+      </w:r>
+      <w:proofErr w:type="spellEnd"/>
+      <w:r>
+        <w:t xml:space="preserve"> es una técnica general para estimar las propiedades de una distribución particular, teniendo sólo muestreos generados de una distribución diferente a la distribución de interés. </w:t>
+      </w:r>
+      <w:r>
+        <w:t xml:space="preserve">El algoritmo del </w:t>
+      </w:r>
+      <w:proofErr w:type="spellStart"/>
+      <w:r>
+        <w:t>importance</w:t>
+      </w:r>
+      <w:proofErr w:type="spellEnd"/>
+      <w:r>
+        <w:t xml:space="preserve"> </w:t>
+      </w:r>
+      <w:proofErr w:type="spellStart"/>
+      <w:r>
+        <w:t>sampling</w:t>
+      </w:r>
+      <w:proofErr w:type="spellEnd"/>
+      <w:r>
+        <w:t xml:space="preserve"> es el siguiente:</w:t>
       </w:r>
     </w:p>
     <w:p>
@@ -17964,7 +18276,15 @@
         </m:r>
       </m:oMath>
       <w:r>
-        <w:t xml:space="preserve"> y una probabilidad de distribución a priori </w:t>
+        <w:t xml:space="preserve"> y una pr</w:t>
+      </w:r>
+      <w:proofErr w:type="spellStart"/>
+      <w:r>
+        <w:t>obabilidad</w:t>
+      </w:r>
+      <w:proofErr w:type="spellEnd"/>
+      <w:r>
+        <w:t xml:space="preserve"> de distribución a priori </w:t>
       </w:r>
       <m:oMath>
         <m:r>
@@ -18923,10 +19243,39 @@
     </w:p>
     <w:p>
       <w:r>
-        <w:t>Es una versión secuencial del importance sampling</w:t>
-      </w:r>
-      <w:r>
-        <w:t>. Se usa para generar aproximaciones importance sampling para modelos de la forma:</w:t>
+        <w:t xml:space="preserve">Es una versión secuencial del </w:t>
+      </w:r>
+      <w:proofErr w:type="spellStart"/>
+      <w:r>
+        <w:t>importance</w:t>
+      </w:r>
+      <w:proofErr w:type="spellEnd"/>
+      <w:r>
+        <w:t xml:space="preserve"> </w:t>
+      </w:r>
+      <w:proofErr w:type="spellStart"/>
+      <w:r>
+        <w:t>sampling</w:t>
+      </w:r>
+      <w:proofErr w:type="spellEnd"/>
+      <w:r>
+        <w:t xml:space="preserve">. Se usa para generar aproximaciones </w:t>
+      </w:r>
+      <w:proofErr w:type="spellStart"/>
+      <w:r>
+        <w:t>importance</w:t>
+      </w:r>
+      <w:proofErr w:type="spellEnd"/>
+      <w:r>
+        <w:t xml:space="preserve"> </w:t>
+      </w:r>
+      <w:proofErr w:type="spellStart"/>
+      <w:r>
+        <w:t>sampling</w:t>
+      </w:r>
+      <w:proofErr w:type="spellEnd"/>
+      <w:r>
+        <w:t xml:space="preserve"> para modelos de la forma:</w:t>
       </w:r>
     </w:p>
     <w:p>
@@ -19915,7 +20264,15 @@
         <w:t>istema</w:t>
       </w:r>
       <w:r>
-        <w:t>. En estos casos las distribuciones no tendrían una representación matemática sencilla. [0000_particle filtes]</w:t>
+        <w:t xml:space="preserve">. En estos casos las distribuciones no tendrían una representación matemática sencilla. [0000_particle </w:t>
+      </w:r>
+      <w:proofErr w:type="spellStart"/>
+      <w:r>
+        <w:t>filtes</w:t>
+      </w:r>
+      <w:proofErr w:type="spellEnd"/>
+      <w:r>
+        <w:t>]</w:t>
       </w:r>
     </w:p>
     <w:p>
@@ -19932,7 +20289,15 @@
         <w:t>C</w:t>
       </w:r>
       <w:r>
-        <w:t>arlo que utiliza un conjunto de estados probables del sistema que se llama grid de partículas para solucionar el problema del filtrado.</w:t>
+        <w:t xml:space="preserve">arlo que utiliza un conjunto de estados probables del sistema que se llama </w:t>
+      </w:r>
+      <w:proofErr w:type="spellStart"/>
+      <w:r>
+        <w:t>grid</w:t>
+      </w:r>
+      <w:proofErr w:type="spellEnd"/>
+      <w:r>
+        <w:t xml:space="preserve"> de partículas para solucionar el problema del filtrado.</w:t>
       </w:r>
     </w:p>
     <w:p>
@@ -19940,7 +20305,23 @@
         <w:t>Como todos los filtros bayesianos</w:t>
       </w:r>
       <w:r>
-        <w:t xml:space="preserve"> tiene una fase de predicción en la que se aplican la llamada “proposal distribution” que suele ser el modelo del proceso teniendo en cuenta los ruidos de proceso,  una fase de corrección, en la que se utilizan las mediciones obtenidas y las mediciones predichas mediante el modelo de observación para corregir las predicciones de la fase anterior. Estas medidas se relacionan mediante una función de distribución de probabilidades que es la que nos dará el peso de cada partícula. Generalmente se utiliza una función de distribución de probabilidad normal, como la que se puede ver a continuación:</w:t>
+        <w:t xml:space="preserve"> tiene una fase de predicción en la que se aplican la llamada “</w:t>
+      </w:r>
+      <w:proofErr w:type="spellStart"/>
+      <w:r>
+        <w:t>proposal</w:t>
+      </w:r>
+      <w:proofErr w:type="spellEnd"/>
+      <w:r>
+        <w:t xml:space="preserve"> </w:t>
+      </w:r>
+      <w:proofErr w:type="spellStart"/>
+      <w:r>
+        <w:t>distribution</w:t>
+      </w:r>
+      <w:proofErr w:type="spellEnd"/>
+      <w:r>
+        <w:t>” que suele ser el modelo del proceso teniendo en cuenta los ruidos de proceso,  una fase de corrección, en la que se utilizan las mediciones obtenidas y las mediciones predichas mediante el modelo de observación para corregir las predicciones de la fase anterior. Estas medidas se relacionan mediante una función de distribución de probabilidades que es la que nos dará el peso de cada partícula. Generalmente se utiliza una función de distribución de probabilidad normal, como la que se puede ver a continuación:</w:t>
       </w:r>
     </w:p>
     <w:p>
@@ -20155,7 +20536,23 @@
       </w:r>
       <w:proofErr w:type="gramEnd"/>
       <w:r>
-        <w:t xml:space="preserve"> se puede utilizar cualquier otra que se aproxime mejor a las características del problema. Existe una tercera fase que se llama resampling muy similar a la fase de generación de una nueva población de los algoritmos genéticos. Consiste en obtener un nuevo grid de partículas de manera que sólo permanezcan en este las partículas de mayor peso. De hecho en casi toda la literatura utilizan el método de la ruleta para obtener las partículas que formarán parte de la siguiente generación. A continuación se puede ver el algoritmo.</w:t>
+        <w:t xml:space="preserve"> se puede utilizar cualquier otra que se aproxime mejor a las características del problema. Existe una tercera fase que se llama </w:t>
+      </w:r>
+      <w:proofErr w:type="spellStart"/>
+      <w:r>
+        <w:t>resampling</w:t>
+      </w:r>
+      <w:proofErr w:type="spellEnd"/>
+      <w:r>
+        <w:t xml:space="preserve"> muy similar a la fase de generación de una nueva población de los algoritmos genéticos. Consiste en obtener un nuevo </w:t>
+      </w:r>
+      <w:proofErr w:type="spellStart"/>
+      <w:r>
+        <w:t>grid</w:t>
+      </w:r>
+      <w:proofErr w:type="spellEnd"/>
+      <w:r>
+        <w:t xml:space="preserve"> de partículas de manera que sólo permanezcan en este las partículas de mayor peso. De hecho en casi toda la literatura utilizan el método de la ruleta para obtener las partículas que formarán parte de la siguiente generación. A continuación se puede ver el algoritmo.</w:t>
       </w:r>
     </w:p>
     <w:p/>
@@ -20337,7 +20734,15 @@
         </w:numPr>
       </w:pPr>
       <w:r>
-        <w:t xml:space="preserve">g es un pdf que relaciona las medidas reales con las medidas estimadas mediante el modelo de observación. </w:t>
+        <w:t xml:space="preserve">g es un </w:t>
+      </w:r>
+      <w:proofErr w:type="spellStart"/>
+      <w:r>
+        <w:t>pdf</w:t>
+      </w:r>
+      <w:proofErr w:type="spellEnd"/>
+      <w:r>
+        <w:t xml:space="preserve"> que relaciona las medidas reales con las medidas estimadas mediante el modelo de observación. </w:t>
       </w:r>
     </w:p>
     <w:p>
@@ -20606,7 +21011,27 @@
           <w:szCs w:val="23"/>
           <w:shd w:val="clear" w:color="auto" w:fill="FFFFFF"/>
         </w:rPr>
-        <w:t>Se denomina glucosa posprandial a la detección de los niveles de azúcar en sangre después de la comida.</w:t>
+        <w:t xml:space="preserve">Se denomina glucosa </w:t>
+      </w:r>
+      <w:proofErr w:type="spellStart"/>
+      <w:r>
+        <w:rPr>
+          <w:color w:val="0A0A0A"/>
+          <w:sz w:val="23"/>
+          <w:szCs w:val="23"/>
+          <w:shd w:val="clear" w:color="auto" w:fill="FFFFFF"/>
+        </w:rPr>
+        <w:t>posprandial</w:t>
+      </w:r>
+      <w:proofErr w:type="spellEnd"/>
+      <w:r>
+        <w:rPr>
+          <w:color w:val="0A0A0A"/>
+          <w:sz w:val="23"/>
+          <w:szCs w:val="23"/>
+          <w:shd w:val="clear" w:color="auto" w:fill="FFFFFF"/>
+        </w:rPr>
+        <w:t xml:space="preserve"> a la detección de los niveles de azúcar en sangre después de la comida.</w:t>
       </w:r>
     </w:p>
     <w:p>
@@ -20766,19 +21191,40 @@
         </w:rPr>
         <w:t> </w:t>
       </w:r>
-      <w:hyperlink r:id="rId2" w:tooltip="Dose (biochemistry)" w:history="1">
-        <w:r>
-          <w:rPr>
-            <w:rStyle w:val="Hipervnculo"/>
-            <w:rFonts w:cs="Arial"/>
-            <w:sz w:val="21"/>
-            <w:szCs w:val="21"/>
-            <w:shd w:val="clear" w:color="auto" w:fill="FFFFFF"/>
-            <w:lang w:val="en-US"/>
-          </w:rPr>
-          <w:t>dose</w:t>
-        </w:r>
-      </w:hyperlink>
+      <w:r>
+        <w:fldChar w:fldCharType="begin"/>
+      </w:r>
+      <w:r>
+        <w:rPr>
+          <w:lang w:val="en-US"/>
+        </w:rPr>
+        <w:instrText xml:space="preserve"> HYPERLINK "https://en.wikipedia.org/wiki/Dose_(biochemistry)" \o "Dose (biochemistry)" </w:instrText>
+      </w:r>
+      <w:r>
+        <w:fldChar w:fldCharType="separate"/>
+      </w:r>
+      <w:r>
+        <w:rPr>
+          <w:rStyle w:val="Hipervnculo"/>
+          <w:rFonts w:cs="Arial"/>
+          <w:sz w:val="21"/>
+          <w:szCs w:val="21"/>
+          <w:shd w:val="clear" w:color="auto" w:fill="FFFFFF"/>
+          <w:lang w:val="en-US"/>
+        </w:rPr>
+        <w:t>dose</w:t>
+      </w:r>
+      <w:r>
+        <w:rPr>
+          <w:rStyle w:val="Hipervnculo"/>
+          <w:rFonts w:cs="Arial"/>
+          <w:sz w:val="21"/>
+          <w:szCs w:val="21"/>
+          <w:shd w:val="clear" w:color="auto" w:fill="FFFFFF"/>
+          <w:lang w:val="en-US"/>
+        </w:rPr>
+        <w:fldChar w:fldCharType="end"/>
+      </w:r>
       <w:r>
         <w:rPr>
           <w:rStyle w:val="apple-converted-space"/>
@@ -20811,19 +21257,40 @@
         </w:rPr>
         <w:t> </w:t>
       </w:r>
-      <w:hyperlink r:id="rId3" w:tooltip="Systemic circulation" w:history="1">
-        <w:r>
-          <w:rPr>
-            <w:rStyle w:val="Hipervnculo"/>
-            <w:rFonts w:cs="Arial"/>
-            <w:sz w:val="21"/>
-            <w:szCs w:val="21"/>
-            <w:shd w:val="clear" w:color="auto" w:fill="FFFFFF"/>
-            <w:lang w:val="en-US"/>
-          </w:rPr>
-          <w:t>systemic circulation</w:t>
-        </w:r>
-      </w:hyperlink>
+      <w:r>
+        <w:fldChar w:fldCharType="begin"/>
+      </w:r>
+      <w:r>
+        <w:rPr>
+          <w:lang w:val="en-US"/>
+        </w:rPr>
+        <w:instrText xml:space="preserve"> HYPERLINK "https://en.wikipedia.org/wiki/Systemic_circulation" \o "Systemic circulation" </w:instrText>
+      </w:r>
+      <w:r>
+        <w:fldChar w:fldCharType="separate"/>
+      </w:r>
+      <w:r>
+        <w:rPr>
+          <w:rStyle w:val="Hipervnculo"/>
+          <w:rFonts w:cs="Arial"/>
+          <w:sz w:val="21"/>
+          <w:szCs w:val="21"/>
+          <w:shd w:val="clear" w:color="auto" w:fill="FFFFFF"/>
+          <w:lang w:val="en-US"/>
+        </w:rPr>
+        <w:t>systemic circulation</w:t>
+      </w:r>
+      <w:r>
+        <w:rPr>
+          <w:rStyle w:val="Hipervnculo"/>
+          <w:rFonts w:cs="Arial"/>
+          <w:sz w:val="21"/>
+          <w:szCs w:val="21"/>
+          <w:shd w:val="clear" w:color="auto" w:fill="FFFFFF"/>
+          <w:lang w:val="en-US"/>
+        </w:rPr>
+        <w:fldChar w:fldCharType="end"/>
+      </w:r>
       <w:r>
         <w:rPr>
           <w:color w:val="0A0A0A"/>
@@ -20845,19 +21312,40 @@
         </w:rPr>
         <w:t> </w:t>
       </w:r>
-      <w:hyperlink r:id="rId4" w:tooltip="Pharmacokinetics" w:history="1">
-        <w:r>
-          <w:rPr>
-            <w:rStyle w:val="Hipervnculo"/>
-            <w:rFonts w:cs="Arial"/>
-            <w:sz w:val="21"/>
-            <w:szCs w:val="21"/>
-            <w:shd w:val="clear" w:color="auto" w:fill="FFFFFF"/>
-            <w:lang w:val="en-US"/>
-          </w:rPr>
-          <w:t>pharmacokinetic</w:t>
-        </w:r>
-      </w:hyperlink>
+      <w:r>
+        <w:fldChar w:fldCharType="begin"/>
+      </w:r>
+      <w:r>
+        <w:rPr>
+          <w:lang w:val="en-US"/>
+        </w:rPr>
+        <w:instrText xml:space="preserve"> HYPERLINK "https://en.wikipedia.org/wiki/Pharmacokinetics" \o "Pharmacokinetics" </w:instrText>
+      </w:r>
+      <w:r>
+        <w:fldChar w:fldCharType="separate"/>
+      </w:r>
+      <w:r>
+        <w:rPr>
+          <w:rStyle w:val="Hipervnculo"/>
+          <w:rFonts w:cs="Arial"/>
+          <w:sz w:val="21"/>
+          <w:szCs w:val="21"/>
+          <w:shd w:val="clear" w:color="auto" w:fill="FFFFFF"/>
+          <w:lang w:val="en-US"/>
+        </w:rPr>
+        <w:t>pharmacokinetic</w:t>
+      </w:r>
+      <w:r>
+        <w:rPr>
+          <w:rStyle w:val="Hipervnculo"/>
+          <w:rFonts w:cs="Arial"/>
+          <w:sz w:val="21"/>
+          <w:szCs w:val="21"/>
+          <w:shd w:val="clear" w:color="auto" w:fill="FFFFFF"/>
+          <w:lang w:val="en-US"/>
+        </w:rPr>
+        <w:fldChar w:fldCharType="end"/>
+      </w:r>
       <w:r>
         <w:rPr>
           <w:rStyle w:val="apple-converted-space"/>
@@ -20890,19 +21378,40 @@
         </w:rPr>
         <w:t> </w:t>
       </w:r>
-      <w:hyperlink r:id="rId5" w:tooltip="Medication" w:history="1">
-        <w:r>
-          <w:rPr>
-            <w:rStyle w:val="Hipervnculo"/>
-            <w:rFonts w:cs="Arial"/>
-            <w:sz w:val="21"/>
-            <w:szCs w:val="21"/>
-            <w:shd w:val="clear" w:color="auto" w:fill="FFFFFF"/>
-            <w:lang w:val="en-US"/>
-          </w:rPr>
-          <w:t>drugs</w:t>
-        </w:r>
-      </w:hyperlink>
+      <w:r>
+        <w:fldChar w:fldCharType="begin"/>
+      </w:r>
+      <w:r>
+        <w:rPr>
+          <w:lang w:val="en-US"/>
+        </w:rPr>
+        <w:instrText xml:space="preserve"> HYPERLINK "https://en.wikipedia.org/wiki/Medication" \o "Medication" </w:instrText>
+      </w:r>
+      <w:r>
+        <w:fldChar w:fldCharType="separate"/>
+      </w:r>
+      <w:r>
+        <w:rPr>
+          <w:rStyle w:val="Hipervnculo"/>
+          <w:rFonts w:cs="Arial"/>
+          <w:sz w:val="21"/>
+          <w:szCs w:val="21"/>
+          <w:shd w:val="clear" w:color="auto" w:fill="FFFFFF"/>
+          <w:lang w:val="en-US"/>
+        </w:rPr>
+        <w:t>drugs</w:t>
+      </w:r>
+      <w:r>
+        <w:rPr>
+          <w:rStyle w:val="Hipervnculo"/>
+          <w:rFonts w:cs="Arial"/>
+          <w:sz w:val="21"/>
+          <w:szCs w:val="21"/>
+          <w:shd w:val="clear" w:color="auto" w:fill="FFFFFF"/>
+          <w:lang w:val="en-US"/>
+        </w:rPr>
+        <w:fldChar w:fldCharType="end"/>
+      </w:r>
       <w:r>
         <w:rPr>
           <w:color w:val="0A0A0A"/>
@@ -20924,19 +21433,46 @@
         </w:rPr>
         <w:t> </w:t>
       </w:r>
-      <w:hyperlink r:id="rId6" w:tooltip="Intravenous" w:history="1">
-        <w:r>
-          <w:rPr>
-            <w:rStyle w:val="Hipervnculo"/>
-            <w:rFonts w:cs="Arial"/>
-            <w:sz w:val="21"/>
-            <w:szCs w:val="21"/>
-            <w:shd w:val="clear" w:color="auto" w:fill="FFFFFF"/>
-            <w:lang w:val="en-US"/>
-          </w:rPr>
-          <w:t>intravenously</w:t>
-        </w:r>
-      </w:hyperlink>
+      <w:r>
+        <w:fldChar w:fldCharType="begin"/>
+      </w:r>
+      <w:r>
+        <w:rPr>
+          <w:lang w:val="en-US"/>
+        </w:rPr>
+        <w:instrText xml:space="preserve"> </w:instrText>
+      </w:r>
+      <w:r>
+        <w:rPr>
+          <w:lang w:val="en-US"/>
+        </w:rPr>
+        <w:instrText xml:space="preserve">HYPERLINK "https://en.wikipedia.org/wiki/Intravenous" \o "Intravenous" </w:instrText>
+      </w:r>
+      <w:r>
+        <w:fldChar w:fldCharType="separate"/>
+      </w:r>
+      <w:r>
+        <w:rPr>
+          <w:rStyle w:val="Hipervnculo"/>
+          <w:rFonts w:cs="Arial"/>
+          <w:sz w:val="21"/>
+          <w:szCs w:val="21"/>
+          <w:shd w:val="clear" w:color="auto" w:fill="FFFFFF"/>
+          <w:lang w:val="en-US"/>
+        </w:rPr>
+        <w:t>intravenously</w:t>
+      </w:r>
+      <w:r>
+        <w:rPr>
+          <w:rStyle w:val="Hipervnculo"/>
+          <w:rFonts w:cs="Arial"/>
+          <w:sz w:val="21"/>
+          <w:szCs w:val="21"/>
+          <w:shd w:val="clear" w:color="auto" w:fill="FFFFFF"/>
+          <w:lang w:val="en-US"/>
+        </w:rPr>
+        <w:fldChar w:fldCharType="end"/>
+      </w:r>
       <w:r>
         <w:rPr>
           <w:color w:val="0A0A0A"/>
@@ -20947,20 +21483,42 @@
         </w:rPr>
         <w:t>, its bioavailability is 100%.</w:t>
       </w:r>
-      <w:hyperlink r:id="rId7" w:anchor="cite_note-1" w:history="1">
-        <w:r>
-          <w:rPr>
-            <w:rStyle w:val="Hipervnculo"/>
-            <w:rFonts w:cs="Arial"/>
-            <w:sz w:val="17"/>
-            <w:szCs w:val="17"/>
-            <w:shd w:val="clear" w:color="auto" w:fill="FFFFFF"/>
-            <w:vertAlign w:val="superscript"/>
-            <w:lang w:val="en-US"/>
-          </w:rPr>
-          <w:t>[1]</w:t>
-        </w:r>
-      </w:hyperlink>
+      <w:r>
+        <w:fldChar w:fldCharType="begin"/>
+      </w:r>
+      <w:r>
+        <w:rPr>
+          <w:lang w:val="en-US"/>
+        </w:rPr>
+        <w:instrText xml:space="preserve"> HYPERLINK "https://en.wikipedia.org/wiki/Bioavailability" \l "cite_note-1" </w:instrText>
+      </w:r>
+      <w:r>
+        <w:fldChar w:fldCharType="separate"/>
+      </w:r>
+      <w:r>
+        <w:rPr>
+          <w:rStyle w:val="Hipervnculo"/>
+          <w:rFonts w:cs="Arial"/>
+          <w:sz w:val="17"/>
+          <w:szCs w:val="17"/>
+          <w:shd w:val="clear" w:color="auto" w:fill="FFFFFF"/>
+          <w:vertAlign w:val="superscript"/>
+          <w:lang w:val="en-US"/>
+        </w:rPr>
+        <w:t>[1]</w:t>
+      </w:r>
+      <w:r>
+        <w:rPr>
+          <w:rStyle w:val="Hipervnculo"/>
+          <w:rFonts w:cs="Arial"/>
+          <w:sz w:val="17"/>
+          <w:szCs w:val="17"/>
+          <w:shd w:val="clear" w:color="auto" w:fill="FFFFFF"/>
+          <w:vertAlign w:val="superscript"/>
+          <w:lang w:val="en-US"/>
+        </w:rPr>
+        <w:fldChar w:fldCharType="end"/>
+      </w:r>
       <w:r>
         <w:rPr>
           <w:rStyle w:val="apple-converted-space"/>
@@ -20993,7 +21551,7 @@
         </w:rPr>
         <w:t> </w:t>
       </w:r>
-      <w:hyperlink r:id="rId8" w:tooltip="Route of administration" w:history="1">
+      <w:hyperlink r:id="rId2" w:tooltip="Route of administration" w:history="1">
         <w:r>
           <w:rPr>
             <w:rStyle w:val="Hipervnculo"/>
@@ -21025,9 +21583,20 @@
           <w:shd w:val="clear" w:color="auto" w:fill="FFFFFF"/>
           <w:lang w:val="en-US"/>
         </w:rPr>
-        <w:t>(such as orally), its bioavailability generally</w:t>
-      </w:r>
-      <w:hyperlink r:id="rId9" w:anchor="cnote_TH" w:history="1">
+        <w:t xml:space="preserve">(such as orally), its bioavailability </w:t>
+      </w:r>
+      <w:proofErr w:type="spellStart"/>
+      <w:r>
+        <w:rPr>
+          <w:color w:val="0A0A0A"/>
+          <w:sz w:val="21"/>
+          <w:szCs w:val="21"/>
+          <w:shd w:val="clear" w:color="auto" w:fill="FFFFFF"/>
+          <w:lang w:val="en-US"/>
+        </w:rPr>
+        <w:t>generally</w:t>
+      </w:r>
+      <w:hyperlink r:id="rId3" w:anchor="cnote_TH" w:history="1">
         <w:proofErr w:type="gramStart"/>
         <w:r>
           <w:rPr>
@@ -21039,7 +21608,20 @@
             <w:vertAlign w:val="superscript"/>
             <w:lang w:val="en-US"/>
           </w:rPr>
-          <w:t>TH[</w:t>
+          <w:t>TH</w:t>
+        </w:r>
+        <w:proofErr w:type="spellEnd"/>
+        <w:r>
+          <w:rPr>
+            <w:rStyle w:val="Hipervnculo"/>
+            <w:rFonts w:cs="Arial"/>
+            <w:sz w:val="17"/>
+            <w:szCs w:val="17"/>
+            <w:shd w:val="clear" w:color="auto" w:fill="FFFFFF"/>
+            <w:vertAlign w:val="superscript"/>
+            <w:lang w:val="en-US"/>
+          </w:rPr>
+          <w:t>[</w:t>
         </w:r>
         <w:proofErr w:type="gramEnd"/>
         <w:r>
@@ -21087,7 +21669,7 @@
         </w:rPr>
         <w:t> </w:t>
       </w:r>
-      <w:hyperlink r:id="rId10" w:tooltip="First-pass metabolism" w:history="1">
+      <w:hyperlink r:id="rId4" w:tooltip="First-pass metabolism" w:history="1">
         <w:r>
           <w:rPr>
             <w:rStyle w:val="Hipervnculo"/>
@@ -21140,7 +21722,15 @@
         <w:annotationRef/>
       </w:r>
       <w:r>
-        <w:t>No se si ponerlo</w:t>
+        <w:t xml:space="preserve">No </w:t>
+      </w:r>
+      <w:proofErr w:type="spellStart"/>
+      <w:r>
+        <w:t>se</w:t>
+      </w:r>
+      <w:proofErr w:type="spellEnd"/>
+      <w:r>
+        <w:t xml:space="preserve"> si ponerlo</w:t>
       </w:r>
     </w:p>
   </w:comment>
@@ -21203,7 +21793,7 @@
       <w:rPr>
         <w:noProof/>
       </w:rPr>
-      <w:t>3</w:t>
+      <w:t>1</w:t>
     </w:r>
     <w:r>
       <w:rPr>
@@ -28992,7 +29582,7 @@
 </file>
 
 <file path=customXml/itemProps1.xml><?xml version="1.0" encoding="utf-8"?>
-<ds:datastoreItem xmlns:ds="http://schemas.openxmlformats.org/officeDocument/2006/customXml" ds:itemID="{68432123-4164-4B14-B6FB-47EC3FD8E46B}">
+<ds:datastoreItem xmlns:ds="http://schemas.openxmlformats.org/officeDocument/2006/customXml" ds:itemID="{AF04E6FE-4159-4B74-B5C2-A8CE26FD4D0D}">
   <ds:schemaRefs>
     <ds:schemaRef ds:uri="http://schemas.openxmlformats.org/officeDocument/2006/bibliography"/>
   </ds:schemaRefs>

</xml_diff>